<commit_message>
uploaded project work - more work loading
</commit_message>
<xml_diff>
--- a/docs/Reports/Pranoy_A9920123006194_Dissertation.docx
+++ b/docs/Reports/Pranoy_A9920123006194_Dissertation.docx
@@ -5329,47 +5329,7 @@
           <w:szCs w:val="24"/>
           <w:lang w:eastAsia="en-GB"/>
         </w:rPr>
-        <w:t>According to a comprehensive analysis by McKinsey (2018), governments that have strategically implemented and effectively leveraged real-time data platforms for citizen engagement have witnessed a significant increase in citizen satisfaction levels, often ranging from 20% to 40%. Exemplary platforms such as "</w:t>
-      </w:r>
-      <w:proofErr w:type="spellStart"/>
-      <w:r>
-        <w:rPr>
-          <w:rFonts w:ascii="Times New Roman" w:hAnsi="Times New Roman" w:cs="Times New Roman"/>
-          <w:sz w:val="24"/>
-          <w:szCs w:val="24"/>
-          <w:lang w:eastAsia="en-GB"/>
-        </w:rPr>
-        <w:t>FixMyStreet</w:t>
-      </w:r>
-      <w:proofErr w:type="spellEnd"/>
-      <w:r>
-        <w:rPr>
-          <w:rFonts w:ascii="Times New Roman" w:hAnsi="Times New Roman" w:cs="Times New Roman"/>
-          <w:sz w:val="24"/>
-          <w:szCs w:val="24"/>
-          <w:lang w:eastAsia="en-GB"/>
-        </w:rPr>
-        <w:t>" in the United Kingdom, "Boston311" in the United States, and "</w:t>
-      </w:r>
-      <w:proofErr w:type="spellStart"/>
-      <w:r>
-        <w:rPr>
-          <w:rFonts w:ascii="Times New Roman" w:hAnsi="Times New Roman" w:cs="Times New Roman"/>
-          <w:sz w:val="24"/>
-          <w:szCs w:val="24"/>
-          <w:lang w:eastAsia="en-GB"/>
-        </w:rPr>
-        <w:t>IChangeMyCity</w:t>
-      </w:r>
-      <w:proofErr w:type="spellEnd"/>
-      <w:r>
-        <w:rPr>
-          <w:rFonts w:ascii="Times New Roman" w:hAnsi="Times New Roman" w:cs="Times New Roman"/>
-          <w:sz w:val="24"/>
-          <w:szCs w:val="24"/>
-          <w:lang w:eastAsia="en-GB"/>
-        </w:rPr>
-        <w:t xml:space="preserve">" in India vividly illustrate this positive trend. These platforms typically allow citizens to easily report civic issues, such as potholes, malfunctioning streetlights, or sanitation problems, through user-friendly mobile applications or web portals. The backend systems of these platforms are designed to automatically categorize the reported issues based on their nature and location and efficiently assign them to the relevant government departments or agencies for resolution. Furthermore, sophisticated dashboards often track the real-time status of issue resolution, providing valuable metrics such as closure rates, average resolution times, and geographic trends in reported problems.   </w:t>
+        <w:t xml:space="preserve">According to a comprehensive analysis by McKinsey (2018), governments that have strategically implemented and effectively leveraged real-time data platforms for citizen engagement have witnessed a significant increase in citizen satisfaction levels, often ranging from 20% to 40%. Exemplary platforms such as "FixMyStreet" in the United Kingdom, "Boston311" in the United States, and "IChangeMyCity" in India vividly illustrate this positive trend. These platforms typically allow citizens to easily report civic issues, such as potholes, malfunctioning streetlights, or sanitation problems, through user-friendly mobile applications or web portals. The backend systems of these platforms are designed to automatically categorize the reported issues based on their nature and location and efficiently assign them to the relevant government departments or agencies for resolution. Furthermore, sophisticated dashboards often track the real-time status of issue resolution, providing valuable metrics such as closure rates, average resolution times, and geographic trends in reported problems.   </w:t>
       </w:r>
     </w:p>
     <w:p>
@@ -13955,29 +13915,34 @@
         <w:jc w:val="both"/>
         <w:rPr>
           <w:rFonts w:ascii="Times New Roman" w:hAnsi="Times New Roman" w:cs="Times New Roman"/>
-          <w:lang w:eastAsia="en-GB"/>
-        </w:rPr>
-      </w:pPr>
-      <w:r>
-        <w:rPr>
-          <w:rFonts w:ascii="Times New Roman" w:hAnsi="Times New Roman" w:cs="Times New Roman"/>
+          <w:sz w:val="24"/>
+          <w:szCs w:val="24"/>
+          <w:lang w:eastAsia="en-GB"/>
+        </w:rPr>
+      </w:pPr>
+      <w:r>
+        <w:rPr>
+          <w:rFonts w:ascii="Times New Roman" w:hAnsi="Times New Roman" w:cs="Times New Roman"/>
+          <w:sz w:val="24"/>
+          <w:szCs w:val="24"/>
           <w:lang w:eastAsia="en-GB"/>
         </w:rPr>
         <w:t xml:space="preserve">The InsightNation platform employs a robust data flow and system workflow architecture meticulously crafted to transform raw citizen feedback into actionable governmental insights through a clear, modular, and sequential process. The process commences with data collection, the foundational layer of the architecture. This phase encompasses various channels through which citizen feedback is gathered, including online surveys, social media monitoring, call center logs, and potentially even in-person feedback mechanisms. Following data collection, the next critical phase is data ingestion and storage. Here, the incoming data undergoes initial validation and cleansing to ensure data quality. </w:t>
       </w:r>
-    </w:p>
-    <w:p>
-      <w:pPr>
-        <w:spacing w:line="480" w:lineRule="auto"/>
-        <w:jc w:val="both"/>
-        <w:rPr>
-          <w:rFonts w:ascii="Times New Roman" w:hAnsi="Times New Roman" w:cs="Times New Roman"/>
-          <w:lang w:eastAsia="en-GB"/>
-        </w:rPr>
-      </w:pPr>
-      <w:r>
-        <w:rPr>
-          <w:rFonts w:ascii="Times New Roman" w:hAnsi="Times New Roman" w:cs="Times New Roman"/>
+      <w:r>
+        <w:rPr>
+          <w:rFonts w:ascii="Times New Roman" w:hAnsi="Times New Roman" w:cs="Times New Roman"/>
+          <w:sz w:val="24"/>
+          <w:szCs w:val="24"/>
+          <w:lang w:eastAsia="en-GB"/>
+        </w:rPr>
+        <w:t xml:space="preserve"> </w:t>
+      </w:r>
+      <w:r>
+        <w:rPr>
+          <w:rFonts w:ascii="Times New Roman" w:hAnsi="Times New Roman" w:cs="Times New Roman"/>
+          <w:sz w:val="24"/>
+          <w:szCs w:val="24"/>
           <w:lang w:eastAsia="en-GB"/>
         </w:rPr>
         <w:t>The third stage, data processing and transformation, is where the raw data begins to take a more structured and analytical form.  The processed data then moves into the analysis and insight generation phase, the core of the InsightNation platform. Finally, the generated insights are presented in the visualization and reporting phase. This involves translating complex analytical outputs into easily understandable formats such as dashboards, reports, and interactive visualizations</w:t>
@@ -13989,12 +13954,16 @@
         <w:jc w:val="both"/>
         <w:rPr>
           <w:rFonts w:ascii="Times New Roman" w:hAnsi="Times New Roman" w:cs="Times New Roman"/>
-          <w:lang w:eastAsia="en-GB"/>
-        </w:rPr>
-      </w:pPr>
-      <w:r>
-        <w:rPr>
-          <w:rFonts w:ascii="Times New Roman" w:hAnsi="Times New Roman" w:cs="Times New Roman"/>
+          <w:sz w:val="24"/>
+          <w:szCs w:val="24"/>
+          <w:lang w:eastAsia="en-GB"/>
+        </w:rPr>
+      </w:pPr>
+      <w:r>
+        <w:rPr>
+          <w:rFonts w:ascii="Times New Roman" w:hAnsi="Times New Roman" w:cs="Times New Roman"/>
+          <w:sz w:val="24"/>
+          <w:szCs w:val="24"/>
           <w:lang w:eastAsia="en-GB"/>
         </w:rPr>
         <w:t>The platform follows a six-phase development and processing workflow:</w:t>
@@ -14010,12 +13979,16 @@
         <w:jc w:val="both"/>
         <w:rPr>
           <w:rFonts w:ascii="Times New Roman" w:hAnsi="Times New Roman" w:cs="Times New Roman"/>
-          <w:lang w:eastAsia="en-GB"/>
-        </w:rPr>
-      </w:pPr>
-      <w:r>
-        <w:rPr>
-          <w:rFonts w:ascii="Times New Roman" w:hAnsi="Times New Roman" w:cs="Times New Roman"/>
+          <w:sz w:val="24"/>
+          <w:szCs w:val="24"/>
+          <w:lang w:eastAsia="en-GB"/>
+        </w:rPr>
+      </w:pPr>
+      <w:r>
+        <w:rPr>
+          <w:rFonts w:ascii="Times New Roman" w:hAnsi="Times New Roman" w:cs="Times New Roman"/>
+          <w:sz w:val="24"/>
+          <w:szCs w:val="24"/>
           <w:lang w:eastAsia="en-GB"/>
         </w:rPr>
         <w:t>Data Acquisition</w:t>
@@ -14031,12 +14004,16 @@
         <w:jc w:val="both"/>
         <w:rPr>
           <w:rFonts w:ascii="Times New Roman" w:hAnsi="Times New Roman" w:cs="Times New Roman"/>
-          <w:lang w:eastAsia="en-GB"/>
-        </w:rPr>
-      </w:pPr>
-      <w:r>
-        <w:rPr>
-          <w:rFonts w:ascii="Times New Roman" w:hAnsi="Times New Roman" w:cs="Times New Roman"/>
+          <w:sz w:val="24"/>
+          <w:szCs w:val="24"/>
+          <w:lang w:eastAsia="en-GB"/>
+        </w:rPr>
+      </w:pPr>
+      <w:r>
+        <w:rPr>
+          <w:rFonts w:ascii="Times New Roman" w:hAnsi="Times New Roman" w:cs="Times New Roman"/>
+          <w:sz w:val="24"/>
+          <w:szCs w:val="24"/>
           <w:lang w:eastAsia="en-GB"/>
         </w:rPr>
         <w:t>Preprocessing and Cleaning</w:t>
@@ -14052,12 +14029,16 @@
         <w:jc w:val="both"/>
         <w:rPr>
           <w:rFonts w:ascii="Times New Roman" w:hAnsi="Times New Roman" w:cs="Times New Roman"/>
-          <w:lang w:eastAsia="en-GB"/>
-        </w:rPr>
-      </w:pPr>
-      <w:r>
-        <w:rPr>
-          <w:rFonts w:ascii="Times New Roman" w:hAnsi="Times New Roman" w:cs="Times New Roman"/>
+          <w:sz w:val="24"/>
+          <w:szCs w:val="24"/>
+          <w:lang w:eastAsia="en-GB"/>
+        </w:rPr>
+      </w:pPr>
+      <w:r>
+        <w:rPr>
+          <w:rFonts w:ascii="Times New Roman" w:hAnsi="Times New Roman" w:cs="Times New Roman"/>
+          <w:sz w:val="24"/>
+          <w:szCs w:val="24"/>
           <w:lang w:eastAsia="en-GB"/>
         </w:rPr>
         <w:t>Exploratory Data Analysis (EDA)</w:t>
@@ -14073,12 +14054,16 @@
         <w:jc w:val="both"/>
         <w:rPr>
           <w:rFonts w:ascii="Times New Roman" w:hAnsi="Times New Roman" w:cs="Times New Roman"/>
-          <w:lang w:eastAsia="en-GB"/>
-        </w:rPr>
-      </w:pPr>
-      <w:r>
-        <w:rPr>
-          <w:rFonts w:ascii="Times New Roman" w:hAnsi="Times New Roman" w:cs="Times New Roman"/>
+          <w:sz w:val="24"/>
+          <w:szCs w:val="24"/>
+          <w:lang w:eastAsia="en-GB"/>
+        </w:rPr>
+      </w:pPr>
+      <w:r>
+        <w:rPr>
+          <w:rFonts w:ascii="Times New Roman" w:hAnsi="Times New Roman" w:cs="Times New Roman"/>
+          <w:sz w:val="24"/>
+          <w:szCs w:val="24"/>
           <w:lang w:eastAsia="en-GB"/>
         </w:rPr>
         <w:t>Sentiment Analysis and ML Modeling</w:t>
@@ -14094,12 +14079,16 @@
         <w:jc w:val="both"/>
         <w:rPr>
           <w:rFonts w:ascii="Times New Roman" w:hAnsi="Times New Roman" w:cs="Times New Roman"/>
-          <w:lang w:eastAsia="en-GB"/>
-        </w:rPr>
-      </w:pPr>
-      <w:r>
-        <w:rPr>
-          <w:rFonts w:ascii="Times New Roman" w:hAnsi="Times New Roman" w:cs="Times New Roman"/>
+          <w:sz w:val="24"/>
+          <w:szCs w:val="24"/>
+          <w:lang w:eastAsia="en-GB"/>
+        </w:rPr>
+      </w:pPr>
+      <w:r>
+        <w:rPr>
+          <w:rFonts w:ascii="Times New Roman" w:hAnsi="Times New Roman" w:cs="Times New Roman"/>
+          <w:sz w:val="24"/>
+          <w:szCs w:val="24"/>
           <w:lang w:eastAsia="en-GB"/>
         </w:rPr>
         <w:t>Visualization and Dashboard Generation</w:t>
@@ -14115,12 +14104,16 @@
         <w:jc w:val="both"/>
         <w:rPr>
           <w:rFonts w:ascii="Times New Roman" w:hAnsi="Times New Roman" w:cs="Times New Roman"/>
-          <w:lang w:eastAsia="en-GB"/>
-        </w:rPr>
-      </w:pPr>
-      <w:r>
-        <w:rPr>
-          <w:rFonts w:ascii="Times New Roman" w:hAnsi="Times New Roman" w:cs="Times New Roman"/>
+          <w:sz w:val="24"/>
+          <w:szCs w:val="24"/>
+          <w:lang w:eastAsia="en-GB"/>
+        </w:rPr>
+      </w:pPr>
+      <w:r>
+        <w:rPr>
+          <w:rFonts w:ascii="Times New Roman" w:hAnsi="Times New Roman" w:cs="Times New Roman"/>
+          <w:sz w:val="24"/>
+          <w:szCs w:val="24"/>
           <w:lang w:eastAsia="en-GB"/>
         </w:rPr>
         <w:t>LLM-Powered Insight Generation (Gemini API)</w:t>
@@ -14132,23 +14125,20 @@
         <w:jc w:val="both"/>
         <w:rPr>
           <w:rFonts w:ascii="Times New Roman" w:hAnsi="Times New Roman" w:cs="Times New Roman"/>
-          <w:lang w:eastAsia="en-GB"/>
-        </w:rPr>
-      </w:pPr>
-      <w:r>
-        <w:rPr>
-          <w:rFonts w:ascii="Times New Roman" w:hAnsi="Times New Roman" w:cs="Times New Roman"/>
+          <w:sz w:val="24"/>
+          <w:szCs w:val="24"/>
+          <w:lang w:eastAsia="en-GB"/>
+        </w:rPr>
+      </w:pPr>
+      <w:r>
+        <w:rPr>
+          <w:rFonts w:ascii="Times New Roman" w:hAnsi="Times New Roman" w:cs="Times New Roman"/>
+          <w:sz w:val="24"/>
+          <w:szCs w:val="24"/>
           <w:lang w:eastAsia="en-GB"/>
         </w:rPr>
         <w:t>Each phase is supported by modular Python scripts and notebook environments to ensure clean separation of logic, testability, and ease of iteration.</w:t>
       </w:r>
-    </w:p>
-    <w:p>
-      <w:pPr>
-        <w:rPr>
-          <w:lang w:eastAsia="en-GB"/>
-        </w:rPr>
-      </w:pPr>
     </w:p>
     <w:p>
       <w:pPr>
@@ -16583,25 +16573,14 @@
           <w:lang w:eastAsia="en-GB"/>
         </w:rPr>
       </w:pPr>
-      <w:proofErr w:type="spellStart"/>
-      <w:r>
-        <w:rPr>
-          <w:rFonts w:ascii="Times New Roman" w:hAnsi="Times New Roman" w:cs="Times New Roman"/>
-          <w:sz w:val="24"/>
-          <w:szCs w:val="24"/>
-          <w:lang w:eastAsia="en-GB"/>
-        </w:rPr>
-        <w:t>Stopword</w:t>
-      </w:r>
-      <w:proofErr w:type="spellEnd"/>
-      <w:r>
-        <w:rPr>
-          <w:rFonts w:ascii="Times New Roman" w:hAnsi="Times New Roman" w:cs="Times New Roman"/>
-          <w:sz w:val="24"/>
-          <w:szCs w:val="24"/>
-          <w:lang w:eastAsia="en-GB"/>
-        </w:rPr>
-        <w:t xml:space="preserve"> removal, lemmatization</w:t>
+      <w:r>
+        <w:rPr>
+          <w:rFonts w:ascii="Times New Roman" w:hAnsi="Times New Roman" w:cs="Times New Roman"/>
+          <w:sz w:val="24"/>
+          <w:szCs w:val="24"/>
+          <w:lang w:eastAsia="en-GB"/>
+        </w:rPr>
+        <w:t>Stopword removal, lemmatization</w:t>
       </w:r>
     </w:p>
     <w:p>
@@ -19792,23 +19771,84 @@
         <w:jc w:val="both"/>
         <w:rPr>
           <w:rFonts w:ascii="Times New Roman" w:hAnsi="Times New Roman" w:cs="Times New Roman"/>
-          <w:b/>
-          <w:bCs/>
-          <w:sz w:val="24"/>
-          <w:szCs w:val="24"/>
-          <w:lang w:eastAsia="en-GB"/>
-        </w:rPr>
-      </w:pPr>
-      <w:r>
-        <w:rPr>
-          <w:rFonts w:ascii="Times New Roman" w:hAnsi="Times New Roman" w:cs="Times New Roman"/>
-          <w:b/>
-          <w:bCs/>
-          <w:sz w:val="24"/>
-          <w:szCs w:val="24"/>
-          <w:lang w:eastAsia="en-GB"/>
-        </w:rPr>
-        <w:t>5.4 Key Streamlit Components Used</w:t>
+          <w:sz w:val="24"/>
+          <w:szCs w:val="24"/>
+          <w:lang w:eastAsia="en-GB"/>
+        </w:rPr>
+      </w:pPr>
+    </w:p>
+    <w:p>
+      <w:pPr>
+        <w:spacing w:line="480" w:lineRule="auto"/>
+        <w:jc w:val="both"/>
+        <w:rPr>
+          <w:rFonts w:ascii="Times New Roman" w:hAnsi="Times New Roman" w:cs="Times New Roman"/>
+          <w:sz w:val="24"/>
+          <w:szCs w:val="24"/>
+          <w:lang w:eastAsia="en-GB"/>
+        </w:rPr>
+      </w:pPr>
+    </w:p>
+    <w:p>
+      <w:pPr>
+        <w:spacing w:line="480" w:lineRule="auto"/>
+        <w:jc w:val="both"/>
+        <w:rPr>
+          <w:rFonts w:ascii="Times New Roman" w:hAnsi="Times New Roman" w:cs="Times New Roman"/>
+          <w:sz w:val="24"/>
+          <w:szCs w:val="24"/>
+          <w:lang w:eastAsia="en-GB"/>
+        </w:rPr>
+      </w:pPr>
+    </w:p>
+    <w:p>
+      <w:pPr>
+        <w:spacing w:line="480" w:lineRule="auto"/>
+        <w:jc w:val="both"/>
+        <w:rPr>
+          <w:rFonts w:ascii="Times New Roman" w:hAnsi="Times New Roman" w:cs="Times New Roman"/>
+          <w:sz w:val="24"/>
+          <w:szCs w:val="24"/>
+          <w:lang w:eastAsia="en-GB"/>
+        </w:rPr>
+      </w:pPr>
+    </w:p>
+    <w:p>
+      <w:pPr>
+        <w:spacing w:line="480" w:lineRule="auto"/>
+        <w:jc w:val="both"/>
+        <w:rPr>
+          <w:rFonts w:ascii="Times New Roman" w:hAnsi="Times New Roman" w:cs="Times New Roman"/>
+          <w:sz w:val="24"/>
+          <w:szCs w:val="24"/>
+          <w:lang w:eastAsia="en-GB"/>
+        </w:rPr>
+      </w:pPr>
+    </w:p>
+    <w:p>
+      <w:pPr>
+        <w:spacing w:line="480" w:lineRule="auto"/>
+        <w:jc w:val="both"/>
+        <w:rPr>
+          <w:rFonts w:ascii="Times New Roman" w:hAnsi="Times New Roman" w:cs="Times New Roman"/>
+          <w:b/>
+          <w:bCs/>
+          <w:sz w:val="24"/>
+          <w:szCs w:val="24"/>
+          <w:lang w:eastAsia="en-GB"/>
+        </w:rPr>
+      </w:pPr>
+      <w:r>
+        <w:rPr>
+          <w:rFonts w:ascii="Times New Roman" w:hAnsi="Times New Roman" w:cs="Times New Roman"/>
+          <w:b/>
+          <w:bCs/>
+          <w:sz w:val="24"/>
+          <w:szCs w:val="24"/>
+          <w:lang w:eastAsia="en-GB"/>
+        </w:rPr>
+        <w:lastRenderedPageBreak/>
+        <w:t>Key Streamlit Components Used</w:t>
       </w:r>
     </w:p>
     <w:p>
@@ -19834,29 +19874,22 @@
     </w:p>
     <w:tbl>
       <w:tblPr>
+        <w:tblStyle w:val="GridTable4-Accent1"/>
         <w:tblW w:w="0" w:type="auto"/>
-        <w:tblCellSpacing w:w="15" w:type="dxa"/>
-        <w:tblCellMar>
-          <w:top w:w="15" w:type="dxa"/>
-          <w:left w:w="15" w:type="dxa"/>
-          <w:bottom w:w="15" w:type="dxa"/>
-          <w:right w:w="15" w:type="dxa"/>
-        </w:tblCellMar>
         <w:tblLook w:val="04A0" w:firstRow="1" w:lastRow="0" w:firstColumn="1" w:lastColumn="0" w:noHBand="0" w:noVBand="1"/>
       </w:tblPr>
       <w:tblGrid>
-        <w:gridCol w:w="2395"/>
-        <w:gridCol w:w="3541"/>
+        <w:gridCol w:w="2536"/>
+        <w:gridCol w:w="3682"/>
       </w:tblGrid>
       <w:tr>
         <w:trPr>
-          <w:tblHeader/>
-          <w:tblCellSpacing w:w="15" w:type="dxa"/>
+          <w:cnfStyle w:val="100000000000" w:firstRow="1" w:lastRow="0" w:firstColumn="0" w:lastColumn="0" w:oddVBand="0" w:evenVBand="0" w:oddHBand="0" w:evenHBand="0" w:firstRowFirstColumn="0" w:firstRowLastColumn="0" w:lastRowFirstColumn="0" w:lastRowLastColumn="0"/>
         </w:trPr>
         <w:tc>
           <w:tcPr>
+            <w:cnfStyle w:val="001000000000" w:firstRow="0" w:lastRow="0" w:firstColumn="1" w:lastColumn="0" w:oddVBand="0" w:evenVBand="0" w:oddHBand="0" w:evenHBand="0" w:firstRowFirstColumn="0" w:firstRowLastColumn="0" w:lastRowFirstColumn="0" w:lastRowLastColumn="0"/>
             <w:tcW w:w="0" w:type="auto"/>
-            <w:vAlign w:val="center"/>
             <w:hideMark/>
           </w:tcPr>
           <w:p>
@@ -19865,8 +19898,8 @@
               <w:jc w:val="both"/>
               <w:rPr>
                 <w:rFonts w:ascii="Times New Roman" w:hAnsi="Times New Roman" w:cs="Times New Roman"/>
-                <w:b/>
-                <w:bCs/>
+                <w:b w:val="0"/>
+                <w:bCs w:val="0"/>
                 <w:sz w:val="24"/>
                 <w:szCs w:val="24"/>
                 <w:lang w:eastAsia="en-GB"/>
@@ -19875,8 +19908,6 @@
             <w:r>
               <w:rPr>
                 <w:rFonts w:ascii="Times New Roman" w:hAnsi="Times New Roman" w:cs="Times New Roman"/>
-                <w:b/>
-                <w:bCs/>
                 <w:sz w:val="24"/>
                 <w:szCs w:val="24"/>
                 <w:lang w:eastAsia="en-GB"/>
@@ -19888,17 +19919,17 @@
         <w:tc>
           <w:tcPr>
             <w:tcW w:w="0" w:type="auto"/>
-            <w:vAlign w:val="center"/>
             <w:hideMark/>
           </w:tcPr>
           <w:p>
             <w:pPr>
               <w:spacing w:line="480" w:lineRule="auto"/>
               <w:jc w:val="both"/>
+              <w:cnfStyle w:val="100000000000" w:firstRow="1" w:lastRow="0" w:firstColumn="0" w:lastColumn="0" w:oddVBand="0" w:evenVBand="0" w:oddHBand="0" w:evenHBand="0" w:firstRowFirstColumn="0" w:firstRowLastColumn="0" w:lastRowFirstColumn="0" w:lastRowLastColumn="0"/>
               <w:rPr>
                 <w:rFonts w:ascii="Times New Roman" w:hAnsi="Times New Roman" w:cs="Times New Roman"/>
-                <w:b/>
-                <w:bCs/>
+                <w:b w:val="0"/>
+                <w:bCs w:val="0"/>
                 <w:sz w:val="24"/>
                 <w:szCs w:val="24"/>
                 <w:lang w:eastAsia="en-GB"/>
@@ -19907,8 +19938,6 @@
             <w:r>
               <w:rPr>
                 <w:rFonts w:ascii="Times New Roman" w:hAnsi="Times New Roman" w:cs="Times New Roman"/>
-                <w:b/>
-                <w:bCs/>
                 <w:sz w:val="24"/>
                 <w:szCs w:val="24"/>
                 <w:lang w:eastAsia="en-GB"/>
@@ -19920,12 +19949,12 @@
       </w:tr>
       <w:tr>
         <w:trPr>
-          <w:tblCellSpacing w:w="15" w:type="dxa"/>
+          <w:cnfStyle w:val="000000100000" w:firstRow="0" w:lastRow="0" w:firstColumn="0" w:lastColumn="0" w:oddVBand="0" w:evenVBand="0" w:oddHBand="1" w:evenHBand="0" w:firstRowFirstColumn="0" w:firstRowLastColumn="0" w:lastRowFirstColumn="0" w:lastRowLastColumn="0"/>
         </w:trPr>
         <w:tc>
           <w:tcPr>
+            <w:cnfStyle w:val="001000000000" w:firstRow="0" w:lastRow="0" w:firstColumn="1" w:lastColumn="0" w:oddVBand="0" w:evenVBand="0" w:oddHBand="0" w:evenHBand="0" w:firstRowFirstColumn="0" w:firstRowLastColumn="0" w:lastRowFirstColumn="0" w:lastRowLastColumn="0"/>
             <w:tcW w:w="0" w:type="auto"/>
-            <w:vAlign w:val="center"/>
             <w:hideMark/>
           </w:tcPr>
           <w:p>
@@ -19934,6 +19963,8 @@
               <w:jc w:val="both"/>
               <w:rPr>
                 <w:rFonts w:ascii="Times New Roman" w:hAnsi="Times New Roman" w:cs="Times New Roman"/>
+                <w:b w:val="0"/>
+                <w:bCs w:val="0"/>
                 <w:sz w:val="24"/>
                 <w:szCs w:val="24"/>
                 <w:lang w:eastAsia="en-GB"/>
@@ -19944,6 +19975,8 @@
             <w:r>
               <w:rPr>
                 <w:rFonts w:ascii="Times New Roman" w:hAnsi="Times New Roman" w:cs="Times New Roman"/>
+                <w:b w:val="0"/>
+                <w:bCs w:val="0"/>
                 <w:sz w:val="24"/>
                 <w:szCs w:val="24"/>
                 <w:lang w:eastAsia="en-GB"/>
@@ -19955,6 +19988,8 @@
             <w:r>
               <w:rPr>
                 <w:rFonts w:ascii="Times New Roman" w:hAnsi="Times New Roman" w:cs="Times New Roman"/>
+                <w:b w:val="0"/>
+                <w:bCs w:val="0"/>
                 <w:sz w:val="24"/>
                 <w:szCs w:val="24"/>
                 <w:lang w:eastAsia="en-GB"/>
@@ -19966,6 +20001,8 @@
             <w:r>
               <w:rPr>
                 <w:rFonts w:ascii="Times New Roman" w:hAnsi="Times New Roman" w:cs="Times New Roman"/>
+                <w:b w:val="0"/>
+                <w:bCs w:val="0"/>
                 <w:sz w:val="24"/>
                 <w:szCs w:val="24"/>
                 <w:lang w:eastAsia="en-GB"/>
@@ -19977,6 +20014,8 @@
             <w:r>
               <w:rPr>
                 <w:rFonts w:ascii="Times New Roman" w:hAnsi="Times New Roman" w:cs="Times New Roman"/>
+                <w:b w:val="0"/>
+                <w:bCs w:val="0"/>
                 <w:sz w:val="24"/>
                 <w:szCs w:val="24"/>
                 <w:lang w:eastAsia="en-GB"/>
@@ -19988,13 +20027,13 @@
         <w:tc>
           <w:tcPr>
             <w:tcW w:w="0" w:type="auto"/>
-            <w:vAlign w:val="center"/>
             <w:hideMark/>
           </w:tcPr>
           <w:p>
             <w:pPr>
               <w:spacing w:line="480" w:lineRule="auto"/>
               <w:jc w:val="both"/>
+              <w:cnfStyle w:val="000000100000" w:firstRow="0" w:lastRow="0" w:firstColumn="0" w:lastColumn="0" w:oddVBand="0" w:evenVBand="0" w:oddHBand="1" w:evenHBand="0" w:firstRowFirstColumn="0" w:firstRowLastColumn="0" w:lastRowFirstColumn="0" w:lastRowLastColumn="0"/>
               <w:rPr>
                 <w:rFonts w:ascii="Times New Roman" w:hAnsi="Times New Roman" w:cs="Times New Roman"/>
                 <w:sz w:val="24"/>
@@ -20015,13 +20054,10 @@
         </w:tc>
       </w:tr>
       <w:tr>
-        <w:trPr>
-          <w:tblCellSpacing w:w="15" w:type="dxa"/>
-        </w:trPr>
         <w:tc>
           <w:tcPr>
+            <w:cnfStyle w:val="001000000000" w:firstRow="0" w:lastRow="0" w:firstColumn="1" w:lastColumn="0" w:oddVBand="0" w:evenVBand="0" w:oddHBand="0" w:evenHBand="0" w:firstRowFirstColumn="0" w:firstRowLastColumn="0" w:lastRowFirstColumn="0" w:lastRowLastColumn="0"/>
             <w:tcW w:w="0" w:type="auto"/>
-            <w:vAlign w:val="center"/>
             <w:hideMark/>
           </w:tcPr>
           <w:p>
@@ -20030,6 +20066,8 @@
               <w:jc w:val="both"/>
               <w:rPr>
                 <w:rFonts w:ascii="Times New Roman" w:hAnsi="Times New Roman" w:cs="Times New Roman"/>
+                <w:b w:val="0"/>
+                <w:bCs w:val="0"/>
                 <w:sz w:val="24"/>
                 <w:szCs w:val="24"/>
                 <w:lang w:eastAsia="en-GB"/>
@@ -20040,17 +20078,20 @@
             <w:r>
               <w:rPr>
                 <w:rFonts w:ascii="Times New Roman" w:hAnsi="Times New Roman" w:cs="Times New Roman"/>
+                <w:b w:val="0"/>
+                <w:bCs w:val="0"/>
                 <w:sz w:val="24"/>
                 <w:szCs w:val="24"/>
                 <w:lang w:eastAsia="en-GB"/>
               </w:rPr>
-              <w:lastRenderedPageBreak/>
               <w:t>st.file</w:t>
             </w:r>
             <w:proofErr w:type="gramEnd"/>
             <w:r>
               <w:rPr>
                 <w:rFonts w:ascii="Times New Roman" w:hAnsi="Times New Roman" w:cs="Times New Roman"/>
+                <w:b w:val="0"/>
+                <w:bCs w:val="0"/>
                 <w:sz w:val="24"/>
                 <w:szCs w:val="24"/>
                 <w:lang w:eastAsia="en-GB"/>
@@ -20061,6 +20102,8 @@
             <w:r>
               <w:rPr>
                 <w:rFonts w:ascii="Times New Roman" w:hAnsi="Times New Roman" w:cs="Times New Roman"/>
+                <w:b w:val="0"/>
+                <w:bCs w:val="0"/>
                 <w:sz w:val="24"/>
                 <w:szCs w:val="24"/>
                 <w:lang w:eastAsia="en-GB"/>
@@ -20071,6 +20114,8 @@
             <w:r>
               <w:rPr>
                 <w:rFonts w:ascii="Times New Roman" w:hAnsi="Times New Roman" w:cs="Times New Roman"/>
+                <w:b w:val="0"/>
+                <w:bCs w:val="0"/>
                 <w:sz w:val="24"/>
                 <w:szCs w:val="24"/>
                 <w:lang w:eastAsia="en-GB"/>
@@ -20081,6 +20126,8 @@
             <w:r>
               <w:rPr>
                 <w:rFonts w:ascii="Times New Roman" w:hAnsi="Times New Roman" w:cs="Times New Roman"/>
+                <w:b w:val="0"/>
+                <w:bCs w:val="0"/>
                 <w:sz w:val="24"/>
                 <w:szCs w:val="24"/>
                 <w:lang w:eastAsia="en-GB"/>
@@ -20092,13 +20139,13 @@
         <w:tc>
           <w:tcPr>
             <w:tcW w:w="0" w:type="auto"/>
-            <w:vAlign w:val="center"/>
             <w:hideMark/>
           </w:tcPr>
           <w:p>
             <w:pPr>
               <w:spacing w:line="480" w:lineRule="auto"/>
               <w:jc w:val="both"/>
+              <w:cnfStyle w:val="000000000000" w:firstRow="0" w:lastRow="0" w:firstColumn="0" w:lastColumn="0" w:oddVBand="0" w:evenVBand="0" w:oddHBand="0" w:evenHBand="0" w:firstRowFirstColumn="0" w:firstRowLastColumn="0" w:lastRowFirstColumn="0" w:lastRowLastColumn="0"/>
               <w:rPr>
                 <w:rFonts w:ascii="Times New Roman" w:hAnsi="Times New Roman" w:cs="Times New Roman"/>
                 <w:sz w:val="24"/>
@@ -20120,12 +20167,12 @@
       </w:tr>
       <w:tr>
         <w:trPr>
-          <w:tblCellSpacing w:w="15" w:type="dxa"/>
+          <w:cnfStyle w:val="000000100000" w:firstRow="0" w:lastRow="0" w:firstColumn="0" w:lastColumn="0" w:oddVBand="0" w:evenVBand="0" w:oddHBand="1" w:evenHBand="0" w:firstRowFirstColumn="0" w:firstRowLastColumn="0" w:lastRowFirstColumn="0" w:lastRowLastColumn="0"/>
         </w:trPr>
         <w:tc>
           <w:tcPr>
+            <w:cnfStyle w:val="001000000000" w:firstRow="0" w:lastRow="0" w:firstColumn="1" w:lastColumn="0" w:oddVBand="0" w:evenVBand="0" w:oddHBand="0" w:evenHBand="0" w:firstRowFirstColumn="0" w:firstRowLastColumn="0" w:lastRowFirstColumn="0" w:lastRowLastColumn="0"/>
             <w:tcW w:w="0" w:type="auto"/>
-            <w:vAlign w:val="center"/>
             <w:hideMark/>
           </w:tcPr>
           <w:p>
@@ -20134,6 +20181,8 @@
               <w:jc w:val="both"/>
               <w:rPr>
                 <w:rFonts w:ascii="Times New Roman" w:hAnsi="Times New Roman" w:cs="Times New Roman"/>
+                <w:b w:val="0"/>
+                <w:bCs w:val="0"/>
                 <w:sz w:val="24"/>
                 <w:szCs w:val="24"/>
                 <w:lang w:eastAsia="en-GB"/>
@@ -20144,6 +20193,8 @@
             <w:r>
               <w:rPr>
                 <w:rFonts w:ascii="Times New Roman" w:hAnsi="Times New Roman" w:cs="Times New Roman"/>
+                <w:b w:val="0"/>
+                <w:bCs w:val="0"/>
                 <w:sz w:val="24"/>
                 <w:szCs w:val="24"/>
                 <w:lang w:eastAsia="en-GB"/>
@@ -20155,6 +20206,8 @@
             <w:r>
               <w:rPr>
                 <w:rFonts w:ascii="Times New Roman" w:hAnsi="Times New Roman" w:cs="Times New Roman"/>
+                <w:b w:val="0"/>
+                <w:bCs w:val="0"/>
                 <w:sz w:val="24"/>
                 <w:szCs w:val="24"/>
                 <w:lang w:eastAsia="en-GB"/>
@@ -20166,13 +20219,13 @@
         <w:tc>
           <w:tcPr>
             <w:tcW w:w="0" w:type="auto"/>
-            <w:vAlign w:val="center"/>
             <w:hideMark/>
           </w:tcPr>
           <w:p>
             <w:pPr>
               <w:spacing w:line="480" w:lineRule="auto"/>
               <w:jc w:val="both"/>
+              <w:cnfStyle w:val="000000100000" w:firstRow="0" w:lastRow="0" w:firstColumn="0" w:lastColumn="0" w:oddVBand="0" w:evenVBand="0" w:oddHBand="1" w:evenHBand="0" w:firstRowFirstColumn="0" w:firstRowLastColumn="0" w:lastRowFirstColumn="0" w:lastRowLastColumn="0"/>
               <w:rPr>
                 <w:rFonts w:ascii="Times New Roman" w:hAnsi="Times New Roman" w:cs="Times New Roman"/>
                 <w:sz w:val="24"/>
@@ -20193,13 +20246,10 @@
         </w:tc>
       </w:tr>
       <w:tr>
-        <w:trPr>
-          <w:tblCellSpacing w:w="15" w:type="dxa"/>
-        </w:trPr>
         <w:tc>
           <w:tcPr>
+            <w:cnfStyle w:val="001000000000" w:firstRow="0" w:lastRow="0" w:firstColumn="1" w:lastColumn="0" w:oddVBand="0" w:evenVBand="0" w:oddHBand="0" w:evenHBand="0" w:firstRowFirstColumn="0" w:firstRowLastColumn="0" w:lastRowFirstColumn="0" w:lastRowLastColumn="0"/>
             <w:tcW w:w="0" w:type="auto"/>
-            <w:vAlign w:val="center"/>
             <w:hideMark/>
           </w:tcPr>
           <w:p>
@@ -20208,6 +20258,8 @@
               <w:jc w:val="both"/>
               <w:rPr>
                 <w:rFonts w:ascii="Times New Roman" w:hAnsi="Times New Roman" w:cs="Times New Roman"/>
+                <w:b w:val="0"/>
+                <w:bCs w:val="0"/>
                 <w:sz w:val="24"/>
                 <w:szCs w:val="24"/>
                 <w:lang w:eastAsia="en-GB"/>
@@ -20218,6 +20270,8 @@
             <w:r>
               <w:rPr>
                 <w:rFonts w:ascii="Times New Roman" w:hAnsi="Times New Roman" w:cs="Times New Roman"/>
+                <w:b w:val="0"/>
+                <w:bCs w:val="0"/>
                 <w:sz w:val="24"/>
                 <w:szCs w:val="24"/>
                 <w:lang w:eastAsia="en-GB"/>
@@ -20229,6 +20283,8 @@
             <w:r>
               <w:rPr>
                 <w:rFonts w:ascii="Times New Roman" w:hAnsi="Times New Roman" w:cs="Times New Roman"/>
+                <w:b w:val="0"/>
+                <w:bCs w:val="0"/>
                 <w:sz w:val="24"/>
                 <w:szCs w:val="24"/>
                 <w:lang w:eastAsia="en-GB"/>
@@ -20240,13 +20296,13 @@
         <w:tc>
           <w:tcPr>
             <w:tcW w:w="0" w:type="auto"/>
-            <w:vAlign w:val="center"/>
             <w:hideMark/>
           </w:tcPr>
           <w:p>
             <w:pPr>
               <w:spacing w:line="480" w:lineRule="auto"/>
               <w:jc w:val="both"/>
+              <w:cnfStyle w:val="000000000000" w:firstRow="0" w:lastRow="0" w:firstColumn="0" w:lastColumn="0" w:oddVBand="0" w:evenVBand="0" w:oddHBand="0" w:evenHBand="0" w:firstRowFirstColumn="0" w:firstRowLastColumn="0" w:lastRowFirstColumn="0" w:lastRowLastColumn="0"/>
               <w:rPr>
                 <w:rFonts w:ascii="Times New Roman" w:hAnsi="Times New Roman" w:cs="Times New Roman"/>
                 <w:sz w:val="24"/>
@@ -20268,12 +20324,12 @@
       </w:tr>
       <w:tr>
         <w:trPr>
-          <w:tblCellSpacing w:w="15" w:type="dxa"/>
+          <w:cnfStyle w:val="000000100000" w:firstRow="0" w:lastRow="0" w:firstColumn="0" w:lastColumn="0" w:oddVBand="0" w:evenVBand="0" w:oddHBand="1" w:evenHBand="0" w:firstRowFirstColumn="0" w:firstRowLastColumn="0" w:lastRowFirstColumn="0" w:lastRowLastColumn="0"/>
         </w:trPr>
         <w:tc>
           <w:tcPr>
+            <w:cnfStyle w:val="001000000000" w:firstRow="0" w:lastRow="0" w:firstColumn="1" w:lastColumn="0" w:oddVBand="0" w:evenVBand="0" w:oddHBand="0" w:evenHBand="0" w:firstRowFirstColumn="0" w:firstRowLastColumn="0" w:lastRowFirstColumn="0" w:lastRowLastColumn="0"/>
             <w:tcW w:w="0" w:type="auto"/>
-            <w:vAlign w:val="center"/>
             <w:hideMark/>
           </w:tcPr>
           <w:p>
@@ -20282,6 +20338,8 @@
               <w:jc w:val="both"/>
               <w:rPr>
                 <w:rFonts w:ascii="Times New Roman" w:hAnsi="Times New Roman" w:cs="Times New Roman"/>
+                <w:b w:val="0"/>
+                <w:bCs w:val="0"/>
                 <w:sz w:val="24"/>
                 <w:szCs w:val="24"/>
                 <w:lang w:eastAsia="en-GB"/>
@@ -20292,6 +20350,8 @@
             <w:r>
               <w:rPr>
                 <w:rFonts w:ascii="Times New Roman" w:hAnsi="Times New Roman" w:cs="Times New Roman"/>
+                <w:b w:val="0"/>
+                <w:bCs w:val="0"/>
                 <w:sz w:val="24"/>
                 <w:szCs w:val="24"/>
                 <w:lang w:eastAsia="en-GB"/>
@@ -20302,6 +20362,8 @@
             <w:r>
               <w:rPr>
                 <w:rFonts w:ascii="Times New Roman" w:hAnsi="Times New Roman" w:cs="Times New Roman"/>
+                <w:b w:val="0"/>
+                <w:bCs w:val="0"/>
                 <w:sz w:val="24"/>
                 <w:szCs w:val="24"/>
                 <w:lang w:eastAsia="en-GB"/>
@@ -20312,6 +20374,8 @@
             <w:r>
               <w:rPr>
                 <w:rFonts w:ascii="Times New Roman" w:hAnsi="Times New Roman" w:cs="Times New Roman"/>
+                <w:b w:val="0"/>
+                <w:bCs w:val="0"/>
                 <w:sz w:val="24"/>
                 <w:szCs w:val="24"/>
                 <w:lang w:eastAsia="en-GB"/>
@@ -20322,6 +20386,8 @@
             <w:r>
               <w:rPr>
                 <w:rFonts w:ascii="Times New Roman" w:hAnsi="Times New Roman" w:cs="Times New Roman"/>
+                <w:b w:val="0"/>
+                <w:bCs w:val="0"/>
                 <w:sz w:val="24"/>
                 <w:szCs w:val="24"/>
                 <w:lang w:eastAsia="en-GB"/>
@@ -20332,6 +20398,8 @@
             <w:r>
               <w:rPr>
                 <w:rFonts w:ascii="Times New Roman" w:hAnsi="Times New Roman" w:cs="Times New Roman"/>
+                <w:b w:val="0"/>
+                <w:bCs w:val="0"/>
                 <w:sz w:val="24"/>
                 <w:szCs w:val="24"/>
                 <w:lang w:eastAsia="en-GB"/>
@@ -20343,13 +20411,13 @@
         <w:tc>
           <w:tcPr>
             <w:tcW w:w="0" w:type="auto"/>
-            <w:vAlign w:val="center"/>
             <w:hideMark/>
           </w:tcPr>
           <w:p>
             <w:pPr>
               <w:spacing w:line="480" w:lineRule="auto"/>
               <w:jc w:val="both"/>
+              <w:cnfStyle w:val="000000100000" w:firstRow="0" w:lastRow="0" w:firstColumn="0" w:lastColumn="0" w:oddVBand="0" w:evenVBand="0" w:oddHBand="1" w:evenHBand="0" w:firstRowFirstColumn="0" w:firstRowLastColumn="0" w:lastRowFirstColumn="0" w:lastRowLastColumn="0"/>
               <w:rPr>
                 <w:rFonts w:ascii="Times New Roman" w:hAnsi="Times New Roman" w:cs="Times New Roman"/>
                 <w:sz w:val="24"/>
@@ -20370,13 +20438,10 @@
         </w:tc>
       </w:tr>
       <w:tr>
-        <w:trPr>
-          <w:tblCellSpacing w:w="15" w:type="dxa"/>
-        </w:trPr>
         <w:tc>
           <w:tcPr>
+            <w:cnfStyle w:val="001000000000" w:firstRow="0" w:lastRow="0" w:firstColumn="1" w:lastColumn="0" w:oddVBand="0" w:evenVBand="0" w:oddHBand="0" w:evenHBand="0" w:firstRowFirstColumn="0" w:firstRowLastColumn="0" w:lastRowFirstColumn="0" w:lastRowLastColumn="0"/>
             <w:tcW w:w="0" w:type="auto"/>
-            <w:vAlign w:val="center"/>
             <w:hideMark/>
           </w:tcPr>
           <w:p>
@@ -20385,6 +20450,8 @@
               <w:jc w:val="both"/>
               <w:rPr>
                 <w:rFonts w:ascii="Times New Roman" w:hAnsi="Times New Roman" w:cs="Times New Roman"/>
+                <w:b w:val="0"/>
+                <w:bCs w:val="0"/>
                 <w:sz w:val="24"/>
                 <w:szCs w:val="24"/>
                 <w:lang w:eastAsia="en-GB"/>
@@ -20394,6 +20461,8 @@
             <w:r>
               <w:rPr>
                 <w:rFonts w:ascii="Times New Roman" w:hAnsi="Times New Roman" w:cs="Times New Roman"/>
+                <w:b w:val="0"/>
+                <w:bCs w:val="0"/>
                 <w:sz w:val="24"/>
                 <w:szCs w:val="24"/>
                 <w:lang w:eastAsia="en-GB"/>
@@ -20404,6 +20473,8 @@
             <w:r>
               <w:rPr>
                 <w:rFonts w:ascii="Times New Roman" w:hAnsi="Times New Roman" w:cs="Times New Roman"/>
+                <w:b w:val="0"/>
+                <w:bCs w:val="0"/>
                 <w:sz w:val="24"/>
                 <w:szCs w:val="24"/>
                 <w:lang w:eastAsia="en-GB"/>
@@ -20414,6 +20485,8 @@
             <w:r>
               <w:rPr>
                 <w:rFonts w:ascii="Times New Roman" w:hAnsi="Times New Roman" w:cs="Times New Roman"/>
+                <w:b w:val="0"/>
+                <w:bCs w:val="0"/>
                 <w:sz w:val="24"/>
                 <w:szCs w:val="24"/>
                 <w:lang w:eastAsia="en-GB"/>
@@ -20424,6 +20497,8 @@
             <w:r>
               <w:rPr>
                 <w:rFonts w:ascii="Times New Roman" w:hAnsi="Times New Roman" w:cs="Times New Roman"/>
+                <w:b w:val="0"/>
+                <w:bCs w:val="0"/>
                 <w:sz w:val="24"/>
                 <w:szCs w:val="24"/>
                 <w:lang w:eastAsia="en-GB"/>
@@ -20435,6 +20510,8 @@
             <w:r>
               <w:rPr>
                 <w:rFonts w:ascii="Times New Roman" w:hAnsi="Times New Roman" w:cs="Times New Roman"/>
+                <w:b w:val="0"/>
+                <w:bCs w:val="0"/>
                 <w:sz w:val="24"/>
                 <w:szCs w:val="24"/>
                 <w:lang w:eastAsia="en-GB"/>
@@ -20446,6 +20523,8 @@
             <w:r>
               <w:rPr>
                 <w:rFonts w:ascii="Times New Roman" w:hAnsi="Times New Roman" w:cs="Times New Roman"/>
+                <w:b w:val="0"/>
+                <w:bCs w:val="0"/>
                 <w:sz w:val="24"/>
                 <w:szCs w:val="24"/>
                 <w:lang w:eastAsia="en-GB"/>
@@ -20457,13 +20536,13 @@
         <w:tc>
           <w:tcPr>
             <w:tcW w:w="0" w:type="auto"/>
-            <w:vAlign w:val="center"/>
             <w:hideMark/>
           </w:tcPr>
           <w:p>
             <w:pPr>
               <w:spacing w:line="480" w:lineRule="auto"/>
               <w:jc w:val="both"/>
+              <w:cnfStyle w:val="000000000000" w:firstRow="0" w:lastRow="0" w:firstColumn="0" w:lastColumn="0" w:oddVBand="0" w:evenVBand="0" w:oddHBand="0" w:evenHBand="0" w:firstRowFirstColumn="0" w:firstRowLastColumn="0" w:lastRowFirstColumn="0" w:lastRowLastColumn="0"/>
               <w:rPr>
                 <w:rFonts w:ascii="Times New Roman" w:hAnsi="Times New Roman" w:cs="Times New Roman"/>
                 <w:sz w:val="24"/>
@@ -20485,12 +20564,12 @@
       </w:tr>
       <w:tr>
         <w:trPr>
-          <w:tblCellSpacing w:w="15" w:type="dxa"/>
+          <w:cnfStyle w:val="000000100000" w:firstRow="0" w:lastRow="0" w:firstColumn="0" w:lastColumn="0" w:oddVBand="0" w:evenVBand="0" w:oddHBand="1" w:evenHBand="0" w:firstRowFirstColumn="0" w:firstRowLastColumn="0" w:lastRowFirstColumn="0" w:lastRowLastColumn="0"/>
         </w:trPr>
         <w:tc>
           <w:tcPr>
+            <w:cnfStyle w:val="001000000000" w:firstRow="0" w:lastRow="0" w:firstColumn="1" w:lastColumn="0" w:oddVBand="0" w:evenVBand="0" w:oddHBand="0" w:evenHBand="0" w:firstRowFirstColumn="0" w:firstRowLastColumn="0" w:lastRowFirstColumn="0" w:lastRowLastColumn="0"/>
             <w:tcW w:w="0" w:type="auto"/>
-            <w:vAlign w:val="center"/>
             <w:hideMark/>
           </w:tcPr>
           <w:p>
@@ -20499,6 +20578,8 @@
               <w:jc w:val="both"/>
               <w:rPr>
                 <w:rFonts w:ascii="Times New Roman" w:hAnsi="Times New Roman" w:cs="Times New Roman"/>
+                <w:b w:val="0"/>
+                <w:bCs w:val="0"/>
                 <w:sz w:val="24"/>
                 <w:szCs w:val="24"/>
                 <w:lang w:eastAsia="en-GB"/>
@@ -20509,6 +20590,8 @@
             <w:r>
               <w:rPr>
                 <w:rFonts w:ascii="Times New Roman" w:hAnsi="Times New Roman" w:cs="Times New Roman"/>
+                <w:b w:val="0"/>
+                <w:bCs w:val="0"/>
                 <w:sz w:val="24"/>
                 <w:szCs w:val="24"/>
                 <w:lang w:eastAsia="en-GB"/>
@@ -20519,6 +20602,8 @@
             <w:r>
               <w:rPr>
                 <w:rFonts w:ascii="Times New Roman" w:hAnsi="Times New Roman" w:cs="Times New Roman"/>
+                <w:b w:val="0"/>
+                <w:bCs w:val="0"/>
                 <w:sz w:val="24"/>
                 <w:szCs w:val="24"/>
                 <w:lang w:eastAsia="en-GB"/>
@@ -20529,6 +20614,8 @@
             <w:r>
               <w:rPr>
                 <w:rFonts w:ascii="Times New Roman" w:hAnsi="Times New Roman" w:cs="Times New Roman"/>
+                <w:b w:val="0"/>
+                <w:bCs w:val="0"/>
                 <w:sz w:val="24"/>
                 <w:szCs w:val="24"/>
                 <w:lang w:eastAsia="en-GB"/>
@@ -20539,6 +20626,8 @@
             <w:r>
               <w:rPr>
                 <w:rFonts w:ascii="Times New Roman" w:hAnsi="Times New Roman" w:cs="Times New Roman"/>
+                <w:b w:val="0"/>
+                <w:bCs w:val="0"/>
                 <w:sz w:val="24"/>
                 <w:szCs w:val="24"/>
                 <w:lang w:eastAsia="en-GB"/>
@@ -20549,6 +20638,8 @@
             <w:r>
               <w:rPr>
                 <w:rFonts w:ascii="Times New Roman" w:hAnsi="Times New Roman" w:cs="Times New Roman"/>
+                <w:b w:val="0"/>
+                <w:bCs w:val="0"/>
                 <w:sz w:val="24"/>
                 <w:szCs w:val="24"/>
                 <w:lang w:eastAsia="en-GB"/>
@@ -20560,13 +20651,13 @@
         <w:tc>
           <w:tcPr>
             <w:tcW w:w="0" w:type="auto"/>
-            <w:vAlign w:val="center"/>
             <w:hideMark/>
           </w:tcPr>
           <w:p>
             <w:pPr>
               <w:spacing w:line="480" w:lineRule="auto"/>
               <w:jc w:val="both"/>
+              <w:cnfStyle w:val="000000100000" w:firstRow="0" w:lastRow="0" w:firstColumn="0" w:lastColumn="0" w:oddVBand="0" w:evenVBand="0" w:oddHBand="1" w:evenHBand="0" w:firstRowFirstColumn="0" w:firstRowLastColumn="0" w:lastRowFirstColumn="0" w:lastRowLastColumn="0"/>
               <w:rPr>
                 <w:rFonts w:ascii="Times New Roman" w:hAnsi="Times New Roman" w:cs="Times New Roman"/>
                 <w:sz w:val="24"/>
@@ -20587,13 +20678,10 @@
         </w:tc>
       </w:tr>
       <w:tr>
-        <w:trPr>
-          <w:tblCellSpacing w:w="15" w:type="dxa"/>
-        </w:trPr>
         <w:tc>
           <w:tcPr>
+            <w:cnfStyle w:val="001000000000" w:firstRow="0" w:lastRow="0" w:firstColumn="1" w:lastColumn="0" w:oddVBand="0" w:evenVBand="0" w:oddHBand="0" w:evenHBand="0" w:firstRowFirstColumn="0" w:firstRowLastColumn="0" w:lastRowFirstColumn="0" w:lastRowLastColumn="0"/>
             <w:tcW w:w="0" w:type="auto"/>
-            <w:vAlign w:val="center"/>
             <w:hideMark/>
           </w:tcPr>
           <w:p>
@@ -20602,6 +20690,8 @@
               <w:jc w:val="both"/>
               <w:rPr>
                 <w:rFonts w:ascii="Times New Roman" w:hAnsi="Times New Roman" w:cs="Times New Roman"/>
+                <w:b w:val="0"/>
+                <w:bCs w:val="0"/>
                 <w:sz w:val="24"/>
                 <w:szCs w:val="24"/>
                 <w:lang w:eastAsia="en-GB"/>
@@ -20612,6 +20702,8 @@
             <w:r>
               <w:rPr>
                 <w:rFonts w:ascii="Times New Roman" w:hAnsi="Times New Roman" w:cs="Times New Roman"/>
+                <w:b w:val="0"/>
+                <w:bCs w:val="0"/>
                 <w:sz w:val="24"/>
                 <w:szCs w:val="24"/>
                 <w:lang w:eastAsia="en-GB"/>
@@ -20622,6 +20714,8 @@
             <w:r>
               <w:rPr>
                 <w:rFonts w:ascii="Times New Roman" w:hAnsi="Times New Roman" w:cs="Times New Roman"/>
+                <w:b w:val="0"/>
+                <w:bCs w:val="0"/>
                 <w:sz w:val="24"/>
                 <w:szCs w:val="24"/>
                 <w:lang w:eastAsia="en-GB"/>
@@ -20632,6 +20726,8 @@
             <w:r>
               <w:rPr>
                 <w:rFonts w:ascii="Times New Roman" w:hAnsi="Times New Roman" w:cs="Times New Roman"/>
+                <w:b w:val="0"/>
+                <w:bCs w:val="0"/>
                 <w:sz w:val="24"/>
                 <w:szCs w:val="24"/>
                 <w:lang w:eastAsia="en-GB"/>
@@ -20642,6 +20738,8 @@
             <w:r>
               <w:rPr>
                 <w:rFonts w:ascii="Times New Roman" w:hAnsi="Times New Roman" w:cs="Times New Roman"/>
+                <w:b w:val="0"/>
+                <w:bCs w:val="0"/>
                 <w:sz w:val="24"/>
                 <w:szCs w:val="24"/>
                 <w:lang w:eastAsia="en-GB"/>
@@ -20652,6 +20750,8 @@
             <w:r>
               <w:rPr>
                 <w:rFonts w:ascii="Times New Roman" w:hAnsi="Times New Roman" w:cs="Times New Roman"/>
+                <w:b w:val="0"/>
+                <w:bCs w:val="0"/>
                 <w:sz w:val="24"/>
                 <w:szCs w:val="24"/>
                 <w:lang w:eastAsia="en-GB"/>
@@ -20663,13 +20763,13 @@
         <w:tc>
           <w:tcPr>
             <w:tcW w:w="0" w:type="auto"/>
-            <w:vAlign w:val="center"/>
             <w:hideMark/>
           </w:tcPr>
           <w:p>
             <w:pPr>
               <w:spacing w:line="480" w:lineRule="auto"/>
               <w:jc w:val="both"/>
+              <w:cnfStyle w:val="000000000000" w:firstRow="0" w:lastRow="0" w:firstColumn="0" w:lastColumn="0" w:oddVBand="0" w:evenVBand="0" w:oddHBand="0" w:evenHBand="0" w:firstRowFirstColumn="0" w:firstRowLastColumn="0" w:lastRowFirstColumn="0" w:lastRowLastColumn="0"/>
               <w:rPr>
                 <w:rFonts w:ascii="Times New Roman" w:hAnsi="Times New Roman" w:cs="Times New Roman"/>
                 <w:sz w:val="24"/>
@@ -20701,6 +20801,18 @@
           <w:lang w:eastAsia="en-GB"/>
         </w:rPr>
       </w:pPr>
+    </w:p>
+    <w:p>
+      <w:pPr>
+        <w:spacing w:line="480" w:lineRule="auto"/>
+        <w:jc w:val="both"/>
+        <w:rPr>
+          <w:rFonts w:ascii="Times New Roman" w:hAnsi="Times New Roman" w:cs="Times New Roman"/>
+          <w:sz w:val="24"/>
+          <w:szCs w:val="24"/>
+          <w:lang w:eastAsia="en-GB"/>
+        </w:rPr>
+      </w:pPr>
       <w:r>
         <w:rPr>
           <w:rFonts w:ascii="Times New Roman" w:hAnsi="Times New Roman" w:cs="Times New Roman"/>
@@ -20779,35 +20891,23 @@
         <w:jc w:val="both"/>
         <w:rPr>
           <w:rFonts w:ascii="Times New Roman" w:hAnsi="Times New Roman" w:cs="Times New Roman"/>
-          <w:sz w:val="24"/>
-          <w:szCs w:val="24"/>
-          <w:lang w:eastAsia="en-GB"/>
-        </w:rPr>
-      </w:pPr>
-    </w:p>
-    <w:p>
-      <w:pPr>
-        <w:spacing w:line="480" w:lineRule="auto"/>
-        <w:jc w:val="both"/>
-        <w:rPr>
-          <w:rFonts w:ascii="Times New Roman" w:hAnsi="Times New Roman" w:cs="Times New Roman"/>
-          <w:b/>
-          <w:bCs/>
-          <w:sz w:val="24"/>
-          <w:szCs w:val="24"/>
-          <w:lang w:eastAsia="en-GB"/>
-        </w:rPr>
-      </w:pPr>
-      <w:r>
-        <w:rPr>
-          <w:rFonts w:ascii="Times New Roman" w:hAnsi="Times New Roman" w:cs="Times New Roman"/>
-          <w:b/>
-          <w:bCs/>
-          <w:sz w:val="24"/>
-          <w:szCs w:val="24"/>
-          <w:lang w:eastAsia="en-GB"/>
-        </w:rPr>
-        <w:t>5.5 UX Design Considerations</w:t>
+          <w:b/>
+          <w:bCs/>
+          <w:sz w:val="24"/>
+          <w:szCs w:val="24"/>
+          <w:lang w:eastAsia="en-GB"/>
+        </w:rPr>
+      </w:pPr>
+      <w:r>
+        <w:rPr>
+          <w:rFonts w:ascii="Times New Roman" w:hAnsi="Times New Roman" w:cs="Times New Roman"/>
+          <w:b/>
+          <w:bCs/>
+          <w:sz w:val="24"/>
+          <w:szCs w:val="24"/>
+          <w:lang w:eastAsia="en-GB"/>
+        </w:rPr>
+        <w:t>Design Considerations</w:t>
       </w:r>
     </w:p>
     <w:p>
@@ -21013,44 +21113,67 @@
         <w:jc w:val="both"/>
         <w:rPr>
           <w:rFonts w:ascii="Times New Roman" w:hAnsi="Times New Roman" w:cs="Times New Roman"/>
-          <w:b/>
-          <w:bCs/>
-          <w:sz w:val="24"/>
-          <w:szCs w:val="24"/>
-          <w:lang w:eastAsia="en-GB"/>
-        </w:rPr>
-      </w:pPr>
-      <w:r>
-        <w:rPr>
-          <w:rFonts w:ascii="Times New Roman" w:hAnsi="Times New Roman" w:cs="Times New Roman"/>
-          <w:b/>
-          <w:bCs/>
-          <w:sz w:val="24"/>
-          <w:szCs w:val="24"/>
-          <w:lang w:eastAsia="en-GB"/>
-        </w:rPr>
-        <w:t>5.6 Integration with Backend Functions</w:t>
-      </w:r>
-    </w:p>
-    <w:p>
-      <w:pPr>
-        <w:spacing w:line="480" w:lineRule="auto"/>
-        <w:jc w:val="both"/>
-        <w:rPr>
-          <w:rFonts w:ascii="Times New Roman" w:hAnsi="Times New Roman" w:cs="Times New Roman"/>
-          <w:sz w:val="24"/>
-          <w:szCs w:val="24"/>
-          <w:lang w:eastAsia="en-GB"/>
-        </w:rPr>
-      </w:pPr>
-      <w:r>
-        <w:rPr>
-          <w:rFonts w:ascii="Times New Roman" w:hAnsi="Times New Roman" w:cs="Times New Roman"/>
+          <w:sz w:val="24"/>
+          <w:szCs w:val="24"/>
+          <w:lang w:eastAsia="en-GB"/>
+        </w:rPr>
+      </w:pPr>
+    </w:p>
+    <w:p>
+      <w:pPr>
+        <w:spacing w:line="480" w:lineRule="auto"/>
+        <w:jc w:val="both"/>
+        <w:rPr>
+          <w:rFonts w:ascii="Times New Roman" w:hAnsi="Times New Roman" w:cs="Times New Roman"/>
+          <w:b/>
+          <w:bCs/>
+          <w:sz w:val="24"/>
+          <w:szCs w:val="24"/>
+          <w:lang w:eastAsia="en-GB"/>
+        </w:rPr>
+      </w:pPr>
+      <w:r>
+        <w:rPr>
+          <w:rFonts w:ascii="Times New Roman" w:hAnsi="Times New Roman" w:cs="Times New Roman"/>
+          <w:b/>
+          <w:bCs/>
           <w:sz w:val="24"/>
           <w:szCs w:val="24"/>
           <w:lang w:eastAsia="en-GB"/>
         </w:rPr>
         <w:lastRenderedPageBreak/>
+        <w:t>I</w:t>
+      </w:r>
+      <w:r>
+        <w:rPr>
+          <w:rFonts w:ascii="Times New Roman" w:hAnsi="Times New Roman" w:cs="Times New Roman"/>
+          <w:b/>
+          <w:bCs/>
+          <w:sz w:val="24"/>
+          <w:szCs w:val="24"/>
+          <w:lang w:eastAsia="en-GB"/>
+        </w:rPr>
+        <w:t>ntegration with Backend Functions</w:t>
+      </w:r>
+    </w:p>
+    <w:p>
+      <w:pPr>
+        <w:spacing w:line="480" w:lineRule="auto"/>
+        <w:jc w:val="both"/>
+        <w:rPr>
+          <w:rFonts w:ascii="Times New Roman" w:hAnsi="Times New Roman" w:cs="Times New Roman"/>
+          <w:sz w:val="24"/>
+          <w:szCs w:val="24"/>
+          <w:lang w:eastAsia="en-GB"/>
+        </w:rPr>
+      </w:pPr>
+      <w:r>
+        <w:rPr>
+          <w:rFonts w:ascii="Times New Roman" w:hAnsi="Times New Roman" w:cs="Times New Roman"/>
+          <w:sz w:val="24"/>
+          <w:szCs w:val="24"/>
+          <w:lang w:eastAsia="en-GB"/>
+        </w:rPr>
         <w:t xml:space="preserve">The dashboard acts as a frontend trigger for backend operations. Each user action (like uploading data or requesting sentiment analysis) invokes Python functions from the </w:t>
       </w:r>
       <w:proofErr w:type="spellStart"/>
@@ -21291,35 +21414,23 @@
         <w:jc w:val="both"/>
         <w:rPr>
           <w:rFonts w:ascii="Times New Roman" w:hAnsi="Times New Roman" w:cs="Times New Roman"/>
-          <w:sz w:val="24"/>
-          <w:szCs w:val="24"/>
-          <w:lang w:eastAsia="en-GB"/>
-        </w:rPr>
-      </w:pPr>
-    </w:p>
-    <w:p>
-      <w:pPr>
-        <w:spacing w:line="480" w:lineRule="auto"/>
-        <w:jc w:val="both"/>
-        <w:rPr>
-          <w:rFonts w:ascii="Times New Roman" w:hAnsi="Times New Roman" w:cs="Times New Roman"/>
-          <w:b/>
-          <w:bCs/>
-          <w:sz w:val="24"/>
-          <w:szCs w:val="24"/>
-          <w:lang w:eastAsia="en-GB"/>
-        </w:rPr>
-      </w:pPr>
-      <w:r>
-        <w:rPr>
-          <w:rFonts w:ascii="Times New Roman" w:hAnsi="Times New Roman" w:cs="Times New Roman"/>
-          <w:b/>
-          <w:bCs/>
-          <w:sz w:val="24"/>
-          <w:szCs w:val="24"/>
-          <w:lang w:eastAsia="en-GB"/>
-        </w:rPr>
-        <w:t>5.7 Scalability and Future Enhancements</w:t>
+          <w:b/>
+          <w:bCs/>
+          <w:sz w:val="24"/>
+          <w:szCs w:val="24"/>
+          <w:lang w:eastAsia="en-GB"/>
+        </w:rPr>
+      </w:pPr>
+      <w:r>
+        <w:rPr>
+          <w:rFonts w:ascii="Times New Roman" w:hAnsi="Times New Roman" w:cs="Times New Roman"/>
+          <w:b/>
+          <w:bCs/>
+          <w:sz w:val="24"/>
+          <w:szCs w:val="24"/>
+          <w:lang w:eastAsia="en-GB"/>
+        </w:rPr>
+        <w:t>Scalability and Future Enhancements</w:t>
       </w:r>
     </w:p>
     <w:p>
@@ -21658,7 +21769,7 @@
           <w:lang w:eastAsia="en-GB"/>
         </w:rPr>
         <w:lastRenderedPageBreak/>
-        <w:t>5.8 Challenges in Frontend Development</w:t>
+        <w:t>Challenges in Frontend Development</w:t>
       </w:r>
     </w:p>
     <w:p>
@@ -21848,35 +21959,23 @@
         <w:jc w:val="both"/>
         <w:rPr>
           <w:rFonts w:ascii="Times New Roman" w:hAnsi="Times New Roman" w:cs="Times New Roman"/>
-          <w:sz w:val="24"/>
-          <w:szCs w:val="24"/>
-          <w:lang w:eastAsia="en-GB"/>
-        </w:rPr>
-      </w:pPr>
-    </w:p>
-    <w:p>
-      <w:pPr>
-        <w:spacing w:line="480" w:lineRule="auto"/>
-        <w:jc w:val="both"/>
-        <w:rPr>
-          <w:rFonts w:ascii="Times New Roman" w:hAnsi="Times New Roman" w:cs="Times New Roman"/>
-          <w:b/>
-          <w:bCs/>
-          <w:sz w:val="24"/>
-          <w:szCs w:val="24"/>
-          <w:lang w:eastAsia="en-GB"/>
-        </w:rPr>
-      </w:pPr>
-      <w:r>
-        <w:rPr>
-          <w:rFonts w:ascii="Times New Roman" w:hAnsi="Times New Roman" w:cs="Times New Roman"/>
-          <w:b/>
-          <w:bCs/>
-          <w:sz w:val="24"/>
-          <w:szCs w:val="24"/>
-          <w:lang w:eastAsia="en-GB"/>
-        </w:rPr>
-        <w:t>5.9 Summary</w:t>
+          <w:b/>
+          <w:bCs/>
+          <w:sz w:val="24"/>
+          <w:szCs w:val="24"/>
+          <w:lang w:eastAsia="en-GB"/>
+        </w:rPr>
+      </w:pPr>
+      <w:r>
+        <w:rPr>
+          <w:rFonts w:ascii="Times New Roman" w:hAnsi="Times New Roman" w:cs="Times New Roman"/>
+          <w:b/>
+          <w:bCs/>
+          <w:sz w:val="24"/>
+          <w:szCs w:val="24"/>
+          <w:lang w:eastAsia="en-GB"/>
+        </w:rPr>
+        <w:t>Summary</w:t>
       </w:r>
     </w:p>
     <w:p>
@@ -34607,6 +34706,7 @@
   <w:style w:type="character" w:default="1" w:styleId="DefaultParagraphFont">
     <w:name w:val="Default Paragraph Font"/>
     <w:uiPriority w:val="1"/>
+    <w:semiHidden/>
     <w:unhideWhenUsed/>
   </w:style>
   <w:style w:type="table" w:default="1" w:styleId="TableNormal">

</xml_diff>

<commit_message>
updated project report - working on machine learning part
</commit_message>
<xml_diff>
--- a/docs/Reports/Pranoy_A9920123006194_Dissertation.docx
+++ b/docs/Reports/Pranoy_A9920123006194_Dissertation.docx
@@ -4752,27 +4752,7 @@
           <w:szCs w:val="24"/>
           <w:lang w:eastAsia="en-GB"/>
         </w:rPr>
-        <w:t xml:space="preserve">Despite the undeniable advantages and transformative potential of big data in revolutionizing public service delivery, several significant systemic barriers continue to impede the realization of its full potential. Key among these challenges </w:t>
-      </w:r>
-      <w:proofErr w:type="gramStart"/>
-      <w:r>
-        <w:rPr>
-          <w:rFonts w:ascii="Times New Roman" w:hAnsi="Times New Roman" w:cs="Times New Roman"/>
-          <w:sz w:val="24"/>
-          <w:szCs w:val="24"/>
-          <w:lang w:eastAsia="en-GB"/>
-        </w:rPr>
-        <w:t>are</w:t>
-      </w:r>
-      <w:proofErr w:type="gramEnd"/>
-      <w:r>
-        <w:rPr>
-          <w:rFonts w:ascii="Times New Roman" w:hAnsi="Times New Roman" w:cs="Times New Roman"/>
-          <w:sz w:val="24"/>
-          <w:szCs w:val="24"/>
-          <w:lang w:eastAsia="en-GB"/>
-        </w:rPr>
-        <w:t xml:space="preserve"> the persistent existence of data silos across various government departments and agencies, which hinder the seamless integration and analysis of crucial information. Furthermore, legitimate and paramount concerns surrounding the privacy and security of sensitive citizen data pose significant hurdles to widespread data sharing and utilization. The public sector also often faces a shortage of skilled personnel with the specialized expertise required to effectively manage, analyze, and interpret large and complex datasets. Finally, the inherent risk of algorithmic bias, where flawed or </w:t>
+        <w:t xml:space="preserve">Despite the undeniable advantages and transformative potential of big data in revolutionizing public service delivery, several significant systemic barriers continue to impede the realization of its full potential. Key among these challenges are the persistent existence of data silos across various government departments and agencies, which hinder the seamless integration and analysis of crucial information. Furthermore, legitimate and paramount concerns surrounding the privacy and security of sensitive citizen data pose significant hurdles to widespread data sharing and utilization. The public sector also often faces a shortage of skilled personnel with the specialized expertise required to effectively manage, analyze, and interpret large and complex datasets. Finally, the inherent risk of algorithmic bias, where flawed or </w:t>
       </w:r>
       <w:r>
         <w:rPr>
@@ -8353,17 +8333,7 @@
           <w:sz w:val="24"/>
           <w:szCs w:val="24"/>
         </w:rPr>
-        <w:t xml:space="preserve">No personal data that can identify individuals was gathered or </w:t>
-      </w:r>
-      <w:proofErr w:type="gramStart"/>
-      <w:r>
-        <w:rPr>
-          <w:rFonts w:ascii="Times New Roman" w:hAnsi="Times New Roman" w:cs="Times New Roman"/>
-          <w:color w:val="000000"/>
-          <w:sz w:val="24"/>
-          <w:szCs w:val="24"/>
-        </w:rPr>
-        <w:t>stored.</w:t>
+        <w:t>No personal data that can identify individuals was gathered or stored.</w:t>
       </w:r>
       <w:r>
         <w:rPr>
@@ -8374,7 +8344,6 @@
         </w:rPr>
         <w:t>.</w:t>
       </w:r>
-      <w:proofErr w:type="gramEnd"/>
     </w:p>
     <w:p>
       <w:pPr>
@@ -12796,25 +12765,14 @@
         <w:t xml:space="preserve">: </w:t>
       </w:r>
       <w:proofErr w:type="spellStart"/>
-      <w:proofErr w:type="gramStart"/>
-      <w:r>
-        <w:rPr>
-          <w:rFonts w:ascii="Times New Roman" w:hAnsi="Times New Roman" w:cs="Times New Roman"/>
-          <w:sz w:val="24"/>
-          <w:szCs w:val="24"/>
-          <w:lang w:eastAsia="en-GB"/>
-        </w:rPr>
-        <w:t>st.session</w:t>
-      </w:r>
-      <w:proofErr w:type="gramEnd"/>
-      <w:r>
-        <w:rPr>
-          <w:rFonts w:ascii="Times New Roman" w:hAnsi="Times New Roman" w:cs="Times New Roman"/>
-          <w:sz w:val="24"/>
-          <w:szCs w:val="24"/>
-          <w:lang w:eastAsia="en-GB"/>
-        </w:rPr>
-        <w:t>_state</w:t>
+      <w:r>
+        <w:rPr>
+          <w:rFonts w:ascii="Times New Roman" w:hAnsi="Times New Roman" w:cs="Times New Roman"/>
+          <w:sz w:val="24"/>
+          <w:szCs w:val="24"/>
+          <w:lang w:eastAsia="en-GB"/>
+        </w:rPr>
+        <w:t>st.session_state</w:t>
       </w:r>
       <w:proofErr w:type="spellEnd"/>
       <w:r>
@@ -18725,39 +18683,8 @@
           <w:szCs w:val="24"/>
           <w:lang w:eastAsia="en-GB"/>
         </w:rPr>
-        <w:t xml:space="preserve">Each section uses Streamlit’s built-in widgets such as </w:t>
-      </w:r>
-      <w:proofErr w:type="gramStart"/>
-      <w:r>
-        <w:rPr>
-          <w:rFonts w:ascii="Times New Roman" w:hAnsi="Times New Roman" w:cs="Times New Roman"/>
-          <w:sz w:val="24"/>
-          <w:szCs w:val="24"/>
-          <w:lang w:eastAsia="en-GB"/>
-        </w:rPr>
-        <w:t>st.title</w:t>
-      </w:r>
-      <w:proofErr w:type="gramEnd"/>
-      <w:r>
-        <w:rPr>
-          <w:rFonts w:ascii="Times New Roman" w:hAnsi="Times New Roman" w:cs="Times New Roman"/>
-          <w:sz w:val="24"/>
-          <w:szCs w:val="24"/>
-          <w:lang w:eastAsia="en-GB"/>
-        </w:rPr>
-        <w:t xml:space="preserve">(), </w:t>
-      </w:r>
-      <w:proofErr w:type="gramStart"/>
-      <w:r>
-        <w:rPr>
-          <w:rFonts w:ascii="Times New Roman" w:hAnsi="Times New Roman" w:cs="Times New Roman"/>
-          <w:sz w:val="24"/>
-          <w:szCs w:val="24"/>
-          <w:lang w:eastAsia="en-GB"/>
-        </w:rPr>
-        <w:t>st.file</w:t>
-      </w:r>
-      <w:proofErr w:type="gramEnd"/>
+        <w:t>Each section uses Streamlit’s built-in widgets such as st.title(), st.file</w:t>
+      </w:r>
       <w:r>
         <w:rPr>
           <w:rFonts w:ascii="Times New Roman" w:hAnsi="Times New Roman" w:cs="Times New Roman"/>
@@ -18767,28 +18694,16 @@
         </w:rPr>
         <w:t>_</w:t>
       </w:r>
-      <w:proofErr w:type="gramStart"/>
-      <w:r>
-        <w:rPr>
-          <w:rFonts w:ascii="Times New Roman" w:hAnsi="Times New Roman" w:cs="Times New Roman"/>
-          <w:sz w:val="24"/>
-          <w:szCs w:val="24"/>
-          <w:lang w:eastAsia="en-GB"/>
-        </w:rPr>
-        <w:t>uploader(</w:t>
-      </w:r>
-      <w:proofErr w:type="gramEnd"/>
-      <w:r>
-        <w:rPr>
-          <w:rFonts w:ascii="Times New Roman" w:hAnsi="Times New Roman" w:cs="Times New Roman"/>
-          <w:sz w:val="24"/>
-          <w:szCs w:val="24"/>
-          <w:lang w:eastAsia="en-GB"/>
-        </w:rPr>
-        <w:t xml:space="preserve">), </w:t>
+      <w:r>
+        <w:rPr>
+          <w:rFonts w:ascii="Times New Roman" w:hAnsi="Times New Roman" w:cs="Times New Roman"/>
+          <w:sz w:val="24"/>
+          <w:szCs w:val="24"/>
+          <w:lang w:eastAsia="en-GB"/>
+        </w:rPr>
+        <w:t xml:space="preserve">uploader(), </w:t>
       </w:r>
       <w:proofErr w:type="spellStart"/>
-      <w:proofErr w:type="gramStart"/>
       <w:r>
         <w:rPr>
           <w:rFonts w:ascii="Times New Roman" w:hAnsi="Times New Roman" w:cs="Times New Roman"/>
@@ -18799,7 +18714,6 @@
         <w:t>st.selectbox</w:t>
       </w:r>
       <w:proofErr w:type="spellEnd"/>
-      <w:proofErr w:type="gramEnd"/>
       <w:r>
         <w:rPr>
           <w:rFonts w:ascii="Times New Roman" w:hAnsi="Times New Roman" w:cs="Times New Roman"/>
@@ -18810,7 +18724,6 @@
         <w:t xml:space="preserve">(), and </w:t>
       </w:r>
       <w:proofErr w:type="spellStart"/>
-      <w:proofErr w:type="gramStart"/>
       <w:r>
         <w:rPr>
           <w:rFonts w:ascii="Times New Roman" w:hAnsi="Times New Roman" w:cs="Times New Roman"/>
@@ -18821,7 +18734,6 @@
         <w:t>st.expander</w:t>
       </w:r>
       <w:proofErr w:type="spellEnd"/>
-      <w:proofErr w:type="gramEnd"/>
       <w:r>
         <w:rPr>
           <w:rFonts w:ascii="Times New Roman" w:hAnsi="Times New Roman" w:cs="Times New Roman"/>
@@ -18918,25 +18830,14 @@
           <w:lang w:eastAsia="en-GB"/>
         </w:rPr>
       </w:pPr>
-      <w:proofErr w:type="gramStart"/>
-      <w:r>
-        <w:rPr>
-          <w:rFonts w:ascii="Times New Roman" w:hAnsi="Times New Roman" w:cs="Times New Roman"/>
-          <w:sz w:val="24"/>
-          <w:szCs w:val="24"/>
-          <w:lang w:eastAsia="en-GB"/>
-        </w:rPr>
-        <w:t>A</w:t>
-      </w:r>
-      <w:proofErr w:type="gramEnd"/>
-      <w:r>
-        <w:rPr>
-          <w:rFonts w:ascii="Times New Roman" w:hAnsi="Times New Roman" w:cs="Times New Roman"/>
-          <w:sz w:val="24"/>
-          <w:szCs w:val="24"/>
-          <w:lang w:eastAsia="en-GB"/>
-        </w:rPr>
-        <w:t xml:space="preserve"> upload widget allows users to </w:t>
+      <w:r>
+        <w:rPr>
+          <w:rFonts w:ascii="Times New Roman" w:hAnsi="Times New Roman" w:cs="Times New Roman"/>
+          <w:sz w:val="24"/>
+          <w:szCs w:val="24"/>
+          <w:lang w:eastAsia="en-GB"/>
+        </w:rPr>
+        <w:t xml:space="preserve">A upload widget allows users to </w:t>
       </w:r>
       <w:r>
         <w:rPr>
@@ -19009,7 +18910,6 @@
         <w:t xml:space="preserve">and displayed using </w:t>
       </w:r>
       <w:proofErr w:type="spellStart"/>
-      <w:proofErr w:type="gramStart"/>
       <w:r>
         <w:rPr>
           <w:rFonts w:ascii="Times New Roman" w:hAnsi="Times New Roman" w:cs="Times New Roman"/>
@@ -19020,7 +18920,6 @@
         <w:t>st.dataframe</w:t>
       </w:r>
       <w:proofErr w:type="spellEnd"/>
-      <w:proofErr w:type="gramEnd"/>
       <w:r>
         <w:rPr>
           <w:rFonts w:ascii="Times New Roman" w:hAnsi="Times New Roman" w:cs="Times New Roman"/>
@@ -19327,7 +19226,6 @@
         <w:t xml:space="preserve">Each chart is dynamically generated using matplotlib or seaborn, rendered with </w:t>
       </w:r>
       <w:proofErr w:type="spellStart"/>
-      <w:proofErr w:type="gramStart"/>
       <w:r>
         <w:rPr>
           <w:rFonts w:ascii="Times New Roman" w:hAnsi="Times New Roman" w:cs="Times New Roman"/>
@@ -19338,7 +19236,6 @@
         <w:t>st.pyplot</w:t>
       </w:r>
       <w:proofErr w:type="spellEnd"/>
-      <w:proofErr w:type="gramEnd"/>
       <w:r>
         <w:rPr>
           <w:rFonts w:ascii="Times New Roman" w:hAnsi="Times New Roman" w:cs="Times New Roman"/>
@@ -19349,35 +19246,14 @@
         <w:t xml:space="preserve">() or </w:t>
       </w:r>
       <w:proofErr w:type="spellStart"/>
-      <w:proofErr w:type="gramStart"/>
-      <w:r>
-        <w:rPr>
-          <w:rFonts w:ascii="Times New Roman" w:hAnsi="Times New Roman" w:cs="Times New Roman"/>
-          <w:sz w:val="24"/>
-          <w:szCs w:val="24"/>
-          <w:lang w:eastAsia="en-GB"/>
-        </w:rPr>
-        <w:t>st.plotly</w:t>
-      </w:r>
-      <w:proofErr w:type="gramEnd"/>
-      <w:r>
-        <w:rPr>
-          <w:rFonts w:ascii="Times New Roman" w:hAnsi="Times New Roman" w:cs="Times New Roman"/>
-          <w:sz w:val="24"/>
-          <w:szCs w:val="24"/>
-          <w:lang w:eastAsia="en-GB"/>
-        </w:rPr>
-        <w:t>_</w:t>
-      </w:r>
-      <w:proofErr w:type="gramStart"/>
-      <w:r>
-        <w:rPr>
-          <w:rFonts w:ascii="Times New Roman" w:hAnsi="Times New Roman" w:cs="Times New Roman"/>
-          <w:sz w:val="24"/>
-          <w:szCs w:val="24"/>
-          <w:lang w:eastAsia="en-GB"/>
-        </w:rPr>
-        <w:t>chart</w:t>
+      <w:r>
+        <w:rPr>
+          <w:rFonts w:ascii="Times New Roman" w:hAnsi="Times New Roman" w:cs="Times New Roman"/>
+          <w:sz w:val="24"/>
+          <w:szCs w:val="24"/>
+          <w:lang w:eastAsia="en-GB"/>
+        </w:rPr>
+        <w:t>st.plotly_chart</w:t>
       </w:r>
       <w:proofErr w:type="spellEnd"/>
       <w:r>
@@ -19387,17 +19263,7 @@
           <w:szCs w:val="24"/>
           <w:lang w:eastAsia="en-GB"/>
         </w:rPr>
-        <w:t>(</w:t>
-      </w:r>
-      <w:proofErr w:type="gramEnd"/>
-      <w:r>
-        <w:rPr>
-          <w:rFonts w:ascii="Times New Roman" w:hAnsi="Times New Roman" w:cs="Times New Roman"/>
-          <w:sz w:val="24"/>
-          <w:szCs w:val="24"/>
-          <w:lang w:eastAsia="en-GB"/>
-        </w:rPr>
-        <w:t>) for interactivity.</w:t>
+        <w:t>() for interactivity.</w:t>
       </w:r>
     </w:p>
     <w:p>
@@ -19908,7 +19774,6 @@
               <w:t xml:space="preserve">st.title() / </w:t>
             </w:r>
             <w:proofErr w:type="spellStart"/>
-            <w:proofErr w:type="gramStart"/>
             <w:r>
               <w:rPr>
                 <w:rFonts w:ascii="Times New Roman" w:hAnsi="Times New Roman" w:cs="Times New Roman"/>
@@ -19921,7 +19786,6 @@
               <w:t>st.header</w:t>
             </w:r>
             <w:proofErr w:type="spellEnd"/>
-            <w:proofErr w:type="gramEnd"/>
             <w:r>
               <w:rPr>
                 <w:rFonts w:ascii="Times New Roman" w:hAnsi="Times New Roman" w:cs="Times New Roman"/>
@@ -19984,7 +19848,6 @@
                 <w:lang w:eastAsia="en-GB"/>
               </w:rPr>
             </w:pPr>
-            <w:proofErr w:type="gramStart"/>
             <w:r>
               <w:rPr>
                 <w:rFonts w:ascii="Times New Roman" w:hAnsi="Times New Roman" w:cs="Times New Roman"/>
@@ -19994,43 +19857,7 @@
                 <w:szCs w:val="24"/>
                 <w:lang w:eastAsia="en-GB"/>
               </w:rPr>
-              <w:t>st.file</w:t>
-            </w:r>
-            <w:proofErr w:type="gramEnd"/>
-            <w:r>
-              <w:rPr>
-                <w:rFonts w:ascii="Times New Roman" w:hAnsi="Times New Roman" w:cs="Times New Roman"/>
-                <w:b w:val="0"/>
-                <w:bCs w:val="0"/>
-                <w:sz w:val="24"/>
-                <w:szCs w:val="24"/>
-                <w:lang w:eastAsia="en-GB"/>
-              </w:rPr>
-              <w:t>_</w:t>
-            </w:r>
-            <w:proofErr w:type="gramStart"/>
-            <w:r>
-              <w:rPr>
-                <w:rFonts w:ascii="Times New Roman" w:hAnsi="Times New Roman" w:cs="Times New Roman"/>
-                <w:b w:val="0"/>
-                <w:bCs w:val="0"/>
-                <w:sz w:val="24"/>
-                <w:szCs w:val="24"/>
-                <w:lang w:eastAsia="en-GB"/>
-              </w:rPr>
-              <w:t>uploader(</w:t>
-            </w:r>
-            <w:proofErr w:type="gramEnd"/>
-            <w:r>
-              <w:rPr>
-                <w:rFonts w:ascii="Times New Roman" w:hAnsi="Times New Roman" w:cs="Times New Roman"/>
-                <w:b w:val="0"/>
-                <w:bCs w:val="0"/>
-                <w:sz w:val="24"/>
-                <w:szCs w:val="24"/>
-                <w:lang w:eastAsia="en-GB"/>
-              </w:rPr>
-              <w:t>)</w:t>
+              <w:t>st.file_uploader()</w:t>
             </w:r>
           </w:p>
         </w:tc>
@@ -20087,7 +19914,6 @@
               </w:rPr>
             </w:pPr>
             <w:proofErr w:type="spellStart"/>
-            <w:proofErr w:type="gramStart"/>
             <w:r>
               <w:rPr>
                 <w:rFonts w:ascii="Times New Roman" w:hAnsi="Times New Roman" w:cs="Times New Roman"/>
@@ -20100,7 +19926,6 @@
               <w:t>st.dataframe</w:t>
             </w:r>
             <w:proofErr w:type="spellEnd"/>
-            <w:proofErr w:type="gramEnd"/>
             <w:r>
               <w:rPr>
                 <w:rFonts w:ascii="Times New Roman" w:hAnsi="Times New Roman" w:cs="Times New Roman"/>
@@ -20164,7 +19989,6 @@
               </w:rPr>
             </w:pPr>
             <w:proofErr w:type="spellStart"/>
-            <w:proofErr w:type="gramStart"/>
             <w:r>
               <w:rPr>
                 <w:rFonts w:ascii="Times New Roman" w:hAnsi="Times New Roman" w:cs="Times New Roman"/>
@@ -20177,7 +20001,6 @@
               <w:t>st.pyplot</w:t>
             </w:r>
             <w:proofErr w:type="spellEnd"/>
-            <w:proofErr w:type="gramEnd"/>
             <w:r>
               <w:rPr>
                 <w:rFonts w:ascii="Times New Roman" w:hAnsi="Times New Roman" w:cs="Times New Roman"/>
@@ -20244,7 +20067,6 @@
               </w:rPr>
             </w:pPr>
             <w:proofErr w:type="spellStart"/>
-            <w:proofErr w:type="gramStart"/>
             <w:r>
               <w:rPr>
                 <w:rFonts w:ascii="Times New Roman" w:hAnsi="Times New Roman" w:cs="Times New Roman"/>
@@ -20254,31 +20076,7 @@
                 <w:szCs w:val="24"/>
                 <w:lang w:eastAsia="en-GB"/>
               </w:rPr>
-              <w:t>st.plotly</w:t>
-            </w:r>
-            <w:proofErr w:type="gramEnd"/>
-            <w:r>
-              <w:rPr>
-                <w:rFonts w:ascii="Times New Roman" w:hAnsi="Times New Roman" w:cs="Times New Roman"/>
-                <w:b w:val="0"/>
-                <w:bCs w:val="0"/>
-                <w:sz w:val="24"/>
-                <w:szCs w:val="24"/>
-                <w:lang w:eastAsia="en-GB"/>
-              </w:rPr>
-              <w:t>_</w:t>
-            </w:r>
-            <w:proofErr w:type="gramStart"/>
-            <w:r>
-              <w:rPr>
-                <w:rFonts w:ascii="Times New Roman" w:hAnsi="Times New Roman" w:cs="Times New Roman"/>
-                <w:b w:val="0"/>
-                <w:bCs w:val="0"/>
-                <w:sz w:val="24"/>
-                <w:szCs w:val="24"/>
-                <w:lang w:eastAsia="en-GB"/>
-              </w:rPr>
-              <w:t>chart</w:t>
+              <w:t>st.plotly_chart</w:t>
             </w:r>
             <w:proofErr w:type="spellEnd"/>
             <w:r>
@@ -20290,19 +20088,7 @@
                 <w:szCs w:val="24"/>
                 <w:lang w:eastAsia="en-GB"/>
               </w:rPr>
-              <w:t>(</w:t>
-            </w:r>
-            <w:proofErr w:type="gramEnd"/>
-            <w:r>
-              <w:rPr>
-                <w:rFonts w:ascii="Times New Roman" w:hAnsi="Times New Roman" w:cs="Times New Roman"/>
-                <w:b w:val="0"/>
-                <w:bCs w:val="0"/>
-                <w:sz w:val="24"/>
-                <w:szCs w:val="24"/>
-                <w:lang w:eastAsia="en-GB"/>
-              </w:rPr>
-              <w:t>)</w:t>
+              <w:t>()</w:t>
             </w:r>
           </w:p>
         </w:tc>
@@ -20365,19 +20151,7 @@
                 <w:szCs w:val="24"/>
                 <w:lang w:eastAsia="en-GB"/>
               </w:rPr>
-              <w:t>st.text_</w:t>
-            </w:r>
-            <w:proofErr w:type="gramStart"/>
-            <w:r>
-              <w:rPr>
-                <w:rFonts w:ascii="Times New Roman" w:hAnsi="Times New Roman" w:cs="Times New Roman"/>
-                <w:b w:val="0"/>
-                <w:bCs w:val="0"/>
-                <w:sz w:val="24"/>
-                <w:szCs w:val="24"/>
-                <w:lang w:eastAsia="en-GB"/>
-              </w:rPr>
-              <w:t>area</w:t>
+              <w:t>st.text_area</w:t>
             </w:r>
             <w:proofErr w:type="spellEnd"/>
             <w:r>
@@ -20389,22 +20163,9 @@
                 <w:szCs w:val="24"/>
                 <w:lang w:eastAsia="en-GB"/>
               </w:rPr>
-              <w:t>(</w:t>
-            </w:r>
-            <w:proofErr w:type="gramEnd"/>
-            <w:r>
-              <w:rPr>
-                <w:rFonts w:ascii="Times New Roman" w:hAnsi="Times New Roman" w:cs="Times New Roman"/>
-                <w:b w:val="0"/>
-                <w:bCs w:val="0"/>
-                <w:sz w:val="24"/>
-                <w:szCs w:val="24"/>
-                <w:lang w:eastAsia="en-GB"/>
-              </w:rPr>
-              <w:t xml:space="preserve">) / </w:t>
+              <w:t xml:space="preserve">() / </w:t>
             </w:r>
             <w:proofErr w:type="spellStart"/>
-            <w:proofErr w:type="gramStart"/>
             <w:r>
               <w:rPr>
                 <w:rFonts w:ascii="Times New Roman" w:hAnsi="Times New Roman" w:cs="Times New Roman"/>
@@ -20417,7 +20178,6 @@
               <w:t>st.write</w:t>
             </w:r>
             <w:proofErr w:type="spellEnd"/>
-            <w:proofErr w:type="gramEnd"/>
             <w:r>
               <w:rPr>
                 <w:rFonts w:ascii="Times New Roman" w:hAnsi="Times New Roman" w:cs="Times New Roman"/>
@@ -20484,7 +20244,6 @@
               </w:rPr>
             </w:pPr>
             <w:proofErr w:type="spellStart"/>
-            <w:proofErr w:type="gramStart"/>
             <w:r>
               <w:rPr>
                 <w:rFonts w:ascii="Times New Roman" w:hAnsi="Times New Roman" w:cs="Times New Roman"/>
@@ -20494,31 +20253,7 @@
                 <w:szCs w:val="24"/>
                 <w:lang w:eastAsia="en-GB"/>
               </w:rPr>
-              <w:t>st.download</w:t>
-            </w:r>
-            <w:proofErr w:type="gramEnd"/>
-            <w:r>
-              <w:rPr>
-                <w:rFonts w:ascii="Times New Roman" w:hAnsi="Times New Roman" w:cs="Times New Roman"/>
-                <w:b w:val="0"/>
-                <w:bCs w:val="0"/>
-                <w:sz w:val="24"/>
-                <w:szCs w:val="24"/>
-                <w:lang w:eastAsia="en-GB"/>
-              </w:rPr>
-              <w:t>_</w:t>
-            </w:r>
-            <w:proofErr w:type="gramStart"/>
-            <w:r>
-              <w:rPr>
-                <w:rFonts w:ascii="Times New Roman" w:hAnsi="Times New Roman" w:cs="Times New Roman"/>
-                <w:b w:val="0"/>
-                <w:bCs w:val="0"/>
-                <w:sz w:val="24"/>
-                <w:szCs w:val="24"/>
-                <w:lang w:eastAsia="en-GB"/>
-              </w:rPr>
-              <w:t>button</w:t>
+              <w:t>st.download_button</w:t>
             </w:r>
             <w:proofErr w:type="spellEnd"/>
             <w:r>
@@ -20530,19 +20265,7 @@
                 <w:szCs w:val="24"/>
                 <w:lang w:eastAsia="en-GB"/>
               </w:rPr>
-              <w:t>(</w:t>
-            </w:r>
-            <w:proofErr w:type="gramEnd"/>
-            <w:r>
-              <w:rPr>
-                <w:rFonts w:ascii="Times New Roman" w:hAnsi="Times New Roman" w:cs="Times New Roman"/>
-                <w:b w:val="0"/>
-                <w:bCs w:val="0"/>
-                <w:sz w:val="24"/>
-                <w:szCs w:val="24"/>
-                <w:lang w:eastAsia="en-GB"/>
-              </w:rPr>
-              <w:t>)</w:t>
+              <w:t>()</w:t>
             </w:r>
           </w:p>
         </w:tc>
@@ -20596,7 +20319,6 @@
               </w:rPr>
             </w:pPr>
             <w:proofErr w:type="spellStart"/>
-            <w:proofErr w:type="gramStart"/>
             <w:r>
               <w:rPr>
                 <w:rFonts w:ascii="Times New Roman" w:hAnsi="Times New Roman" w:cs="Times New Roman"/>
@@ -20606,31 +20328,7 @@
                 <w:szCs w:val="24"/>
                 <w:lang w:eastAsia="en-GB"/>
               </w:rPr>
-              <w:t>st.sidebar</w:t>
-            </w:r>
-            <w:proofErr w:type="gramEnd"/>
-            <w:r>
-              <w:rPr>
-                <w:rFonts w:ascii="Times New Roman" w:hAnsi="Times New Roman" w:cs="Times New Roman"/>
-                <w:b w:val="0"/>
-                <w:bCs w:val="0"/>
-                <w:sz w:val="24"/>
-                <w:szCs w:val="24"/>
-                <w:lang w:eastAsia="en-GB"/>
-              </w:rPr>
-              <w:t>.</w:t>
-            </w:r>
-            <w:proofErr w:type="gramStart"/>
-            <w:r>
-              <w:rPr>
-                <w:rFonts w:ascii="Times New Roman" w:hAnsi="Times New Roman" w:cs="Times New Roman"/>
-                <w:b w:val="0"/>
-                <w:bCs w:val="0"/>
-                <w:sz w:val="24"/>
-                <w:szCs w:val="24"/>
-                <w:lang w:eastAsia="en-GB"/>
-              </w:rPr>
-              <w:t>selectbox</w:t>
+              <w:t>st.sidebar.selectbox</w:t>
             </w:r>
             <w:proofErr w:type="spellEnd"/>
             <w:r>
@@ -20642,19 +20340,7 @@
                 <w:szCs w:val="24"/>
                 <w:lang w:eastAsia="en-GB"/>
               </w:rPr>
-              <w:t>(</w:t>
-            </w:r>
-            <w:proofErr w:type="gramEnd"/>
-            <w:r>
-              <w:rPr>
-                <w:rFonts w:ascii="Times New Roman" w:hAnsi="Times New Roman" w:cs="Times New Roman"/>
-                <w:b w:val="0"/>
-                <w:bCs w:val="0"/>
-                <w:sz w:val="24"/>
-                <w:szCs w:val="24"/>
-                <w:lang w:eastAsia="en-GB"/>
-              </w:rPr>
-              <w:t>)</w:t>
+              <w:t>()</w:t>
             </w:r>
           </w:p>
         </w:tc>
@@ -20721,7 +20407,6 @@
         <w:t xml:space="preserve">Additionally, </w:t>
       </w:r>
       <w:proofErr w:type="spellStart"/>
-      <w:proofErr w:type="gramStart"/>
       <w:r>
         <w:rPr>
           <w:rFonts w:ascii="Times New Roman" w:hAnsi="Times New Roman" w:cs="Times New Roman"/>
@@ -20732,7 +20417,6 @@
         <w:t>st.spinner</w:t>
       </w:r>
       <w:proofErr w:type="spellEnd"/>
-      <w:proofErr w:type="gramEnd"/>
       <w:r>
         <w:rPr>
           <w:rFonts w:ascii="Times New Roman" w:hAnsi="Times New Roman" w:cs="Times New Roman"/>
@@ -20750,17 +20434,7 @@
           <w:szCs w:val="24"/>
           <w:lang w:eastAsia="en-GB"/>
         </w:rPr>
-        <w:t>st.</w:t>
-      </w:r>
-      <w:proofErr w:type="gramStart"/>
-      <w:r>
-        <w:rPr>
-          <w:rFonts w:ascii="Times New Roman" w:hAnsi="Times New Roman" w:cs="Times New Roman"/>
-          <w:sz w:val="24"/>
-          <w:szCs w:val="24"/>
-          <w:lang w:eastAsia="en-GB"/>
-        </w:rPr>
-        <w:t>toast</w:t>
+        <w:t>st.toast</w:t>
       </w:r>
       <w:proofErr w:type="spellEnd"/>
       <w:r>
@@ -20770,17 +20444,7 @@
           <w:szCs w:val="24"/>
           <w:lang w:eastAsia="en-GB"/>
         </w:rPr>
-        <w:t>(</w:t>
-      </w:r>
-      <w:proofErr w:type="gramEnd"/>
-      <w:r>
-        <w:rPr>
-          <w:rFonts w:ascii="Times New Roman" w:hAnsi="Times New Roman" w:cs="Times New Roman"/>
-          <w:sz w:val="24"/>
-          <w:szCs w:val="24"/>
-          <w:lang w:eastAsia="en-GB"/>
-        </w:rPr>
-        <w:t>) messages help maintain user engagement during data processing delays.</w:t>
+        <w:t>() messages help maintain user engagement during data processing delays.</w:t>
       </w:r>
     </w:p>
     <w:p>
@@ -21101,35 +20765,14 @@
         </w:rPr>
       </w:pPr>
       <w:proofErr w:type="spellStart"/>
-      <w:proofErr w:type="gramStart"/>
-      <w:r>
-        <w:rPr>
-          <w:rFonts w:ascii="Times New Roman" w:hAnsi="Times New Roman" w:cs="Times New Roman"/>
-          <w:sz w:val="24"/>
-          <w:szCs w:val="24"/>
-          <w:lang w:eastAsia="en-GB"/>
-        </w:rPr>
-        <w:t>preprocessing.clean</w:t>
-      </w:r>
-      <w:proofErr w:type="gramEnd"/>
-      <w:r>
-        <w:rPr>
-          <w:rFonts w:ascii="Times New Roman" w:hAnsi="Times New Roman" w:cs="Times New Roman"/>
-          <w:sz w:val="24"/>
-          <w:szCs w:val="24"/>
-          <w:lang w:eastAsia="en-GB"/>
-        </w:rPr>
-        <w:t>_</w:t>
-      </w:r>
-      <w:proofErr w:type="gramStart"/>
-      <w:r>
-        <w:rPr>
-          <w:rFonts w:ascii="Times New Roman" w:hAnsi="Times New Roman" w:cs="Times New Roman"/>
-          <w:sz w:val="24"/>
-          <w:szCs w:val="24"/>
-          <w:lang w:eastAsia="en-GB"/>
-        </w:rPr>
-        <w:t>data</w:t>
+      <w:r>
+        <w:rPr>
+          <w:rFonts w:ascii="Times New Roman" w:hAnsi="Times New Roman" w:cs="Times New Roman"/>
+          <w:sz w:val="24"/>
+          <w:szCs w:val="24"/>
+          <w:lang w:eastAsia="en-GB"/>
+        </w:rPr>
+        <w:t>preprocessing.clean_data</w:t>
       </w:r>
       <w:proofErr w:type="spellEnd"/>
       <w:r>
@@ -21139,17 +20782,7 @@
           <w:szCs w:val="24"/>
           <w:lang w:eastAsia="en-GB"/>
         </w:rPr>
-        <w:t>(</w:t>
-      </w:r>
-      <w:proofErr w:type="gramEnd"/>
-      <w:r>
-        <w:rPr>
-          <w:rFonts w:ascii="Times New Roman" w:hAnsi="Times New Roman" w:cs="Times New Roman"/>
-          <w:sz w:val="24"/>
-          <w:szCs w:val="24"/>
-          <w:lang w:eastAsia="en-GB"/>
-        </w:rPr>
-        <w:t>) is called when a file is uploaded.</w:t>
+        <w:t>() is called when a file is uploaded.</w:t>
       </w:r>
     </w:p>
     <w:p>
@@ -21168,35 +20801,14 @@
         </w:rPr>
       </w:pPr>
       <w:proofErr w:type="spellStart"/>
-      <w:proofErr w:type="gramStart"/>
-      <w:r>
-        <w:rPr>
-          <w:rFonts w:ascii="Times New Roman" w:hAnsi="Times New Roman" w:cs="Times New Roman"/>
-          <w:sz w:val="24"/>
-          <w:szCs w:val="24"/>
-          <w:lang w:eastAsia="en-GB"/>
-        </w:rPr>
-        <w:t>nlp.sentiment</w:t>
-      </w:r>
-      <w:proofErr w:type="gramEnd"/>
-      <w:r>
-        <w:rPr>
-          <w:rFonts w:ascii="Times New Roman" w:hAnsi="Times New Roman" w:cs="Times New Roman"/>
-          <w:sz w:val="24"/>
-          <w:szCs w:val="24"/>
-          <w:lang w:eastAsia="en-GB"/>
-        </w:rPr>
-        <w:t>_</w:t>
-      </w:r>
-      <w:proofErr w:type="gramStart"/>
-      <w:r>
-        <w:rPr>
-          <w:rFonts w:ascii="Times New Roman" w:hAnsi="Times New Roman" w:cs="Times New Roman"/>
-          <w:sz w:val="24"/>
-          <w:szCs w:val="24"/>
-          <w:lang w:eastAsia="en-GB"/>
-        </w:rPr>
-        <w:t>model</w:t>
+      <w:r>
+        <w:rPr>
+          <w:rFonts w:ascii="Times New Roman" w:hAnsi="Times New Roman" w:cs="Times New Roman"/>
+          <w:sz w:val="24"/>
+          <w:szCs w:val="24"/>
+          <w:lang w:eastAsia="en-GB"/>
+        </w:rPr>
+        <w:t>nlp.sentiment_model</w:t>
       </w:r>
       <w:proofErr w:type="spellEnd"/>
       <w:r>
@@ -21206,17 +20818,7 @@
           <w:szCs w:val="24"/>
           <w:lang w:eastAsia="en-GB"/>
         </w:rPr>
-        <w:t>(</w:t>
-      </w:r>
-      <w:proofErr w:type="gramEnd"/>
-      <w:r>
-        <w:rPr>
-          <w:rFonts w:ascii="Times New Roman" w:hAnsi="Times New Roman" w:cs="Times New Roman"/>
-          <w:sz w:val="24"/>
-          <w:szCs w:val="24"/>
-          <w:lang w:eastAsia="en-GB"/>
-        </w:rPr>
-        <w:t>) is triggered when the user clicks “Analyze Sentiment.”</w:t>
+        <w:t>() is triggered when the user clicks “Analyze Sentiment.”</w:t>
       </w:r>
     </w:p>
     <w:p>
@@ -21242,17 +20844,7 @@
           <w:szCs w:val="24"/>
           <w:lang w:eastAsia="en-GB"/>
         </w:rPr>
-        <w:t>utils.gemini_api.get_</w:t>
-      </w:r>
-      <w:proofErr w:type="gramStart"/>
-      <w:r>
-        <w:rPr>
-          <w:rFonts w:ascii="Times New Roman" w:hAnsi="Times New Roman" w:cs="Times New Roman"/>
-          <w:sz w:val="24"/>
-          <w:szCs w:val="24"/>
-          <w:lang w:eastAsia="en-GB"/>
-        </w:rPr>
-        <w:t>insights</w:t>
+        <w:t>utils.gemini_api.get_insights</w:t>
       </w:r>
       <w:proofErr w:type="spellEnd"/>
       <w:r>
@@ -21262,17 +20854,7 @@
           <w:szCs w:val="24"/>
           <w:lang w:eastAsia="en-GB"/>
         </w:rPr>
-        <w:t>(</w:t>
-      </w:r>
-      <w:proofErr w:type="gramEnd"/>
-      <w:r>
-        <w:rPr>
-          <w:rFonts w:ascii="Times New Roman" w:hAnsi="Times New Roman" w:cs="Times New Roman"/>
-          <w:sz w:val="24"/>
-          <w:szCs w:val="24"/>
-          <w:lang w:eastAsia="en-GB"/>
-        </w:rPr>
-        <w:t>) fetches LLM-based advice upon request.</w:t>
+        <w:t>() fetches LLM-based advice upon request.</w:t>
       </w:r>
     </w:p>
     <w:p>
@@ -21632,6 +21214,7 @@
       <w:r>
         <w:rPr>
           <w:rFonts w:ascii="Times New Roman" w:hAnsi="Times New Roman" w:cs="Times New Roman"/>
+          <w:noProof/>
           <w:sz w:val="24"/>
           <w:szCs w:val="24"/>
           <w:lang w:eastAsia="en-GB"/>
@@ -21736,6 +21319,9 @@
         <w:keepNext/>
       </w:pPr>
       <w:r>
+        <w:rPr>
+          <w:noProof/>
+        </w:rPr>
         <w:drawing>
           <wp:inline distT="0" distB="0" distL="0" distR="0" wp14:anchorId="7622CB4A" wp14:editId="37FBDB7C">
             <wp:extent cx="5759450" cy="2424430"/>
@@ -21886,6 +21472,7 @@
       <w:r>
         <w:rPr>
           <w:rFonts w:ascii="Times New Roman" w:hAnsi="Times New Roman" w:cs="Times New Roman"/>
+          <w:noProof/>
           <w:sz w:val="24"/>
           <w:szCs w:val="24"/>
           <w:lang w:eastAsia="en-GB"/>
@@ -21994,6 +21581,7 @@
       <w:r>
         <w:rPr>
           <w:rFonts w:ascii="Times New Roman" w:hAnsi="Times New Roman" w:cs="Times New Roman"/>
+          <w:noProof/>
           <w:sz w:val="24"/>
           <w:szCs w:val="24"/>
           <w:lang w:eastAsia="en-GB"/>
@@ -22186,6 +21774,7 @@
       <w:r>
         <w:rPr>
           <w:rFonts w:ascii="Times New Roman" w:hAnsi="Times New Roman" w:cs="Times New Roman"/>
+          <w:noProof/>
           <w:sz w:val="24"/>
           <w:szCs w:val="24"/>
         </w:rPr>
@@ -22291,25 +21880,14 @@
         <w:t xml:space="preserve"> Handling long-running processes like ML predictions required careful use of </w:t>
       </w:r>
       <w:proofErr w:type="spellStart"/>
-      <w:proofErr w:type="gramStart"/>
-      <w:r>
-        <w:rPr>
-          <w:rFonts w:ascii="Times New Roman" w:hAnsi="Times New Roman" w:cs="Times New Roman"/>
-          <w:sz w:val="24"/>
-          <w:szCs w:val="24"/>
-          <w:lang w:eastAsia="en-GB"/>
-        </w:rPr>
-        <w:t>st.session</w:t>
-      </w:r>
-      <w:proofErr w:type="gramEnd"/>
-      <w:r>
-        <w:rPr>
-          <w:rFonts w:ascii="Times New Roman" w:hAnsi="Times New Roman" w:cs="Times New Roman"/>
-          <w:sz w:val="24"/>
-          <w:szCs w:val="24"/>
-          <w:lang w:eastAsia="en-GB"/>
-        </w:rPr>
-        <w:t>_state</w:t>
+      <w:r>
+        <w:rPr>
+          <w:rFonts w:ascii="Times New Roman" w:hAnsi="Times New Roman" w:cs="Times New Roman"/>
+          <w:sz w:val="24"/>
+          <w:szCs w:val="24"/>
+          <w:lang w:eastAsia="en-GB"/>
+        </w:rPr>
+        <w:t>st.session_state</w:t>
       </w:r>
       <w:proofErr w:type="spellEnd"/>
       <w:r>
@@ -22790,22 +22368,906 @@
     </w:p>
     <w:p>
       <w:pPr>
-        <w:rPr>
-          <w:lang w:eastAsia="en-GB"/>
-        </w:rPr>
-      </w:pPr>
-    </w:p>
-    <w:p>
-      <w:pPr>
-        <w:spacing w:line="480" w:lineRule="auto"/>
-        <w:jc w:val="both"/>
-        <w:rPr>
-          <w:rFonts w:ascii="Times New Roman" w:hAnsi="Times New Roman" w:cs="Times New Roman"/>
-          <w:sz w:val="24"/>
-          <w:szCs w:val="24"/>
-          <w:lang w:eastAsia="en-GB"/>
-        </w:rPr>
-      </w:pPr>
+        <w:spacing w:line="480" w:lineRule="auto"/>
+        <w:rPr>
+          <w:rFonts w:ascii="Times New Roman" w:hAnsi="Times New Roman" w:cs="Times New Roman"/>
+          <w:b/>
+          <w:bCs/>
+          <w:sz w:val="24"/>
+          <w:szCs w:val="24"/>
+          <w:lang w:eastAsia="en-GB"/>
+        </w:rPr>
+      </w:pPr>
+      <w:r>
+        <w:rPr>
+          <w:rFonts w:ascii="Times New Roman" w:hAnsi="Times New Roman" w:cs="Times New Roman"/>
+          <w:b/>
+          <w:bCs/>
+          <w:sz w:val="24"/>
+          <w:szCs w:val="24"/>
+          <w:lang w:eastAsia="en-GB"/>
+        </w:rPr>
+        <w:t>NLP Pipeline Design</w:t>
+      </w:r>
+    </w:p>
+    <w:p>
+      <w:pPr>
+        <w:spacing w:line="480" w:lineRule="auto"/>
+        <w:jc w:val="both"/>
+        <w:rPr>
+          <w:rFonts w:ascii="Times New Roman" w:hAnsi="Times New Roman" w:cs="Times New Roman"/>
+          <w:sz w:val="24"/>
+          <w:szCs w:val="24"/>
+          <w:lang w:eastAsia="en-GB"/>
+        </w:rPr>
+      </w:pPr>
+      <w:r>
+        <w:rPr>
+          <w:rFonts w:ascii="Times New Roman" w:hAnsi="Times New Roman" w:cs="Times New Roman"/>
+          <w:sz w:val="24"/>
+          <w:szCs w:val="24"/>
+          <w:lang w:eastAsia="en-GB"/>
+        </w:rPr>
+        <w:t xml:space="preserve">The Natural Language Processing (NLP) pipeline in the </w:t>
+      </w:r>
+      <w:r>
+        <w:rPr>
+          <w:rFonts w:ascii="Times New Roman" w:hAnsi="Times New Roman" w:cs="Times New Roman"/>
+          <w:i/>
+          <w:iCs/>
+          <w:sz w:val="24"/>
+          <w:szCs w:val="24"/>
+          <w:lang w:eastAsia="en-GB"/>
+        </w:rPr>
+        <w:t>InsightNation</w:t>
+      </w:r>
+      <w:r>
+        <w:rPr>
+          <w:rFonts w:ascii="Times New Roman" w:hAnsi="Times New Roman" w:cs="Times New Roman"/>
+          <w:sz w:val="24"/>
+          <w:szCs w:val="24"/>
+          <w:lang w:eastAsia="en-GB"/>
+        </w:rPr>
+        <w:t xml:space="preserve"> platform plays a pivotal role in transforming raw, unstructured citizen feedback into structured, </w:t>
+      </w:r>
+      <w:proofErr w:type="spellStart"/>
+      <w:r>
+        <w:rPr>
+          <w:rFonts w:ascii="Times New Roman" w:hAnsi="Times New Roman" w:cs="Times New Roman"/>
+          <w:sz w:val="24"/>
+          <w:szCs w:val="24"/>
+          <w:lang w:eastAsia="en-GB"/>
+        </w:rPr>
+        <w:t>analyzable</w:t>
+      </w:r>
+      <w:proofErr w:type="spellEnd"/>
+      <w:r>
+        <w:rPr>
+          <w:rFonts w:ascii="Times New Roman" w:hAnsi="Times New Roman" w:cs="Times New Roman"/>
+          <w:sz w:val="24"/>
+          <w:szCs w:val="24"/>
+          <w:lang w:eastAsia="en-GB"/>
+        </w:rPr>
+        <w:t xml:space="preserve"> data. Several columns in the dataset contain open-text entries, such as transport_suggestions, </w:t>
+      </w:r>
+      <w:proofErr w:type="spellStart"/>
+      <w:r>
+        <w:rPr>
+          <w:rFonts w:ascii="Times New Roman" w:hAnsi="Times New Roman" w:cs="Times New Roman"/>
+          <w:sz w:val="24"/>
+          <w:szCs w:val="24"/>
+          <w:lang w:eastAsia="en-GB"/>
+        </w:rPr>
+        <w:t>toilet_issues</w:t>
+      </w:r>
+      <w:proofErr w:type="spellEnd"/>
+      <w:r>
+        <w:rPr>
+          <w:rFonts w:ascii="Times New Roman" w:hAnsi="Times New Roman" w:cs="Times New Roman"/>
+          <w:sz w:val="24"/>
+          <w:szCs w:val="24"/>
+          <w:lang w:eastAsia="en-GB"/>
+        </w:rPr>
+        <w:t xml:space="preserve">, library_suggestions, </w:t>
+      </w:r>
+      <w:proofErr w:type="spellStart"/>
+      <w:r>
+        <w:rPr>
+          <w:rFonts w:ascii="Times New Roman" w:hAnsi="Times New Roman" w:cs="Times New Roman"/>
+          <w:sz w:val="24"/>
+          <w:szCs w:val="24"/>
+          <w:lang w:eastAsia="en-GB"/>
+        </w:rPr>
+        <w:t>local_service_suggestions</w:t>
+      </w:r>
+      <w:proofErr w:type="spellEnd"/>
+      <w:r>
+        <w:rPr>
+          <w:rFonts w:ascii="Times New Roman" w:hAnsi="Times New Roman" w:cs="Times New Roman"/>
+          <w:sz w:val="24"/>
+          <w:szCs w:val="24"/>
+          <w:lang w:eastAsia="en-GB"/>
+        </w:rPr>
+        <w:t xml:space="preserve">, and </w:t>
+      </w:r>
+      <w:proofErr w:type="spellStart"/>
+      <w:r>
+        <w:rPr>
+          <w:rFonts w:ascii="Times New Roman" w:hAnsi="Times New Roman" w:cs="Times New Roman"/>
+          <w:sz w:val="24"/>
+          <w:szCs w:val="24"/>
+          <w:lang w:eastAsia="en-GB"/>
+        </w:rPr>
+        <w:t>park_issues</w:t>
+      </w:r>
+      <w:proofErr w:type="spellEnd"/>
+      <w:r>
+        <w:rPr>
+          <w:rFonts w:ascii="Times New Roman" w:hAnsi="Times New Roman" w:cs="Times New Roman"/>
+          <w:sz w:val="24"/>
+          <w:szCs w:val="24"/>
+          <w:lang w:eastAsia="en-GB"/>
+        </w:rPr>
+        <w:t xml:space="preserve">. These inputs often consist of </w:t>
+      </w:r>
+      <w:r>
+        <w:rPr>
+          <w:rFonts w:ascii="Times New Roman" w:hAnsi="Times New Roman" w:cs="Times New Roman"/>
+          <w:sz w:val="24"/>
+          <w:szCs w:val="24"/>
+          <w:lang w:eastAsia="en-GB"/>
+        </w:rPr>
+        <w:lastRenderedPageBreak/>
+        <w:t>voluntary, free-form responses submitted by citizens, reflecting their experiences, concerns, and suggestions in their own words. The variability in length, tone, and grammar makes such data highly valuable—but also complex to analyze.</w:t>
+      </w:r>
+    </w:p>
+    <w:p>
+      <w:pPr>
+        <w:spacing w:line="480" w:lineRule="auto"/>
+        <w:jc w:val="both"/>
+        <w:rPr>
+          <w:rFonts w:ascii="Times New Roman" w:hAnsi="Times New Roman" w:cs="Times New Roman"/>
+          <w:sz w:val="24"/>
+          <w:szCs w:val="24"/>
+          <w:lang w:eastAsia="en-GB"/>
+        </w:rPr>
+      </w:pPr>
+      <w:r>
+        <w:rPr>
+          <w:rFonts w:ascii="Times New Roman" w:hAnsi="Times New Roman" w:cs="Times New Roman"/>
+          <w:sz w:val="24"/>
+          <w:szCs w:val="24"/>
+          <w:lang w:eastAsia="en-GB"/>
+        </w:rPr>
+        <w:t xml:space="preserve">The goal of the NLP pipeline is threefold: (1) to clean and standardize the textual data for consistency, (2) to extract relevant features that are informative for sentiment classification and thematic analysis, and (3) to prepare the cleaned and structured outputs for </w:t>
+      </w:r>
+      <w:r>
+        <w:rPr>
+          <w:rFonts w:ascii="Times New Roman" w:hAnsi="Times New Roman" w:cs="Times New Roman"/>
+          <w:sz w:val="24"/>
+          <w:szCs w:val="24"/>
+          <w:lang w:eastAsia="en-GB"/>
+        </w:rPr>
+        <w:t xml:space="preserve">Machine Learning </w:t>
+      </w:r>
+      <w:r>
+        <w:rPr>
+          <w:rFonts w:ascii="Times New Roman" w:hAnsi="Times New Roman" w:cs="Times New Roman"/>
+          <w:sz w:val="24"/>
+          <w:szCs w:val="24"/>
+          <w:lang w:eastAsia="en-GB"/>
+        </w:rPr>
+        <w:t>tasks such as vectorization, modeling</w:t>
+      </w:r>
+      <w:r>
+        <w:rPr>
+          <w:rFonts w:ascii="Times New Roman" w:hAnsi="Times New Roman" w:cs="Times New Roman"/>
+          <w:sz w:val="24"/>
+          <w:szCs w:val="24"/>
+          <w:lang w:eastAsia="en-GB"/>
+        </w:rPr>
+        <w:t>, NLP Pipeline</w:t>
+      </w:r>
+      <w:r>
+        <w:rPr>
+          <w:rFonts w:ascii="Times New Roman" w:hAnsi="Times New Roman" w:cs="Times New Roman"/>
+          <w:sz w:val="24"/>
+          <w:szCs w:val="24"/>
+          <w:lang w:eastAsia="en-GB"/>
+        </w:rPr>
+        <w:t xml:space="preserve"> and </w:t>
+      </w:r>
+      <w:r>
+        <w:rPr>
+          <w:rFonts w:ascii="Times New Roman" w:hAnsi="Times New Roman" w:cs="Times New Roman"/>
+          <w:sz w:val="24"/>
+          <w:szCs w:val="24"/>
+          <w:lang w:eastAsia="en-GB"/>
+        </w:rPr>
+        <w:t xml:space="preserve">interactive </w:t>
+      </w:r>
+      <w:r>
+        <w:rPr>
+          <w:rFonts w:ascii="Times New Roman" w:hAnsi="Times New Roman" w:cs="Times New Roman"/>
+          <w:sz w:val="24"/>
+          <w:szCs w:val="24"/>
+          <w:lang w:eastAsia="en-GB"/>
+        </w:rPr>
+        <w:t>dashboard visualization.</w:t>
+      </w:r>
+    </w:p>
+    <w:p>
+      <w:pPr>
+        <w:spacing w:line="480" w:lineRule="auto"/>
+        <w:jc w:val="both"/>
+        <w:rPr>
+          <w:rFonts w:ascii="Times New Roman" w:hAnsi="Times New Roman" w:cs="Times New Roman"/>
+          <w:sz w:val="24"/>
+          <w:szCs w:val="24"/>
+          <w:lang w:eastAsia="en-GB"/>
+        </w:rPr>
+      </w:pPr>
+      <w:r>
+        <w:rPr>
+          <w:rFonts w:ascii="Times New Roman" w:hAnsi="Times New Roman" w:cs="Times New Roman"/>
+          <w:sz w:val="24"/>
+          <w:szCs w:val="24"/>
+          <w:lang w:eastAsia="en-GB"/>
+        </w:rPr>
+        <w:t xml:space="preserve">To address these challenges, the pipeline is developed using </w:t>
+      </w:r>
+      <w:r>
+        <w:rPr>
+          <w:rFonts w:ascii="Times New Roman" w:hAnsi="Times New Roman" w:cs="Times New Roman"/>
+          <w:b/>
+          <w:bCs/>
+          <w:sz w:val="24"/>
+          <w:szCs w:val="24"/>
+          <w:lang w:eastAsia="en-GB"/>
+        </w:rPr>
+        <w:t>SpaCy</w:t>
+      </w:r>
+      <w:r>
+        <w:rPr>
+          <w:rFonts w:ascii="Times New Roman" w:hAnsi="Times New Roman" w:cs="Times New Roman"/>
+          <w:sz w:val="24"/>
+          <w:szCs w:val="24"/>
+          <w:lang w:eastAsia="en-GB"/>
+        </w:rPr>
+        <w:t>, a modern and high-performance NLP library in Python. SpaCy is chosen for its robustness, efficiency, and rich suite of linguistic features, making it ideal for real-world text analytics projects at scale.</w:t>
+      </w:r>
+    </w:p>
+    <w:p>
+      <w:pPr>
+        <w:spacing w:line="480" w:lineRule="auto"/>
+        <w:jc w:val="both"/>
+        <w:rPr>
+          <w:rFonts w:ascii="Times New Roman" w:hAnsi="Times New Roman" w:cs="Times New Roman"/>
+          <w:b/>
+          <w:bCs/>
+          <w:sz w:val="24"/>
+          <w:szCs w:val="24"/>
+          <w:lang w:eastAsia="en-GB"/>
+        </w:rPr>
+      </w:pPr>
+      <w:r>
+        <w:rPr>
+          <w:rFonts w:ascii="Times New Roman" w:hAnsi="Times New Roman" w:cs="Times New Roman"/>
+          <w:b/>
+          <w:bCs/>
+          <w:sz w:val="24"/>
+          <w:szCs w:val="24"/>
+          <w:lang w:eastAsia="en-GB"/>
+        </w:rPr>
+        <w:t>Key Steps in the NLP Pipeline:</w:t>
+      </w:r>
+    </w:p>
+    <w:p>
+      <w:pPr>
+        <w:numPr>
+          <w:ilvl w:val="0"/>
+          <w:numId w:val="83"/>
+        </w:numPr>
+        <w:spacing w:line="480" w:lineRule="auto"/>
+        <w:jc w:val="both"/>
+        <w:rPr>
+          <w:rFonts w:ascii="Times New Roman" w:hAnsi="Times New Roman" w:cs="Times New Roman"/>
+          <w:sz w:val="24"/>
+          <w:szCs w:val="24"/>
+          <w:lang w:eastAsia="en-GB"/>
+        </w:rPr>
+      </w:pPr>
+      <w:r>
+        <w:rPr>
+          <w:rFonts w:ascii="Times New Roman" w:hAnsi="Times New Roman" w:cs="Times New Roman"/>
+          <w:b/>
+          <w:bCs/>
+          <w:sz w:val="24"/>
+          <w:szCs w:val="24"/>
+          <w:lang w:eastAsia="en-GB"/>
+        </w:rPr>
+        <w:t>Lowercasing</w:t>
+      </w:r>
+      <w:r>
+        <w:rPr>
+          <w:rFonts w:ascii="Times New Roman" w:hAnsi="Times New Roman" w:cs="Times New Roman"/>
+          <w:sz w:val="24"/>
+          <w:szCs w:val="24"/>
+          <w:lang w:eastAsia="en-GB"/>
+        </w:rPr>
+        <w:t>: All input text is first converted to lowercase to eliminate discrepancies caused by case sensitivity. This ensures that words like “Library” and “library” are treated identically in the modeling phase.</w:t>
+      </w:r>
+    </w:p>
+    <w:p>
+      <w:pPr>
+        <w:numPr>
+          <w:ilvl w:val="0"/>
+          <w:numId w:val="83"/>
+        </w:numPr>
+        <w:spacing w:line="480" w:lineRule="auto"/>
+        <w:jc w:val="both"/>
+        <w:rPr>
+          <w:rFonts w:ascii="Times New Roman" w:hAnsi="Times New Roman" w:cs="Times New Roman"/>
+          <w:sz w:val="24"/>
+          <w:szCs w:val="24"/>
+          <w:lang w:eastAsia="en-GB"/>
+        </w:rPr>
+      </w:pPr>
+      <w:r>
+        <w:rPr>
+          <w:rFonts w:ascii="Times New Roman" w:hAnsi="Times New Roman" w:cs="Times New Roman"/>
+          <w:b/>
+          <w:bCs/>
+          <w:sz w:val="24"/>
+          <w:szCs w:val="24"/>
+          <w:lang w:eastAsia="en-GB"/>
+        </w:rPr>
+        <w:t>Punctuation Removal</w:t>
+      </w:r>
+      <w:r>
+        <w:rPr>
+          <w:rFonts w:ascii="Times New Roman" w:hAnsi="Times New Roman" w:cs="Times New Roman"/>
+          <w:sz w:val="24"/>
+          <w:szCs w:val="24"/>
+          <w:lang w:eastAsia="en-GB"/>
+        </w:rPr>
+        <w:t>: Special characters, symbols, and punctuation marks are removed using regular expression (regex) patterns. This step reduces noise and avoids unnecessary tokens that do not contribute meaningfully to sentiment or thematic patterns.</w:t>
+      </w:r>
+    </w:p>
+    <w:p>
+      <w:pPr>
+        <w:numPr>
+          <w:ilvl w:val="0"/>
+          <w:numId w:val="83"/>
+        </w:numPr>
+        <w:spacing w:line="480" w:lineRule="auto"/>
+        <w:jc w:val="both"/>
+        <w:rPr>
+          <w:rFonts w:ascii="Times New Roman" w:hAnsi="Times New Roman" w:cs="Times New Roman"/>
+          <w:sz w:val="24"/>
+          <w:szCs w:val="24"/>
+          <w:lang w:eastAsia="en-GB"/>
+        </w:rPr>
+      </w:pPr>
+      <w:r>
+        <w:rPr>
+          <w:rFonts w:ascii="Times New Roman" w:hAnsi="Times New Roman" w:cs="Times New Roman"/>
+          <w:b/>
+          <w:bCs/>
+          <w:sz w:val="24"/>
+          <w:szCs w:val="24"/>
+          <w:lang w:eastAsia="en-GB"/>
+        </w:rPr>
+        <w:t>Tokenization</w:t>
+      </w:r>
+      <w:r>
+        <w:rPr>
+          <w:rFonts w:ascii="Times New Roman" w:hAnsi="Times New Roman" w:cs="Times New Roman"/>
+          <w:sz w:val="24"/>
+          <w:szCs w:val="24"/>
+          <w:lang w:eastAsia="en-GB"/>
+        </w:rPr>
+        <w:t>: The cleaned text is split into individual tokens or words using spaCy’s tokenizer. Each token represents a unit of analysis that can be processed further in subsequent steps.</w:t>
+      </w:r>
+    </w:p>
+    <w:p>
+      <w:pPr>
+        <w:numPr>
+          <w:ilvl w:val="0"/>
+          <w:numId w:val="83"/>
+        </w:numPr>
+        <w:spacing w:line="480" w:lineRule="auto"/>
+        <w:jc w:val="both"/>
+        <w:rPr>
+          <w:rFonts w:ascii="Times New Roman" w:hAnsi="Times New Roman" w:cs="Times New Roman"/>
+          <w:sz w:val="24"/>
+          <w:szCs w:val="24"/>
+          <w:lang w:eastAsia="en-GB"/>
+        </w:rPr>
+      </w:pPr>
+      <w:r>
+        <w:rPr>
+          <w:rFonts w:ascii="Times New Roman" w:hAnsi="Times New Roman" w:cs="Times New Roman"/>
+          <w:b/>
+          <w:bCs/>
+          <w:sz w:val="24"/>
+          <w:szCs w:val="24"/>
+          <w:lang w:eastAsia="en-GB"/>
+        </w:rPr>
+        <w:lastRenderedPageBreak/>
+        <w:t>Stopword Removal</w:t>
+      </w:r>
+      <w:r>
+        <w:rPr>
+          <w:rFonts w:ascii="Times New Roman" w:hAnsi="Times New Roman" w:cs="Times New Roman"/>
+          <w:sz w:val="24"/>
+          <w:szCs w:val="24"/>
+          <w:lang w:eastAsia="en-GB"/>
+        </w:rPr>
+        <w:t xml:space="preserve">: Common English </w:t>
+      </w:r>
+      <w:proofErr w:type="spellStart"/>
+      <w:r>
+        <w:rPr>
+          <w:rFonts w:ascii="Times New Roman" w:hAnsi="Times New Roman" w:cs="Times New Roman"/>
+          <w:sz w:val="24"/>
+          <w:szCs w:val="24"/>
+          <w:lang w:eastAsia="en-GB"/>
+        </w:rPr>
+        <w:t>stopwords</w:t>
+      </w:r>
+      <w:proofErr w:type="spellEnd"/>
+      <w:r>
+        <w:rPr>
+          <w:rFonts w:ascii="Times New Roman" w:hAnsi="Times New Roman" w:cs="Times New Roman"/>
+          <w:sz w:val="24"/>
+          <w:szCs w:val="24"/>
+          <w:lang w:eastAsia="en-GB"/>
+        </w:rPr>
+        <w:t>—such as “is,” “the,” “and,” “was,” etc.—are eliminated. These words carry minimal contextual significance and can dilute the overall quality of feature extraction.</w:t>
+      </w:r>
+    </w:p>
+    <w:p>
+      <w:pPr>
+        <w:numPr>
+          <w:ilvl w:val="0"/>
+          <w:numId w:val="83"/>
+        </w:numPr>
+        <w:spacing w:line="480" w:lineRule="auto"/>
+        <w:jc w:val="both"/>
+        <w:rPr>
+          <w:rFonts w:ascii="Times New Roman" w:hAnsi="Times New Roman" w:cs="Times New Roman"/>
+          <w:sz w:val="24"/>
+          <w:szCs w:val="24"/>
+          <w:lang w:eastAsia="en-GB"/>
+        </w:rPr>
+      </w:pPr>
+      <w:r>
+        <w:rPr>
+          <w:rFonts w:ascii="Times New Roman" w:hAnsi="Times New Roman" w:cs="Times New Roman"/>
+          <w:b/>
+          <w:bCs/>
+          <w:sz w:val="24"/>
+          <w:szCs w:val="24"/>
+          <w:lang w:eastAsia="en-GB"/>
+        </w:rPr>
+        <w:t>Lemmatization</w:t>
+      </w:r>
+      <w:r>
+        <w:rPr>
+          <w:rFonts w:ascii="Times New Roman" w:hAnsi="Times New Roman" w:cs="Times New Roman"/>
+          <w:sz w:val="24"/>
+          <w:szCs w:val="24"/>
+          <w:lang w:eastAsia="en-GB"/>
+        </w:rPr>
+        <w:t>: Tokens are lemmatized, which means each word is reduced to its base or root form (e.g., “running” becomes “run,” “services” becomes “service”). This helps consolidate semantically similar terms, improving model generalization and reducing dimensionality.</w:t>
+      </w:r>
+    </w:p>
+    <w:p>
+      <w:pPr>
+        <w:numPr>
+          <w:ilvl w:val="0"/>
+          <w:numId w:val="83"/>
+        </w:numPr>
+        <w:spacing w:line="480" w:lineRule="auto"/>
+        <w:jc w:val="both"/>
+        <w:rPr>
+          <w:rFonts w:ascii="Times New Roman" w:hAnsi="Times New Roman" w:cs="Times New Roman"/>
+          <w:sz w:val="24"/>
+          <w:szCs w:val="24"/>
+          <w:lang w:eastAsia="en-GB"/>
+        </w:rPr>
+      </w:pPr>
+      <w:r>
+        <w:rPr>
+          <w:rFonts w:ascii="Times New Roman" w:hAnsi="Times New Roman" w:cs="Times New Roman"/>
+          <w:b/>
+          <w:bCs/>
+          <w:sz w:val="24"/>
+          <w:szCs w:val="24"/>
+          <w:lang w:eastAsia="en-GB"/>
+        </w:rPr>
+        <w:t>Whitespace Normalization</w:t>
+      </w:r>
+      <w:r>
+        <w:rPr>
+          <w:rFonts w:ascii="Times New Roman" w:hAnsi="Times New Roman" w:cs="Times New Roman"/>
+          <w:sz w:val="24"/>
+          <w:szCs w:val="24"/>
+          <w:lang w:eastAsia="en-GB"/>
+        </w:rPr>
+        <w:t>: Any extra spaces, tabs, and line breaks are removed to produce clean, single-line text. This ensures a consistent format across all records, which is important when storing or visualizing processed text.</w:t>
+      </w:r>
+    </w:p>
+    <w:p>
+      <w:pPr>
+        <w:spacing w:line="480" w:lineRule="auto"/>
+        <w:jc w:val="both"/>
+        <w:rPr>
+          <w:rFonts w:ascii="Times New Roman" w:hAnsi="Times New Roman" w:cs="Times New Roman"/>
+          <w:sz w:val="24"/>
+          <w:szCs w:val="24"/>
+          <w:lang w:eastAsia="en-GB"/>
+        </w:rPr>
+      </w:pPr>
+      <w:r>
+        <w:rPr>
+          <w:rFonts w:ascii="Times New Roman" w:hAnsi="Times New Roman" w:cs="Times New Roman"/>
+          <w:sz w:val="24"/>
+          <w:szCs w:val="24"/>
+          <w:lang w:eastAsia="en-GB"/>
+        </w:rPr>
+        <w:t xml:space="preserve">Once these preprocessing steps are completed, the refined version of the citizen feedback is stored in a new column (e.g., </w:t>
+      </w:r>
+      <w:proofErr w:type="spellStart"/>
+      <w:r>
+        <w:rPr>
+          <w:rFonts w:ascii="Times New Roman" w:hAnsi="Times New Roman" w:cs="Times New Roman"/>
+          <w:sz w:val="24"/>
+          <w:szCs w:val="24"/>
+          <w:lang w:eastAsia="en-GB"/>
+        </w:rPr>
+        <w:t>processed_text</w:t>
+      </w:r>
+      <w:proofErr w:type="spellEnd"/>
+      <w:r>
+        <w:rPr>
+          <w:rFonts w:ascii="Times New Roman" w:hAnsi="Times New Roman" w:cs="Times New Roman"/>
+          <w:sz w:val="24"/>
+          <w:szCs w:val="24"/>
+          <w:lang w:eastAsia="en-GB"/>
+        </w:rPr>
+        <w:t xml:space="preserve">) in the dataset. This cleaned output serves as the input for subsequent tasks such as </w:t>
+      </w:r>
+      <w:r>
+        <w:rPr>
+          <w:rFonts w:ascii="Times New Roman" w:hAnsi="Times New Roman" w:cs="Times New Roman"/>
+          <w:b/>
+          <w:bCs/>
+          <w:sz w:val="24"/>
+          <w:szCs w:val="24"/>
+          <w:lang w:eastAsia="en-GB"/>
+        </w:rPr>
+        <w:t>TF-IDF vectorization</w:t>
+      </w:r>
+      <w:r>
+        <w:rPr>
+          <w:rFonts w:ascii="Times New Roman" w:hAnsi="Times New Roman" w:cs="Times New Roman"/>
+          <w:sz w:val="24"/>
+          <w:szCs w:val="24"/>
+          <w:lang w:eastAsia="en-GB"/>
+        </w:rPr>
+        <w:t>, sentiment classification, or keyword extraction. Additionally, by storing the processed text alongside the raw version, the system maintains transparency and allows for validation or traceability when needed.</w:t>
+      </w:r>
+    </w:p>
+    <w:p>
+      <w:pPr>
+        <w:spacing w:line="480" w:lineRule="auto"/>
+        <w:jc w:val="both"/>
+        <w:rPr>
+          <w:rFonts w:ascii="Times New Roman" w:hAnsi="Times New Roman" w:cs="Times New Roman"/>
+          <w:sz w:val="24"/>
+          <w:szCs w:val="24"/>
+          <w:lang w:eastAsia="en-GB"/>
+        </w:rPr>
+      </w:pPr>
+      <w:r>
+        <w:rPr>
+          <w:rFonts w:ascii="Times New Roman" w:hAnsi="Times New Roman" w:cs="Times New Roman"/>
+          <w:sz w:val="24"/>
+          <w:szCs w:val="24"/>
+          <w:lang w:eastAsia="en-GB"/>
+        </w:rPr>
+        <w:t>Overall, the NLP pipeline transforms messy, diverse human language into structured, machine-readable input—bridging the gap between raw citizen opinion and actionable data insights.</w:t>
+      </w:r>
+    </w:p>
+    <w:p>
+      <w:pPr>
+        <w:rPr>
+          <w:lang w:eastAsia="en-GB"/>
+        </w:rPr>
+      </w:pPr>
+    </w:p>
+    <w:p>
+      <w:pPr>
+        <w:keepNext/>
+        <w:spacing w:line="480" w:lineRule="auto"/>
+        <w:jc w:val="center"/>
+        <w:rPr>
+          <w:rFonts w:ascii="Times New Roman" w:hAnsi="Times New Roman" w:cs="Times New Roman"/>
+          <w:sz w:val="24"/>
+          <w:szCs w:val="24"/>
+        </w:rPr>
+      </w:pPr>
+      <w:r>
+        <w:rPr>
+          <w:rFonts w:ascii="Times New Roman" w:hAnsi="Times New Roman" w:cs="Times New Roman"/>
+          <w:sz w:val="24"/>
+          <w:szCs w:val="24"/>
+        </w:rPr>
+        <w:lastRenderedPageBreak/>
+        <w:drawing>
+          <wp:inline distT="0" distB="0" distL="0" distR="0" wp14:anchorId="13E625F0" wp14:editId="44984147">
+            <wp:extent cx="5243335" cy="4639733"/>
+            <wp:effectExtent l="0" t="0" r="0" b="8890"/>
+            <wp:docPr id="1080025145" name="Picture 1"/>
+            <wp:cNvGraphicFramePr>
+              <a:graphicFrameLocks xmlns:a="http://schemas.openxmlformats.org/drawingml/2006/main" noChangeAspect="1"/>
+            </wp:cNvGraphicFramePr>
+            <a:graphic xmlns:a="http://schemas.openxmlformats.org/drawingml/2006/main">
+              <a:graphicData uri="http://schemas.openxmlformats.org/drawingml/2006/picture">
+                <pic:pic xmlns:pic="http://schemas.openxmlformats.org/drawingml/2006/picture">
+                  <pic:nvPicPr>
+                    <pic:cNvPr id="1080025145" name=""/>
+                    <pic:cNvPicPr/>
+                  </pic:nvPicPr>
+                  <pic:blipFill>
+                    <a:blip r:embed="rId18"/>
+                    <a:stretch>
+                      <a:fillRect/>
+                    </a:stretch>
+                  </pic:blipFill>
+                  <pic:spPr>
+                    <a:xfrm>
+                      <a:off x="0" y="0"/>
+                      <a:ext cx="5246894" cy="4642882"/>
+                    </a:xfrm>
+                    <a:prstGeom prst="rect">
+                      <a:avLst/>
+                    </a:prstGeom>
+                  </pic:spPr>
+                </pic:pic>
+              </a:graphicData>
+            </a:graphic>
+          </wp:inline>
+        </w:drawing>
+      </w:r>
+    </w:p>
+    <w:p>
+      <w:pPr>
+        <w:keepNext/>
+        <w:spacing w:line="480" w:lineRule="auto"/>
+        <w:jc w:val="center"/>
+      </w:pPr>
+      <w:r>
+        <w:rPr>
+          <w:rFonts w:ascii="Times New Roman" w:hAnsi="Times New Roman" w:cs="Times New Roman"/>
+          <w:sz w:val="24"/>
+          <w:szCs w:val="24"/>
+        </w:rPr>
+        <w:t xml:space="preserve">Figure </w:t>
+      </w:r>
+      <w:r>
+        <w:rPr>
+          <w:rFonts w:ascii="Times New Roman" w:hAnsi="Times New Roman" w:cs="Times New Roman"/>
+          <w:sz w:val="24"/>
+          <w:szCs w:val="24"/>
+        </w:rPr>
+        <w:fldChar w:fldCharType="begin"/>
+      </w:r>
+      <w:r>
+        <w:rPr>
+          <w:rFonts w:ascii="Times New Roman" w:hAnsi="Times New Roman" w:cs="Times New Roman"/>
+          <w:sz w:val="24"/>
+          <w:szCs w:val="24"/>
+        </w:rPr>
+        <w:instrText xml:space="preserve"> SEQ Figure \* ARABIC </w:instrText>
+      </w:r>
+      <w:r>
+        <w:rPr>
+          <w:rFonts w:ascii="Times New Roman" w:hAnsi="Times New Roman" w:cs="Times New Roman"/>
+          <w:sz w:val="24"/>
+          <w:szCs w:val="24"/>
+        </w:rPr>
+        <w:fldChar w:fldCharType="separate"/>
+      </w:r>
+      <w:r>
+        <w:rPr>
+          <w:rFonts w:ascii="Times New Roman" w:hAnsi="Times New Roman" w:cs="Times New Roman"/>
+          <w:noProof/>
+          <w:sz w:val="24"/>
+          <w:szCs w:val="24"/>
+        </w:rPr>
+        <w:t>10</w:t>
+      </w:r>
+      <w:r>
+        <w:rPr>
+          <w:rFonts w:ascii="Times New Roman" w:hAnsi="Times New Roman" w:cs="Times New Roman"/>
+          <w:sz w:val="24"/>
+          <w:szCs w:val="24"/>
+        </w:rPr>
+        <w:fldChar w:fldCharType="end"/>
+      </w:r>
+      <w:r>
+        <w:rPr>
+          <w:rFonts w:ascii="Times New Roman" w:hAnsi="Times New Roman" w:cs="Times New Roman"/>
+          <w:sz w:val="24"/>
+          <w:szCs w:val="24"/>
+        </w:rPr>
+        <w:t>: NLP Code in Python</w:t>
+      </w:r>
+    </w:p>
+    <w:p>
+      <w:pPr>
+        <w:spacing w:line="480" w:lineRule="auto"/>
+        <w:jc w:val="both"/>
+        <w:rPr>
+          <w:rFonts w:ascii="Times New Roman" w:hAnsi="Times New Roman" w:cs="Times New Roman"/>
+          <w:b/>
+          <w:bCs/>
+          <w:sz w:val="24"/>
+          <w:szCs w:val="24"/>
+          <w:lang w:eastAsia="en-GB"/>
+        </w:rPr>
+      </w:pPr>
+      <w:r>
+        <w:rPr>
+          <w:rFonts w:ascii="Times New Roman" w:hAnsi="Times New Roman" w:cs="Times New Roman"/>
+          <w:b/>
+          <w:bCs/>
+          <w:sz w:val="24"/>
+          <w:szCs w:val="24"/>
+          <w:lang w:eastAsia="en-GB"/>
+        </w:rPr>
+        <w:t>Feature Engineering using TF-IDF</w:t>
+      </w:r>
+    </w:p>
+    <w:p>
+      <w:pPr>
+        <w:spacing w:line="480" w:lineRule="auto"/>
+        <w:jc w:val="both"/>
+        <w:rPr>
+          <w:rFonts w:ascii="Times New Roman" w:hAnsi="Times New Roman" w:cs="Times New Roman"/>
+          <w:sz w:val="24"/>
+          <w:szCs w:val="24"/>
+          <w:lang w:eastAsia="en-GB"/>
+        </w:rPr>
+      </w:pPr>
+      <w:r>
+        <w:rPr>
+          <w:rFonts w:ascii="Times New Roman" w:hAnsi="Times New Roman" w:cs="Times New Roman"/>
+          <w:sz w:val="24"/>
+          <w:szCs w:val="24"/>
+          <w:lang w:eastAsia="en-GB"/>
+        </w:rPr>
+        <w:t xml:space="preserve">To convert text into a numeric format suitable for machine learning, we use the </w:t>
+      </w:r>
+      <w:r>
+        <w:rPr>
+          <w:rFonts w:ascii="Times New Roman" w:hAnsi="Times New Roman" w:cs="Times New Roman"/>
+          <w:b/>
+          <w:bCs/>
+          <w:sz w:val="24"/>
+          <w:szCs w:val="24"/>
+          <w:lang w:eastAsia="en-GB"/>
+        </w:rPr>
+        <w:t>TF-IDF (Term Frequency–Inverse Document Frequency)</w:t>
+      </w:r>
+      <w:r>
+        <w:rPr>
+          <w:rFonts w:ascii="Times New Roman" w:hAnsi="Times New Roman" w:cs="Times New Roman"/>
+          <w:sz w:val="24"/>
+          <w:szCs w:val="24"/>
+          <w:lang w:eastAsia="en-GB"/>
+        </w:rPr>
+        <w:t xml:space="preserve"> method. This is a vectorization technique that quantifies how important a word is to a document relative to the entire corpus.</w:t>
+      </w:r>
+    </w:p>
+    <w:p>
+      <w:pPr>
+        <w:spacing w:line="480" w:lineRule="auto"/>
+        <w:jc w:val="both"/>
+        <w:rPr>
+          <w:rFonts w:ascii="Times New Roman" w:hAnsi="Times New Roman" w:cs="Times New Roman"/>
+          <w:sz w:val="24"/>
+          <w:szCs w:val="24"/>
+          <w:lang w:eastAsia="en-GB"/>
+        </w:rPr>
+      </w:pPr>
+      <w:r>
+        <w:rPr>
+          <w:rFonts w:ascii="Times New Roman" w:hAnsi="Times New Roman" w:cs="Times New Roman"/>
+          <w:sz w:val="24"/>
+          <w:szCs w:val="24"/>
+          <w:lang w:eastAsia="en-GB"/>
+        </w:rPr>
+        <w:t>TF-IDF is preferred over simple count vectorization for the following reasons:</w:t>
+      </w:r>
+    </w:p>
+    <w:p>
+      <w:pPr>
+        <w:numPr>
+          <w:ilvl w:val="0"/>
+          <w:numId w:val="84"/>
+        </w:numPr>
+        <w:spacing w:line="480" w:lineRule="auto"/>
+        <w:jc w:val="both"/>
+        <w:rPr>
+          <w:rFonts w:ascii="Times New Roman" w:hAnsi="Times New Roman" w:cs="Times New Roman"/>
+          <w:sz w:val="24"/>
+          <w:szCs w:val="24"/>
+          <w:lang w:eastAsia="en-GB"/>
+        </w:rPr>
+      </w:pPr>
+      <w:r>
+        <w:rPr>
+          <w:rFonts w:ascii="Times New Roman" w:hAnsi="Times New Roman" w:cs="Times New Roman"/>
+          <w:sz w:val="24"/>
+          <w:szCs w:val="24"/>
+          <w:lang w:eastAsia="en-GB"/>
+        </w:rPr>
+        <w:t>It downplays the importance of common words while highlighting rare yet meaningful terms.</w:t>
+      </w:r>
+    </w:p>
+    <w:p>
+      <w:pPr>
+        <w:numPr>
+          <w:ilvl w:val="0"/>
+          <w:numId w:val="84"/>
+        </w:numPr>
+        <w:spacing w:line="480" w:lineRule="auto"/>
+        <w:jc w:val="both"/>
+        <w:rPr>
+          <w:rFonts w:ascii="Times New Roman" w:hAnsi="Times New Roman" w:cs="Times New Roman"/>
+          <w:sz w:val="24"/>
+          <w:szCs w:val="24"/>
+          <w:lang w:eastAsia="en-GB"/>
+        </w:rPr>
+      </w:pPr>
+      <w:r>
+        <w:rPr>
+          <w:rFonts w:ascii="Times New Roman" w:hAnsi="Times New Roman" w:cs="Times New Roman"/>
+          <w:sz w:val="24"/>
+          <w:szCs w:val="24"/>
+          <w:lang w:eastAsia="en-GB"/>
+        </w:rPr>
+        <w:t>It improves model performance by capturing the uniqueness of terms.</w:t>
+      </w:r>
+    </w:p>
+    <w:p>
+      <w:pPr>
+        <w:numPr>
+          <w:ilvl w:val="0"/>
+          <w:numId w:val="84"/>
+        </w:numPr>
+        <w:spacing w:line="480" w:lineRule="auto"/>
+        <w:jc w:val="both"/>
+        <w:rPr>
+          <w:rFonts w:ascii="Times New Roman" w:hAnsi="Times New Roman" w:cs="Times New Roman"/>
+          <w:sz w:val="24"/>
+          <w:szCs w:val="24"/>
+          <w:lang w:eastAsia="en-GB"/>
+        </w:rPr>
+      </w:pPr>
+      <w:r>
+        <w:rPr>
+          <w:rFonts w:ascii="Times New Roman" w:hAnsi="Times New Roman" w:cs="Times New Roman"/>
+          <w:sz w:val="24"/>
+          <w:szCs w:val="24"/>
+          <w:lang w:eastAsia="en-GB"/>
+        </w:rPr>
+        <w:t>It handles sparse matrix representations efficiently.</w:t>
+      </w:r>
     </w:p>
     <w:p>
       <w:pPr>
@@ -22991,9 +23453,9 @@
     </w:p>
     <w:p/>
     <w:sectPr>
-      <w:headerReference w:type="default" r:id="rId18"/>
-      <w:footerReference w:type="default" r:id="rId19"/>
-      <w:footerReference w:type="first" r:id="rId20"/>
+      <w:headerReference w:type="default" r:id="rId19"/>
+      <w:footerReference w:type="default" r:id="rId20"/>
+      <w:footerReference w:type="first" r:id="rId21"/>
       <w:pgSz w:w="11906" w:h="16838" w:code="9"/>
       <w:pgMar w:top="1418" w:right="1418" w:bottom="1418" w:left="1418" w:header="709" w:footer="709" w:gutter="0"/>
       <w:cols w:space="708"/>
@@ -24702,6 +25164,155 @@
     </w:lvl>
   </w:abstractNum>
   <w:abstractNum w:abstractNumId="11" w15:restartNumberingAfterBreak="0">
+    <w:nsid w:val="0A0054BD"/>
+    <w:multiLevelType w:val="multilevel"/>
+    <w:tmpl w:val="4C8AC828"/>
+    <w:lvl w:ilvl="0">
+      <w:start w:val="1"/>
+      <w:numFmt w:val="bullet"/>
+      <w:lvlText w:val=""/>
+      <w:lvlJc w:val="left"/>
+      <w:pPr>
+        <w:tabs>
+          <w:tab w:val="num" w:pos="720"/>
+        </w:tabs>
+        <w:ind w:left="720" w:hanging="360"/>
+      </w:pPr>
+      <w:rPr>
+        <w:rFonts w:ascii="Symbol" w:hAnsi="Symbol" w:hint="default"/>
+        <w:sz w:val="20"/>
+      </w:rPr>
+    </w:lvl>
+    <w:lvl w:ilvl="1" w:tentative="1">
+      <w:start w:val="1"/>
+      <w:numFmt w:val="bullet"/>
+      <w:lvlText w:val="o"/>
+      <w:lvlJc w:val="left"/>
+      <w:pPr>
+        <w:tabs>
+          <w:tab w:val="num" w:pos="1440"/>
+        </w:tabs>
+        <w:ind w:left="1440" w:hanging="360"/>
+      </w:pPr>
+      <w:rPr>
+        <w:rFonts w:ascii="Courier New" w:hAnsi="Courier New" w:hint="default"/>
+        <w:sz w:val="20"/>
+      </w:rPr>
+    </w:lvl>
+    <w:lvl w:ilvl="2" w:tentative="1">
+      <w:start w:val="1"/>
+      <w:numFmt w:val="bullet"/>
+      <w:lvlText w:val=""/>
+      <w:lvlJc w:val="left"/>
+      <w:pPr>
+        <w:tabs>
+          <w:tab w:val="num" w:pos="2160"/>
+        </w:tabs>
+        <w:ind w:left="2160" w:hanging="360"/>
+      </w:pPr>
+      <w:rPr>
+        <w:rFonts w:ascii="Wingdings" w:hAnsi="Wingdings" w:hint="default"/>
+        <w:sz w:val="20"/>
+      </w:rPr>
+    </w:lvl>
+    <w:lvl w:ilvl="3" w:tentative="1">
+      <w:start w:val="1"/>
+      <w:numFmt w:val="bullet"/>
+      <w:lvlText w:val=""/>
+      <w:lvlJc w:val="left"/>
+      <w:pPr>
+        <w:tabs>
+          <w:tab w:val="num" w:pos="2880"/>
+        </w:tabs>
+        <w:ind w:left="2880" w:hanging="360"/>
+      </w:pPr>
+      <w:rPr>
+        <w:rFonts w:ascii="Wingdings" w:hAnsi="Wingdings" w:hint="default"/>
+        <w:sz w:val="20"/>
+      </w:rPr>
+    </w:lvl>
+    <w:lvl w:ilvl="4" w:tentative="1">
+      <w:start w:val="1"/>
+      <w:numFmt w:val="bullet"/>
+      <w:lvlText w:val=""/>
+      <w:lvlJc w:val="left"/>
+      <w:pPr>
+        <w:tabs>
+          <w:tab w:val="num" w:pos="3600"/>
+        </w:tabs>
+        <w:ind w:left="3600" w:hanging="360"/>
+      </w:pPr>
+      <w:rPr>
+        <w:rFonts w:ascii="Wingdings" w:hAnsi="Wingdings" w:hint="default"/>
+        <w:sz w:val="20"/>
+      </w:rPr>
+    </w:lvl>
+    <w:lvl w:ilvl="5" w:tentative="1">
+      <w:start w:val="1"/>
+      <w:numFmt w:val="bullet"/>
+      <w:lvlText w:val=""/>
+      <w:lvlJc w:val="left"/>
+      <w:pPr>
+        <w:tabs>
+          <w:tab w:val="num" w:pos="4320"/>
+        </w:tabs>
+        <w:ind w:left="4320" w:hanging="360"/>
+      </w:pPr>
+      <w:rPr>
+        <w:rFonts w:ascii="Wingdings" w:hAnsi="Wingdings" w:hint="default"/>
+        <w:sz w:val="20"/>
+      </w:rPr>
+    </w:lvl>
+    <w:lvl w:ilvl="6" w:tentative="1">
+      <w:start w:val="1"/>
+      <w:numFmt w:val="bullet"/>
+      <w:lvlText w:val=""/>
+      <w:lvlJc w:val="left"/>
+      <w:pPr>
+        <w:tabs>
+          <w:tab w:val="num" w:pos="5040"/>
+        </w:tabs>
+        <w:ind w:left="5040" w:hanging="360"/>
+      </w:pPr>
+      <w:rPr>
+        <w:rFonts w:ascii="Wingdings" w:hAnsi="Wingdings" w:hint="default"/>
+        <w:sz w:val="20"/>
+      </w:rPr>
+    </w:lvl>
+    <w:lvl w:ilvl="7" w:tentative="1">
+      <w:start w:val="1"/>
+      <w:numFmt w:val="bullet"/>
+      <w:lvlText w:val=""/>
+      <w:lvlJc w:val="left"/>
+      <w:pPr>
+        <w:tabs>
+          <w:tab w:val="num" w:pos="5760"/>
+        </w:tabs>
+        <w:ind w:left="5760" w:hanging="360"/>
+      </w:pPr>
+      <w:rPr>
+        <w:rFonts w:ascii="Wingdings" w:hAnsi="Wingdings" w:hint="default"/>
+        <w:sz w:val="20"/>
+      </w:rPr>
+    </w:lvl>
+    <w:lvl w:ilvl="8" w:tentative="1">
+      <w:start w:val="1"/>
+      <w:numFmt w:val="bullet"/>
+      <w:lvlText w:val=""/>
+      <w:lvlJc w:val="left"/>
+      <w:pPr>
+        <w:tabs>
+          <w:tab w:val="num" w:pos="6480"/>
+        </w:tabs>
+        <w:ind w:left="6480" w:hanging="360"/>
+      </w:pPr>
+      <w:rPr>
+        <w:rFonts w:ascii="Wingdings" w:hAnsi="Wingdings" w:hint="default"/>
+        <w:sz w:val="20"/>
+      </w:rPr>
+    </w:lvl>
+  </w:abstractNum>
+  <w:abstractNum w:abstractNumId="12" w15:restartNumberingAfterBreak="0">
     <w:nsid w:val="0A202B4C"/>
     <w:multiLevelType w:val="multilevel"/>
     <w:tmpl w:val="561A8A8E"/>
@@ -24850,7 +25461,7 @@
       </w:rPr>
     </w:lvl>
   </w:abstractNum>
-  <w:abstractNum w:abstractNumId="12" w15:restartNumberingAfterBreak="0">
+  <w:abstractNum w:abstractNumId="13" w15:restartNumberingAfterBreak="0">
     <w:nsid w:val="0A6F05FF"/>
     <w:multiLevelType w:val="multilevel"/>
     <w:tmpl w:val="46EA0C76"/>
@@ -24995,7 +25606,7 @@
       </w:rPr>
     </w:lvl>
   </w:abstractNum>
-  <w:abstractNum w:abstractNumId="13" w15:restartNumberingAfterBreak="0">
+  <w:abstractNum w:abstractNumId="14" w15:restartNumberingAfterBreak="0">
     <w:nsid w:val="0B3805EA"/>
     <w:multiLevelType w:val="multilevel"/>
     <w:tmpl w:val="97BECD40"/>
@@ -25140,7 +25751,7 @@
       </w:rPr>
     </w:lvl>
   </w:abstractNum>
-  <w:abstractNum w:abstractNumId="14" w15:restartNumberingAfterBreak="0">
+  <w:abstractNum w:abstractNumId="15" w15:restartNumberingAfterBreak="0">
     <w:nsid w:val="0BD523B2"/>
     <w:multiLevelType w:val="multilevel"/>
     <w:tmpl w:val="B996495C"/>
@@ -25289,7 +25900,7 @@
       </w:rPr>
     </w:lvl>
   </w:abstractNum>
-  <w:abstractNum w:abstractNumId="15" w15:restartNumberingAfterBreak="0">
+  <w:abstractNum w:abstractNumId="16" w15:restartNumberingAfterBreak="0">
     <w:nsid w:val="0FBF5380"/>
     <w:multiLevelType w:val="multilevel"/>
     <w:tmpl w:val="4C586032"/>
@@ -25402,7 +26013,7 @@
       </w:pPr>
     </w:lvl>
   </w:abstractNum>
-  <w:abstractNum w:abstractNumId="16" w15:restartNumberingAfterBreak="0">
+  <w:abstractNum w:abstractNumId="17" w15:restartNumberingAfterBreak="0">
     <w:nsid w:val="10B055E2"/>
     <w:multiLevelType w:val="multilevel"/>
     <w:tmpl w:val="297CF72C"/>
@@ -25551,7 +26162,7 @@
       </w:rPr>
     </w:lvl>
   </w:abstractNum>
-  <w:abstractNum w:abstractNumId="17" w15:restartNumberingAfterBreak="0">
+  <w:abstractNum w:abstractNumId="18" w15:restartNumberingAfterBreak="0">
     <w:nsid w:val="1278270F"/>
     <w:multiLevelType w:val="hybridMultilevel"/>
     <w:tmpl w:val="52562A36"/>
@@ -25637,7 +26248,7 @@
       </w:pPr>
     </w:lvl>
   </w:abstractNum>
-  <w:abstractNum w:abstractNumId="18" w15:restartNumberingAfterBreak="0">
+  <w:abstractNum w:abstractNumId="19" w15:restartNumberingAfterBreak="0">
     <w:nsid w:val="13537FAB"/>
     <w:multiLevelType w:val="multilevel"/>
     <w:tmpl w:val="484CEE7A"/>
@@ -25786,7 +26397,7 @@
       </w:rPr>
     </w:lvl>
   </w:abstractNum>
-  <w:abstractNum w:abstractNumId="19" w15:restartNumberingAfterBreak="0">
+  <w:abstractNum w:abstractNumId="20" w15:restartNumberingAfterBreak="0">
     <w:nsid w:val="141770D7"/>
     <w:multiLevelType w:val="multilevel"/>
     <w:tmpl w:val="824E6C54"/>
@@ -25899,7 +26510,7 @@
       </w:pPr>
     </w:lvl>
   </w:abstractNum>
-  <w:abstractNum w:abstractNumId="20" w15:restartNumberingAfterBreak="0">
+  <w:abstractNum w:abstractNumId="21" w15:restartNumberingAfterBreak="0">
     <w:nsid w:val="170015CF"/>
     <w:multiLevelType w:val="multilevel"/>
     <w:tmpl w:val="ACC0DD24"/>
@@ -26048,7 +26659,7 @@
       </w:rPr>
     </w:lvl>
   </w:abstractNum>
-  <w:abstractNum w:abstractNumId="21" w15:restartNumberingAfterBreak="0">
+  <w:abstractNum w:abstractNumId="22" w15:restartNumberingAfterBreak="0">
     <w:nsid w:val="17530CEA"/>
     <w:multiLevelType w:val="multilevel"/>
     <w:tmpl w:val="6FA47C30"/>
@@ -26197,7 +26808,7 @@
       </w:rPr>
     </w:lvl>
   </w:abstractNum>
-  <w:abstractNum w:abstractNumId="22" w15:restartNumberingAfterBreak="0">
+  <w:abstractNum w:abstractNumId="23" w15:restartNumberingAfterBreak="0">
     <w:nsid w:val="18B45A35"/>
     <w:multiLevelType w:val="multilevel"/>
     <w:tmpl w:val="BB1E246E"/>
@@ -26346,7 +26957,7 @@
       </w:rPr>
     </w:lvl>
   </w:abstractNum>
-  <w:abstractNum w:abstractNumId="23" w15:restartNumberingAfterBreak="0">
+  <w:abstractNum w:abstractNumId="24" w15:restartNumberingAfterBreak="0">
     <w:nsid w:val="1A2F3EAF"/>
     <w:multiLevelType w:val="multilevel"/>
     <w:tmpl w:val="C36EF556"/>
@@ -26491,7 +27102,7 @@
       </w:rPr>
     </w:lvl>
   </w:abstractNum>
-  <w:abstractNum w:abstractNumId="24" w15:restartNumberingAfterBreak="0">
+  <w:abstractNum w:abstractNumId="25" w15:restartNumberingAfterBreak="0">
     <w:nsid w:val="1B5A08BE"/>
     <w:multiLevelType w:val="hybridMultilevel"/>
     <w:tmpl w:val="0D747190"/>
@@ -26577,7 +27188,7 @@
       </w:pPr>
     </w:lvl>
   </w:abstractNum>
-  <w:abstractNum w:abstractNumId="25" w15:restartNumberingAfterBreak="0">
+  <w:abstractNum w:abstractNumId="26" w15:restartNumberingAfterBreak="0">
     <w:nsid w:val="1C6E4C61"/>
     <w:multiLevelType w:val="multilevel"/>
     <w:tmpl w:val="4D7E435A"/>
@@ -26726,7 +27337,7 @@
       </w:rPr>
     </w:lvl>
   </w:abstractNum>
-  <w:abstractNum w:abstractNumId="26" w15:restartNumberingAfterBreak="0">
+  <w:abstractNum w:abstractNumId="27" w15:restartNumberingAfterBreak="0">
     <w:nsid w:val="1D660AA4"/>
     <w:multiLevelType w:val="multilevel"/>
     <w:tmpl w:val="A9CA2470"/>
@@ -26875,7 +27486,7 @@
       </w:rPr>
     </w:lvl>
   </w:abstractNum>
-  <w:abstractNum w:abstractNumId="27" w15:restartNumberingAfterBreak="0">
+  <w:abstractNum w:abstractNumId="28" w15:restartNumberingAfterBreak="0">
     <w:nsid w:val="1DA50A88"/>
     <w:multiLevelType w:val="multilevel"/>
     <w:tmpl w:val="49B2B686"/>
@@ -27024,7 +27635,7 @@
       </w:rPr>
     </w:lvl>
   </w:abstractNum>
-  <w:abstractNum w:abstractNumId="28" w15:restartNumberingAfterBreak="0">
+  <w:abstractNum w:abstractNumId="29" w15:restartNumberingAfterBreak="0">
     <w:nsid w:val="1FAA0695"/>
     <w:multiLevelType w:val="multilevel"/>
     <w:tmpl w:val="883032D0"/>
@@ -27173,7 +27784,7 @@
       </w:rPr>
     </w:lvl>
   </w:abstractNum>
-  <w:abstractNum w:abstractNumId="29" w15:restartNumberingAfterBreak="0">
+  <w:abstractNum w:abstractNumId="30" w15:restartNumberingAfterBreak="0">
     <w:nsid w:val="253C34E6"/>
     <w:multiLevelType w:val="multilevel"/>
     <w:tmpl w:val="0EF29C42"/>
@@ -27322,7 +27933,7 @@
       </w:rPr>
     </w:lvl>
   </w:abstractNum>
-  <w:abstractNum w:abstractNumId="30" w15:restartNumberingAfterBreak="0">
+  <w:abstractNum w:abstractNumId="31" w15:restartNumberingAfterBreak="0">
     <w:nsid w:val="257368C6"/>
     <w:multiLevelType w:val="multilevel"/>
     <w:tmpl w:val="959C17CE"/>
@@ -27471,7 +28082,7 @@
       </w:rPr>
     </w:lvl>
   </w:abstractNum>
-  <w:abstractNum w:abstractNumId="31" w15:restartNumberingAfterBreak="0">
+  <w:abstractNum w:abstractNumId="32" w15:restartNumberingAfterBreak="0">
     <w:nsid w:val="27D26246"/>
     <w:multiLevelType w:val="multilevel"/>
     <w:tmpl w:val="B678CA4E"/>
@@ -27584,7 +28195,7 @@
       </w:pPr>
     </w:lvl>
   </w:abstractNum>
-  <w:abstractNum w:abstractNumId="32" w15:restartNumberingAfterBreak="0">
+  <w:abstractNum w:abstractNumId="33" w15:restartNumberingAfterBreak="0">
     <w:nsid w:val="290303BA"/>
     <w:multiLevelType w:val="multilevel"/>
     <w:tmpl w:val="47A63ED2"/>
@@ -27733,7 +28344,7 @@
       </w:rPr>
     </w:lvl>
   </w:abstractNum>
-  <w:abstractNum w:abstractNumId="33" w15:restartNumberingAfterBreak="0">
+  <w:abstractNum w:abstractNumId="34" w15:restartNumberingAfterBreak="0">
     <w:nsid w:val="2D30382C"/>
     <w:multiLevelType w:val="multilevel"/>
     <w:tmpl w:val="6D109C1C"/>
@@ -27882,7 +28493,7 @@
       </w:rPr>
     </w:lvl>
   </w:abstractNum>
-  <w:abstractNum w:abstractNumId="34" w15:restartNumberingAfterBreak="0">
+  <w:abstractNum w:abstractNumId="35" w15:restartNumberingAfterBreak="0">
     <w:nsid w:val="2D460473"/>
     <w:multiLevelType w:val="multilevel"/>
     <w:tmpl w:val="BD1C8792"/>
@@ -28031,7 +28642,7 @@
       </w:rPr>
     </w:lvl>
   </w:abstractNum>
-  <w:abstractNum w:abstractNumId="35" w15:restartNumberingAfterBreak="0">
+  <w:abstractNum w:abstractNumId="36" w15:restartNumberingAfterBreak="0">
     <w:nsid w:val="2DA4282A"/>
     <w:multiLevelType w:val="multilevel"/>
     <w:tmpl w:val="2F448846"/>
@@ -28180,7 +28791,7 @@
       </w:rPr>
     </w:lvl>
   </w:abstractNum>
-  <w:abstractNum w:abstractNumId="36" w15:restartNumberingAfterBreak="0">
+  <w:abstractNum w:abstractNumId="37" w15:restartNumberingAfterBreak="0">
     <w:nsid w:val="2FEE67E1"/>
     <w:multiLevelType w:val="multilevel"/>
     <w:tmpl w:val="757A269C"/>
@@ -28329,7 +28940,7 @@
       </w:rPr>
     </w:lvl>
   </w:abstractNum>
-  <w:abstractNum w:abstractNumId="37" w15:restartNumberingAfterBreak="0">
+  <w:abstractNum w:abstractNumId="38" w15:restartNumberingAfterBreak="0">
     <w:nsid w:val="34F96B93"/>
     <w:multiLevelType w:val="multilevel"/>
     <w:tmpl w:val="75D61F3A"/>
@@ -28442,7 +29053,120 @@
       </w:pPr>
     </w:lvl>
   </w:abstractNum>
-  <w:abstractNum w:abstractNumId="38" w15:restartNumberingAfterBreak="0">
+  <w:abstractNum w:abstractNumId="39" w15:restartNumberingAfterBreak="0">
+    <w:nsid w:val="363A0149"/>
+    <w:multiLevelType w:val="multilevel"/>
+    <w:tmpl w:val="F3C0A71E"/>
+    <w:lvl w:ilvl="0">
+      <w:start w:val="1"/>
+      <w:numFmt w:val="decimal"/>
+      <w:lvlText w:val="%1."/>
+      <w:lvlJc w:val="left"/>
+      <w:pPr>
+        <w:tabs>
+          <w:tab w:val="num" w:pos="720"/>
+        </w:tabs>
+        <w:ind w:left="720" w:hanging="360"/>
+      </w:pPr>
+    </w:lvl>
+    <w:lvl w:ilvl="1" w:tentative="1">
+      <w:start w:val="1"/>
+      <w:numFmt w:val="decimal"/>
+      <w:lvlText w:val="%2."/>
+      <w:lvlJc w:val="left"/>
+      <w:pPr>
+        <w:tabs>
+          <w:tab w:val="num" w:pos="1440"/>
+        </w:tabs>
+        <w:ind w:left="1440" w:hanging="360"/>
+      </w:pPr>
+    </w:lvl>
+    <w:lvl w:ilvl="2" w:tentative="1">
+      <w:start w:val="1"/>
+      <w:numFmt w:val="decimal"/>
+      <w:lvlText w:val="%3."/>
+      <w:lvlJc w:val="left"/>
+      <w:pPr>
+        <w:tabs>
+          <w:tab w:val="num" w:pos="2160"/>
+        </w:tabs>
+        <w:ind w:left="2160" w:hanging="360"/>
+      </w:pPr>
+    </w:lvl>
+    <w:lvl w:ilvl="3" w:tentative="1">
+      <w:start w:val="1"/>
+      <w:numFmt w:val="decimal"/>
+      <w:lvlText w:val="%4."/>
+      <w:lvlJc w:val="left"/>
+      <w:pPr>
+        <w:tabs>
+          <w:tab w:val="num" w:pos="2880"/>
+        </w:tabs>
+        <w:ind w:left="2880" w:hanging="360"/>
+      </w:pPr>
+    </w:lvl>
+    <w:lvl w:ilvl="4" w:tentative="1">
+      <w:start w:val="1"/>
+      <w:numFmt w:val="decimal"/>
+      <w:lvlText w:val="%5."/>
+      <w:lvlJc w:val="left"/>
+      <w:pPr>
+        <w:tabs>
+          <w:tab w:val="num" w:pos="3600"/>
+        </w:tabs>
+        <w:ind w:left="3600" w:hanging="360"/>
+      </w:pPr>
+    </w:lvl>
+    <w:lvl w:ilvl="5" w:tentative="1">
+      <w:start w:val="1"/>
+      <w:numFmt w:val="decimal"/>
+      <w:lvlText w:val="%6."/>
+      <w:lvlJc w:val="left"/>
+      <w:pPr>
+        <w:tabs>
+          <w:tab w:val="num" w:pos="4320"/>
+        </w:tabs>
+        <w:ind w:left="4320" w:hanging="360"/>
+      </w:pPr>
+    </w:lvl>
+    <w:lvl w:ilvl="6" w:tentative="1">
+      <w:start w:val="1"/>
+      <w:numFmt w:val="decimal"/>
+      <w:lvlText w:val="%7."/>
+      <w:lvlJc w:val="left"/>
+      <w:pPr>
+        <w:tabs>
+          <w:tab w:val="num" w:pos="5040"/>
+        </w:tabs>
+        <w:ind w:left="5040" w:hanging="360"/>
+      </w:pPr>
+    </w:lvl>
+    <w:lvl w:ilvl="7" w:tentative="1">
+      <w:start w:val="1"/>
+      <w:numFmt w:val="decimal"/>
+      <w:lvlText w:val="%8."/>
+      <w:lvlJc w:val="left"/>
+      <w:pPr>
+        <w:tabs>
+          <w:tab w:val="num" w:pos="5760"/>
+        </w:tabs>
+        <w:ind w:left="5760" w:hanging="360"/>
+      </w:pPr>
+    </w:lvl>
+    <w:lvl w:ilvl="8" w:tentative="1">
+      <w:start w:val="1"/>
+      <w:numFmt w:val="decimal"/>
+      <w:lvlText w:val="%9."/>
+      <w:lvlJc w:val="left"/>
+      <w:pPr>
+        <w:tabs>
+          <w:tab w:val="num" w:pos="6480"/>
+        </w:tabs>
+        <w:ind w:left="6480" w:hanging="360"/>
+      </w:pPr>
+    </w:lvl>
+  </w:abstractNum>
+  <w:abstractNum w:abstractNumId="40" w15:restartNumberingAfterBreak="0">
     <w:nsid w:val="374B6DD7"/>
     <w:multiLevelType w:val="multilevel"/>
     <w:tmpl w:val="757A269C"/>
@@ -28591,7 +29315,7 @@
       </w:rPr>
     </w:lvl>
   </w:abstractNum>
-  <w:abstractNum w:abstractNumId="39" w15:restartNumberingAfterBreak="0">
+  <w:abstractNum w:abstractNumId="41" w15:restartNumberingAfterBreak="0">
     <w:nsid w:val="380735CA"/>
     <w:multiLevelType w:val="multilevel"/>
     <w:tmpl w:val="B996495C"/>
@@ -28740,7 +29464,7 @@
       </w:rPr>
     </w:lvl>
   </w:abstractNum>
-  <w:abstractNum w:abstractNumId="40" w15:restartNumberingAfterBreak="0">
+  <w:abstractNum w:abstractNumId="42" w15:restartNumberingAfterBreak="0">
     <w:nsid w:val="381E1F3A"/>
     <w:multiLevelType w:val="multilevel"/>
     <w:tmpl w:val="5536710A"/>
@@ -28889,7 +29613,7 @@
       </w:rPr>
     </w:lvl>
   </w:abstractNum>
-  <w:abstractNum w:abstractNumId="41" w15:restartNumberingAfterBreak="0">
+  <w:abstractNum w:abstractNumId="43" w15:restartNumberingAfterBreak="0">
     <w:nsid w:val="388A51AF"/>
     <w:multiLevelType w:val="multilevel"/>
     <w:tmpl w:val="E246252A"/>
@@ -29002,7 +29726,7 @@
       </w:pPr>
     </w:lvl>
   </w:abstractNum>
-  <w:abstractNum w:abstractNumId="42" w15:restartNumberingAfterBreak="0">
+  <w:abstractNum w:abstractNumId="44" w15:restartNumberingAfterBreak="0">
     <w:nsid w:val="39467B33"/>
     <w:multiLevelType w:val="multilevel"/>
     <w:tmpl w:val="46DCDA38"/>
@@ -29151,7 +29875,7 @@
       </w:rPr>
     </w:lvl>
   </w:abstractNum>
-  <w:abstractNum w:abstractNumId="43" w15:restartNumberingAfterBreak="0">
+  <w:abstractNum w:abstractNumId="45" w15:restartNumberingAfterBreak="0">
     <w:nsid w:val="39C162D9"/>
     <w:multiLevelType w:val="multilevel"/>
     <w:tmpl w:val="DBF83154"/>
@@ -29300,7 +30024,7 @@
       </w:rPr>
     </w:lvl>
   </w:abstractNum>
-  <w:abstractNum w:abstractNumId="44" w15:restartNumberingAfterBreak="0">
+  <w:abstractNum w:abstractNumId="46" w15:restartNumberingAfterBreak="0">
     <w:nsid w:val="3AC37F74"/>
     <w:multiLevelType w:val="multilevel"/>
     <w:tmpl w:val="AE5803B4"/>
@@ -29413,7 +30137,7 @@
       </w:pPr>
     </w:lvl>
   </w:abstractNum>
-  <w:abstractNum w:abstractNumId="45" w15:restartNumberingAfterBreak="0">
+  <w:abstractNum w:abstractNumId="47" w15:restartNumberingAfterBreak="0">
     <w:nsid w:val="3C10718F"/>
     <w:multiLevelType w:val="multilevel"/>
     <w:tmpl w:val="8D3A9720"/>
@@ -29562,7 +30286,7 @@
       </w:rPr>
     </w:lvl>
   </w:abstractNum>
-  <w:abstractNum w:abstractNumId="46" w15:restartNumberingAfterBreak="0">
+  <w:abstractNum w:abstractNumId="48" w15:restartNumberingAfterBreak="0">
     <w:nsid w:val="3D38412B"/>
     <w:multiLevelType w:val="multilevel"/>
     <w:tmpl w:val="B996495C"/>
@@ -29711,7 +30435,7 @@
       </w:rPr>
     </w:lvl>
   </w:abstractNum>
-  <w:abstractNum w:abstractNumId="47" w15:restartNumberingAfterBreak="0">
+  <w:abstractNum w:abstractNumId="49" w15:restartNumberingAfterBreak="0">
     <w:nsid w:val="3E161B06"/>
     <w:multiLevelType w:val="multilevel"/>
     <w:tmpl w:val="CF128500"/>
@@ -29824,7 +30548,7 @@
       </w:pPr>
     </w:lvl>
   </w:abstractNum>
-  <w:abstractNum w:abstractNumId="48" w15:restartNumberingAfterBreak="0">
+  <w:abstractNum w:abstractNumId="50" w15:restartNumberingAfterBreak="0">
     <w:nsid w:val="3E4F20B5"/>
     <w:multiLevelType w:val="multilevel"/>
     <w:tmpl w:val="C9A8B300"/>
@@ -29973,7 +30697,7 @@
       </w:rPr>
     </w:lvl>
   </w:abstractNum>
-  <w:abstractNum w:abstractNumId="49" w15:restartNumberingAfterBreak="0">
+  <w:abstractNum w:abstractNumId="51" w15:restartNumberingAfterBreak="0">
     <w:nsid w:val="3F154BBC"/>
     <w:multiLevelType w:val="multilevel"/>
     <w:tmpl w:val="77F67C06"/>
@@ -30122,7 +30846,7 @@
       </w:rPr>
     </w:lvl>
   </w:abstractNum>
-  <w:abstractNum w:abstractNumId="50" w15:restartNumberingAfterBreak="0">
+  <w:abstractNum w:abstractNumId="52" w15:restartNumberingAfterBreak="0">
     <w:nsid w:val="3F735FF7"/>
     <w:multiLevelType w:val="multilevel"/>
     <w:tmpl w:val="C180F5A0"/>
@@ -30235,7 +30959,7 @@
       </w:pPr>
     </w:lvl>
   </w:abstractNum>
-  <w:abstractNum w:abstractNumId="51" w15:restartNumberingAfterBreak="0">
+  <w:abstractNum w:abstractNumId="53" w15:restartNumberingAfterBreak="0">
     <w:nsid w:val="43F430F6"/>
     <w:multiLevelType w:val="multilevel"/>
     <w:tmpl w:val="1B724BFE"/>
@@ -30384,7 +31108,7 @@
       </w:rPr>
     </w:lvl>
   </w:abstractNum>
-  <w:abstractNum w:abstractNumId="52" w15:restartNumberingAfterBreak="0">
+  <w:abstractNum w:abstractNumId="54" w15:restartNumberingAfterBreak="0">
     <w:nsid w:val="486C13F8"/>
     <w:multiLevelType w:val="multilevel"/>
     <w:tmpl w:val="7BF04044"/>
@@ -30533,7 +31257,7 @@
       </w:rPr>
     </w:lvl>
   </w:abstractNum>
-  <w:abstractNum w:abstractNumId="53" w15:restartNumberingAfterBreak="0">
+  <w:abstractNum w:abstractNumId="55" w15:restartNumberingAfterBreak="0">
     <w:nsid w:val="4A556D17"/>
     <w:multiLevelType w:val="multilevel"/>
     <w:tmpl w:val="CCD476CE"/>
@@ -30682,7 +31406,7 @@
       </w:rPr>
     </w:lvl>
   </w:abstractNum>
-  <w:abstractNum w:abstractNumId="54" w15:restartNumberingAfterBreak="0">
+  <w:abstractNum w:abstractNumId="56" w15:restartNumberingAfterBreak="0">
     <w:nsid w:val="4AA56E03"/>
     <w:multiLevelType w:val="multilevel"/>
     <w:tmpl w:val="89C241D6"/>
@@ -30831,7 +31555,7 @@
       </w:rPr>
     </w:lvl>
   </w:abstractNum>
-  <w:abstractNum w:abstractNumId="55" w15:restartNumberingAfterBreak="0">
+  <w:abstractNum w:abstractNumId="57" w15:restartNumberingAfterBreak="0">
     <w:nsid w:val="505806CC"/>
     <w:multiLevelType w:val="multilevel"/>
     <w:tmpl w:val="D2D83DD2"/>
@@ -30980,7 +31704,7 @@
       </w:rPr>
     </w:lvl>
   </w:abstractNum>
-  <w:abstractNum w:abstractNumId="56" w15:restartNumberingAfterBreak="0">
+  <w:abstractNum w:abstractNumId="58" w15:restartNumberingAfterBreak="0">
     <w:nsid w:val="52EC006F"/>
     <w:multiLevelType w:val="multilevel"/>
     <w:tmpl w:val="7C4ABC56"/>
@@ -31097,7 +31821,7 @@
       </w:pPr>
     </w:lvl>
   </w:abstractNum>
-  <w:abstractNum w:abstractNumId="57" w15:restartNumberingAfterBreak="0">
+  <w:abstractNum w:abstractNumId="59" w15:restartNumberingAfterBreak="0">
     <w:nsid w:val="55211E8D"/>
     <w:multiLevelType w:val="multilevel"/>
     <w:tmpl w:val="7242E99E"/>
@@ -31246,7 +31970,7 @@
       </w:rPr>
     </w:lvl>
   </w:abstractNum>
-  <w:abstractNum w:abstractNumId="58" w15:restartNumberingAfterBreak="0">
+  <w:abstractNum w:abstractNumId="60" w15:restartNumberingAfterBreak="0">
     <w:nsid w:val="576806FC"/>
     <w:multiLevelType w:val="hybridMultilevel"/>
     <w:tmpl w:val="43661C74"/>
@@ -31332,7 +32056,7 @@
       </w:pPr>
     </w:lvl>
   </w:abstractNum>
-  <w:abstractNum w:abstractNumId="59" w15:restartNumberingAfterBreak="0">
+  <w:abstractNum w:abstractNumId="61" w15:restartNumberingAfterBreak="0">
     <w:nsid w:val="5B910EBE"/>
     <w:multiLevelType w:val="multilevel"/>
     <w:tmpl w:val="D8A60722"/>
@@ -31477,7 +32201,7 @@
       </w:rPr>
     </w:lvl>
   </w:abstractNum>
-  <w:abstractNum w:abstractNumId="60" w15:restartNumberingAfterBreak="0">
+  <w:abstractNum w:abstractNumId="62" w15:restartNumberingAfterBreak="0">
     <w:nsid w:val="5E007577"/>
     <w:multiLevelType w:val="multilevel"/>
     <w:tmpl w:val="754C4382"/>
@@ -31626,7 +32350,7 @@
       </w:rPr>
     </w:lvl>
   </w:abstractNum>
-  <w:abstractNum w:abstractNumId="61" w15:restartNumberingAfterBreak="0">
+  <w:abstractNum w:abstractNumId="63" w15:restartNumberingAfterBreak="0">
     <w:nsid w:val="5EEC5185"/>
     <w:multiLevelType w:val="multilevel"/>
     <w:tmpl w:val="6A9C4256"/>
@@ -31771,7 +32495,7 @@
       </w:rPr>
     </w:lvl>
   </w:abstractNum>
-  <w:abstractNum w:abstractNumId="62" w15:restartNumberingAfterBreak="0">
+  <w:abstractNum w:abstractNumId="64" w15:restartNumberingAfterBreak="0">
     <w:nsid w:val="5F20135F"/>
     <w:multiLevelType w:val="multilevel"/>
     <w:tmpl w:val="C1A08A6E"/>
@@ -31920,7 +32644,7 @@
       </w:rPr>
     </w:lvl>
   </w:abstractNum>
-  <w:abstractNum w:abstractNumId="63" w15:restartNumberingAfterBreak="0">
+  <w:abstractNum w:abstractNumId="65" w15:restartNumberingAfterBreak="0">
     <w:nsid w:val="609B7740"/>
     <w:multiLevelType w:val="multilevel"/>
     <w:tmpl w:val="B996495C"/>
@@ -32069,7 +32793,7 @@
       </w:rPr>
     </w:lvl>
   </w:abstractNum>
-  <w:abstractNum w:abstractNumId="64" w15:restartNumberingAfterBreak="0">
+  <w:abstractNum w:abstractNumId="66" w15:restartNumberingAfterBreak="0">
     <w:nsid w:val="620A6A90"/>
     <w:multiLevelType w:val="multilevel"/>
     <w:tmpl w:val="757A269C"/>
@@ -32218,7 +32942,7 @@
       </w:rPr>
     </w:lvl>
   </w:abstractNum>
-  <w:abstractNum w:abstractNumId="65" w15:restartNumberingAfterBreak="0">
+  <w:abstractNum w:abstractNumId="67" w15:restartNumberingAfterBreak="0">
     <w:nsid w:val="62A401DD"/>
     <w:multiLevelType w:val="multilevel"/>
     <w:tmpl w:val="8196C7EC"/>
@@ -32363,7 +33087,7 @@
       </w:rPr>
     </w:lvl>
   </w:abstractNum>
-  <w:abstractNum w:abstractNumId="66" w15:restartNumberingAfterBreak="0">
+  <w:abstractNum w:abstractNumId="68" w15:restartNumberingAfterBreak="0">
     <w:nsid w:val="62E253A3"/>
     <w:multiLevelType w:val="multilevel"/>
     <w:tmpl w:val="C7048678"/>
@@ -32512,7 +33236,7 @@
       </w:rPr>
     </w:lvl>
   </w:abstractNum>
-  <w:abstractNum w:abstractNumId="67" w15:restartNumberingAfterBreak="0">
+  <w:abstractNum w:abstractNumId="69" w15:restartNumberingAfterBreak="0">
     <w:nsid w:val="63200086"/>
     <w:multiLevelType w:val="hybridMultilevel"/>
     <w:tmpl w:val="A830D8D4"/>
@@ -32598,7 +33322,7 @@
       </w:pPr>
     </w:lvl>
   </w:abstractNum>
-  <w:abstractNum w:abstractNumId="68" w15:restartNumberingAfterBreak="0">
+  <w:abstractNum w:abstractNumId="70" w15:restartNumberingAfterBreak="0">
     <w:nsid w:val="63BA2C25"/>
     <w:multiLevelType w:val="multilevel"/>
     <w:tmpl w:val="80E672F2"/>
@@ -32747,7 +33471,7 @@
       </w:rPr>
     </w:lvl>
   </w:abstractNum>
-  <w:abstractNum w:abstractNumId="69" w15:restartNumberingAfterBreak="0">
+  <w:abstractNum w:abstractNumId="71" w15:restartNumberingAfterBreak="0">
     <w:nsid w:val="64683873"/>
     <w:multiLevelType w:val="multilevel"/>
     <w:tmpl w:val="922045AE"/>
@@ -32896,7 +33620,7 @@
       </w:rPr>
     </w:lvl>
   </w:abstractNum>
-  <w:abstractNum w:abstractNumId="70" w15:restartNumberingAfterBreak="0">
+  <w:abstractNum w:abstractNumId="72" w15:restartNumberingAfterBreak="0">
     <w:nsid w:val="65065670"/>
     <w:multiLevelType w:val="multilevel"/>
     <w:tmpl w:val="970898FA"/>
@@ -33045,7 +33769,7 @@
       </w:rPr>
     </w:lvl>
   </w:abstractNum>
-  <w:abstractNum w:abstractNumId="71" w15:restartNumberingAfterBreak="0">
+  <w:abstractNum w:abstractNumId="73" w15:restartNumberingAfterBreak="0">
     <w:nsid w:val="668F53EE"/>
     <w:multiLevelType w:val="multilevel"/>
     <w:tmpl w:val="34D63CEA"/>
@@ -33194,7 +33918,7 @@
       </w:rPr>
     </w:lvl>
   </w:abstractNum>
-  <w:abstractNum w:abstractNumId="72" w15:restartNumberingAfterBreak="0">
+  <w:abstractNum w:abstractNumId="74" w15:restartNumberingAfterBreak="0">
     <w:nsid w:val="67197C7F"/>
     <w:multiLevelType w:val="multilevel"/>
     <w:tmpl w:val="C748BC20"/>
@@ -33311,7 +34035,7 @@
       </w:pPr>
     </w:lvl>
   </w:abstractNum>
-  <w:abstractNum w:abstractNumId="73" w15:restartNumberingAfterBreak="0">
+  <w:abstractNum w:abstractNumId="75" w15:restartNumberingAfterBreak="0">
     <w:nsid w:val="685B3A08"/>
     <w:multiLevelType w:val="multilevel"/>
     <w:tmpl w:val="FEC2EFF4"/>
@@ -33460,7 +34184,7 @@
       </w:rPr>
     </w:lvl>
   </w:abstractNum>
-  <w:abstractNum w:abstractNumId="74" w15:restartNumberingAfterBreak="0">
+  <w:abstractNum w:abstractNumId="76" w15:restartNumberingAfterBreak="0">
     <w:nsid w:val="69540426"/>
     <w:multiLevelType w:val="multilevel"/>
     <w:tmpl w:val="B7EA3F16"/>
@@ -33609,7 +34333,7 @@
       </w:rPr>
     </w:lvl>
   </w:abstractNum>
-  <w:abstractNum w:abstractNumId="75" w15:restartNumberingAfterBreak="0">
+  <w:abstractNum w:abstractNumId="77" w15:restartNumberingAfterBreak="0">
     <w:nsid w:val="6AF87DA0"/>
     <w:multiLevelType w:val="multilevel"/>
     <w:tmpl w:val="8E606F24"/>
@@ -33758,7 +34482,7 @@
       </w:rPr>
     </w:lvl>
   </w:abstractNum>
-  <w:abstractNum w:abstractNumId="76" w15:restartNumberingAfterBreak="0">
+  <w:abstractNum w:abstractNumId="78" w15:restartNumberingAfterBreak="0">
     <w:nsid w:val="717A3130"/>
     <w:multiLevelType w:val="multilevel"/>
     <w:tmpl w:val="73E69820"/>
@@ -33907,7 +34631,7 @@
       </w:rPr>
     </w:lvl>
   </w:abstractNum>
-  <w:abstractNum w:abstractNumId="77" w15:restartNumberingAfterBreak="0">
+  <w:abstractNum w:abstractNumId="79" w15:restartNumberingAfterBreak="0">
     <w:nsid w:val="72173CE2"/>
     <w:multiLevelType w:val="multilevel"/>
     <w:tmpl w:val="ED0EEBA6"/>
@@ -34056,7 +34780,7 @@
       </w:rPr>
     </w:lvl>
   </w:abstractNum>
-  <w:abstractNum w:abstractNumId="78" w15:restartNumberingAfterBreak="0">
+  <w:abstractNum w:abstractNumId="80" w15:restartNumberingAfterBreak="0">
     <w:nsid w:val="731428E2"/>
     <w:multiLevelType w:val="multilevel"/>
     <w:tmpl w:val="5D54FD94"/>
@@ -34205,7 +34929,7 @@
       </w:rPr>
     </w:lvl>
   </w:abstractNum>
-  <w:abstractNum w:abstractNumId="79" w15:restartNumberingAfterBreak="0">
+  <w:abstractNum w:abstractNumId="81" w15:restartNumberingAfterBreak="0">
     <w:nsid w:val="74785E3F"/>
     <w:multiLevelType w:val="multilevel"/>
     <w:tmpl w:val="A588EB6E"/>
@@ -34354,7 +35078,7 @@
       </w:rPr>
     </w:lvl>
   </w:abstractNum>
-  <w:abstractNum w:abstractNumId="80" w15:restartNumberingAfterBreak="0">
+  <w:abstractNum w:abstractNumId="82" w15:restartNumberingAfterBreak="0">
     <w:nsid w:val="77AE1233"/>
     <w:multiLevelType w:val="multilevel"/>
     <w:tmpl w:val="C318FA7E"/>
@@ -34503,7 +35227,7 @@
       </w:rPr>
     </w:lvl>
   </w:abstractNum>
-  <w:abstractNum w:abstractNumId="81" w15:restartNumberingAfterBreak="0">
+  <w:abstractNum w:abstractNumId="83" w15:restartNumberingAfterBreak="0">
     <w:nsid w:val="7F87319B"/>
     <w:multiLevelType w:val="multilevel"/>
     <w:tmpl w:val="677C817C"/>
@@ -34653,250 +35377,256 @@
     </w:lvl>
   </w:abstractNum>
   <w:num w:numId="1" w16cid:durableId="1031229826">
-    <w:abstractNumId w:val="37"/>
+    <w:abstractNumId w:val="38"/>
   </w:num>
   <w:num w:numId="2" w16cid:durableId="475296657">
-    <w:abstractNumId w:val="58"/>
+    <w:abstractNumId w:val="60"/>
   </w:num>
   <w:num w:numId="3" w16cid:durableId="1110122613">
-    <w:abstractNumId w:val="18"/>
+    <w:abstractNumId w:val="19"/>
   </w:num>
   <w:num w:numId="4" w16cid:durableId="967515758">
-    <w:abstractNumId w:val="24"/>
+    <w:abstractNumId w:val="25"/>
   </w:num>
   <w:num w:numId="5" w16cid:durableId="1156341474">
-    <w:abstractNumId w:val="72"/>
+    <w:abstractNumId w:val="74"/>
   </w:num>
   <w:num w:numId="6" w16cid:durableId="200944828">
-    <w:abstractNumId w:val="67"/>
+    <w:abstractNumId w:val="69"/>
   </w:num>
   <w:num w:numId="7" w16cid:durableId="2057006054">
-    <w:abstractNumId w:val="52"/>
+    <w:abstractNumId w:val="54"/>
   </w:num>
   <w:num w:numId="8" w16cid:durableId="783035937">
-    <w:abstractNumId w:val="35"/>
+    <w:abstractNumId w:val="36"/>
   </w:num>
   <w:num w:numId="9" w16cid:durableId="1512258814">
-    <w:abstractNumId w:val="50"/>
+    <w:abstractNumId w:val="52"/>
   </w:num>
   <w:num w:numId="10" w16cid:durableId="1912227307">
     <w:abstractNumId w:val="2"/>
   </w:num>
   <w:num w:numId="11" w16cid:durableId="1021199251">
+    <w:abstractNumId w:val="66"/>
+  </w:num>
+  <w:num w:numId="12" w16cid:durableId="1913420129">
+    <w:abstractNumId w:val="17"/>
+  </w:num>
+  <w:num w:numId="13" w16cid:durableId="489948791">
     <w:abstractNumId w:val="64"/>
   </w:num>
-  <w:num w:numId="12" w16cid:durableId="1913420129">
-    <w:abstractNumId w:val="16"/>
-  </w:num>
-  <w:num w:numId="13" w16cid:durableId="489948791">
-    <w:abstractNumId w:val="62"/>
-  </w:num>
   <w:num w:numId="14" w16cid:durableId="640575075">
-    <w:abstractNumId w:val="34"/>
+    <w:abstractNumId w:val="35"/>
   </w:num>
   <w:num w:numId="15" w16cid:durableId="1904681810">
-    <w:abstractNumId w:val="28"/>
+    <w:abstractNumId w:val="29"/>
   </w:num>
   <w:num w:numId="16" w16cid:durableId="1047677356">
-    <w:abstractNumId w:val="17"/>
+    <w:abstractNumId w:val="18"/>
   </w:num>
   <w:num w:numId="17" w16cid:durableId="708922163">
-    <w:abstractNumId w:val="36"/>
+    <w:abstractNumId w:val="37"/>
   </w:num>
   <w:num w:numId="18" w16cid:durableId="1011878783">
-    <w:abstractNumId w:val="49"/>
+    <w:abstractNumId w:val="51"/>
   </w:num>
   <w:num w:numId="19" w16cid:durableId="1540631852">
-    <w:abstractNumId w:val="38"/>
+    <w:abstractNumId w:val="40"/>
   </w:num>
   <w:num w:numId="20" w16cid:durableId="1845433762">
-    <w:abstractNumId w:val="25"/>
+    <w:abstractNumId w:val="26"/>
   </w:num>
   <w:num w:numId="21" w16cid:durableId="1522665240">
-    <w:abstractNumId w:val="26"/>
+    <w:abstractNumId w:val="27"/>
   </w:num>
   <w:num w:numId="22" w16cid:durableId="739013117">
-    <w:abstractNumId w:val="21"/>
+    <w:abstractNumId w:val="22"/>
   </w:num>
   <w:num w:numId="23" w16cid:durableId="14424254">
     <w:abstractNumId w:val="5"/>
   </w:num>
   <w:num w:numId="24" w16cid:durableId="1401514325">
-    <w:abstractNumId w:val="56"/>
+    <w:abstractNumId w:val="58"/>
   </w:num>
   <w:num w:numId="25" w16cid:durableId="727845702">
-    <w:abstractNumId w:val="53"/>
+    <w:abstractNumId w:val="55"/>
   </w:num>
   <w:num w:numId="26" w16cid:durableId="1081873194">
-    <w:abstractNumId w:val="32"/>
+    <w:abstractNumId w:val="33"/>
   </w:num>
   <w:num w:numId="27" w16cid:durableId="100607731">
-    <w:abstractNumId w:val="68"/>
+    <w:abstractNumId w:val="70"/>
   </w:num>
   <w:num w:numId="28" w16cid:durableId="399864162">
-    <w:abstractNumId w:val="19"/>
+    <w:abstractNumId w:val="20"/>
   </w:num>
   <w:num w:numId="29" w16cid:durableId="819807449">
     <w:abstractNumId w:val="0"/>
   </w:num>
   <w:num w:numId="30" w16cid:durableId="780223745">
-    <w:abstractNumId w:val="80"/>
+    <w:abstractNumId w:val="82"/>
   </w:num>
   <w:num w:numId="31" w16cid:durableId="615212524">
-    <w:abstractNumId w:val="71"/>
+    <w:abstractNumId w:val="73"/>
   </w:num>
   <w:num w:numId="32" w16cid:durableId="2129623120">
-    <w:abstractNumId w:val="57"/>
+    <w:abstractNumId w:val="59"/>
   </w:num>
   <w:num w:numId="33" w16cid:durableId="372310608">
-    <w:abstractNumId w:val="70"/>
+    <w:abstractNumId w:val="72"/>
   </w:num>
   <w:num w:numId="34" w16cid:durableId="552741456">
-    <w:abstractNumId w:val="75"/>
+    <w:abstractNumId w:val="77"/>
   </w:num>
   <w:num w:numId="35" w16cid:durableId="1847093819">
-    <w:abstractNumId w:val="46"/>
+    <w:abstractNumId w:val="48"/>
   </w:num>
   <w:num w:numId="36" w16cid:durableId="180170482">
-    <w:abstractNumId w:val="22"/>
+    <w:abstractNumId w:val="23"/>
   </w:num>
   <w:num w:numId="37" w16cid:durableId="803503151">
-    <w:abstractNumId w:val="59"/>
+    <w:abstractNumId w:val="61"/>
   </w:num>
   <w:num w:numId="38" w16cid:durableId="86463942">
+    <w:abstractNumId w:val="14"/>
+  </w:num>
+  <w:num w:numId="39" w16cid:durableId="652950899">
     <w:abstractNumId w:val="13"/>
   </w:num>
-  <w:num w:numId="39" w16cid:durableId="652950899">
-    <w:abstractNumId w:val="12"/>
-  </w:num>
   <w:num w:numId="40" w16cid:durableId="129788827">
-    <w:abstractNumId w:val="23"/>
+    <w:abstractNumId w:val="24"/>
   </w:num>
   <w:num w:numId="41" w16cid:durableId="540939339">
+    <w:abstractNumId w:val="67"/>
+  </w:num>
+  <w:num w:numId="42" w16cid:durableId="602305358">
+    <w:abstractNumId w:val="63"/>
+  </w:num>
+  <w:num w:numId="43" w16cid:durableId="729501230">
     <w:abstractNumId w:val="65"/>
   </w:num>
-  <w:num w:numId="42" w16cid:durableId="602305358">
-    <w:abstractNumId w:val="61"/>
-  </w:num>
-  <w:num w:numId="43" w16cid:durableId="729501230">
-    <w:abstractNumId w:val="63"/>
-  </w:num>
   <w:num w:numId="44" w16cid:durableId="396124054">
-    <w:abstractNumId w:val="14"/>
+    <w:abstractNumId w:val="15"/>
   </w:num>
   <w:num w:numId="45" w16cid:durableId="1061099441">
-    <w:abstractNumId w:val="39"/>
+    <w:abstractNumId w:val="41"/>
   </w:num>
   <w:num w:numId="46" w16cid:durableId="1521777611">
-    <w:abstractNumId w:val="31"/>
+    <w:abstractNumId w:val="32"/>
   </w:num>
   <w:num w:numId="47" w16cid:durableId="1896965335">
     <w:abstractNumId w:val="1"/>
   </w:num>
   <w:num w:numId="48" w16cid:durableId="934289265">
-    <w:abstractNumId w:val="69"/>
+    <w:abstractNumId w:val="71"/>
   </w:num>
   <w:num w:numId="49" w16cid:durableId="1676492500">
-    <w:abstractNumId w:val="77"/>
+    <w:abstractNumId w:val="79"/>
   </w:num>
   <w:num w:numId="50" w16cid:durableId="1665359182">
     <w:abstractNumId w:val="6"/>
   </w:num>
   <w:num w:numId="51" w16cid:durableId="600183886">
-    <w:abstractNumId w:val="41"/>
+    <w:abstractNumId w:val="43"/>
   </w:num>
   <w:num w:numId="52" w16cid:durableId="865751721">
-    <w:abstractNumId w:val="79"/>
+    <w:abstractNumId w:val="81"/>
   </w:num>
   <w:num w:numId="53" w16cid:durableId="2023896790">
-    <w:abstractNumId w:val="73"/>
+    <w:abstractNumId w:val="75"/>
   </w:num>
   <w:num w:numId="54" w16cid:durableId="1392385247">
-    <w:abstractNumId w:val="74"/>
+    <w:abstractNumId w:val="76"/>
   </w:num>
   <w:num w:numId="55" w16cid:durableId="1437092822">
-    <w:abstractNumId w:val="51"/>
+    <w:abstractNumId w:val="53"/>
   </w:num>
   <w:num w:numId="56" w16cid:durableId="1328945247">
     <w:abstractNumId w:val="3"/>
   </w:num>
   <w:num w:numId="57" w16cid:durableId="370232818">
-    <w:abstractNumId w:val="42"/>
+    <w:abstractNumId w:val="44"/>
   </w:num>
   <w:num w:numId="58" w16cid:durableId="1155991188">
-    <w:abstractNumId w:val="76"/>
+    <w:abstractNumId w:val="78"/>
   </w:num>
   <w:num w:numId="59" w16cid:durableId="2057117918">
-    <w:abstractNumId w:val="29"/>
+    <w:abstractNumId w:val="30"/>
   </w:num>
   <w:num w:numId="60" w16cid:durableId="2014184975">
-    <w:abstractNumId w:val="11"/>
+    <w:abstractNumId w:val="12"/>
   </w:num>
   <w:num w:numId="61" w16cid:durableId="1171916657">
-    <w:abstractNumId w:val="48"/>
+    <w:abstractNumId w:val="50"/>
   </w:num>
   <w:num w:numId="62" w16cid:durableId="1964069740">
-    <w:abstractNumId w:val="43"/>
+    <w:abstractNumId w:val="45"/>
   </w:num>
   <w:num w:numId="63" w16cid:durableId="1189102583">
-    <w:abstractNumId w:val="33"/>
+    <w:abstractNumId w:val="34"/>
   </w:num>
   <w:num w:numId="64" w16cid:durableId="1154106235">
-    <w:abstractNumId w:val="30"/>
+    <w:abstractNumId w:val="31"/>
   </w:num>
   <w:num w:numId="65" w16cid:durableId="1060055388">
     <w:abstractNumId w:val="10"/>
   </w:num>
   <w:num w:numId="66" w16cid:durableId="194855004">
-    <w:abstractNumId w:val="66"/>
+    <w:abstractNumId w:val="68"/>
   </w:num>
   <w:num w:numId="67" w16cid:durableId="686445049">
-    <w:abstractNumId w:val="44"/>
+    <w:abstractNumId w:val="46"/>
   </w:num>
   <w:num w:numId="68" w16cid:durableId="1762750115">
     <w:abstractNumId w:val="7"/>
   </w:num>
   <w:num w:numId="69" w16cid:durableId="1828086650">
-    <w:abstractNumId w:val="47"/>
+    <w:abstractNumId w:val="49"/>
   </w:num>
   <w:num w:numId="70" w16cid:durableId="303630179">
     <w:abstractNumId w:val="8"/>
   </w:num>
   <w:num w:numId="71" w16cid:durableId="1892224714">
-    <w:abstractNumId w:val="15"/>
+    <w:abstractNumId w:val="16"/>
   </w:num>
   <w:num w:numId="72" w16cid:durableId="60369963">
-    <w:abstractNumId w:val="81"/>
+    <w:abstractNumId w:val="83"/>
   </w:num>
   <w:num w:numId="73" w16cid:durableId="460609748">
-    <w:abstractNumId w:val="45"/>
+    <w:abstractNumId w:val="47"/>
   </w:num>
   <w:num w:numId="74" w16cid:durableId="1091707534">
     <w:abstractNumId w:val="9"/>
   </w:num>
   <w:num w:numId="75" w16cid:durableId="294026345">
-    <w:abstractNumId w:val="55"/>
+    <w:abstractNumId w:val="57"/>
   </w:num>
   <w:num w:numId="76" w16cid:durableId="1675525076">
-    <w:abstractNumId w:val="27"/>
+    <w:abstractNumId w:val="28"/>
   </w:num>
   <w:num w:numId="77" w16cid:durableId="221528599">
-    <w:abstractNumId w:val="40"/>
+    <w:abstractNumId w:val="42"/>
   </w:num>
   <w:num w:numId="78" w16cid:durableId="1335572509">
     <w:abstractNumId w:val="4"/>
   </w:num>
   <w:num w:numId="79" w16cid:durableId="585572279">
-    <w:abstractNumId w:val="60"/>
+    <w:abstractNumId w:val="62"/>
   </w:num>
   <w:num w:numId="80" w16cid:durableId="1901401787">
-    <w:abstractNumId w:val="78"/>
+    <w:abstractNumId w:val="80"/>
   </w:num>
   <w:num w:numId="81" w16cid:durableId="2091611631">
-    <w:abstractNumId w:val="54"/>
+    <w:abstractNumId w:val="56"/>
   </w:num>
   <w:num w:numId="82" w16cid:durableId="909923403">
-    <w:abstractNumId w:val="20"/>
+    <w:abstractNumId w:val="21"/>
+  </w:num>
+  <w:num w:numId="83" w16cid:durableId="1415394344">
+    <w:abstractNumId w:val="39"/>
+  </w:num>
+  <w:num w:numId="84" w16cid:durableId="332681749">
+    <w:abstractNumId w:val="11"/>
   </w:num>
 </w:numbering>
 </file>

</xml_diff>